<commit_message>
Created Supabase for Students
</commit_message>
<xml_diff>
--- a/subjects/MATHS 2.docx
+++ b/subjects/MATHS 2.docx
@@ -1,6 +1,6 @@
 
 <file path=word/document.xml><?xml version="1.0" encoding="utf-8"?>
-<w:document xmlns:wpc="http://schemas.microsoft.com/office/word/2010/wordprocessingCanvas" xmlns:mc="http://schemas.openxmlformats.org/markup-compatibility/2006" xmlns:o="urn:schemas-microsoft-com:office:office" xmlns:r="http://schemas.openxmlformats.org/officeDocument/2006/relationships" xmlns:m="http://schemas.openxmlformats.org/officeDocument/2006/math" xmlns:v="urn:schemas-microsoft-com:vml" xmlns:wp14="http://schemas.microsoft.com/office/word/2010/wordprocessingDrawing" xmlns:wp="http://schemas.openxmlformats.org/drawingml/2006/wordprocessingDrawing" xmlns:w10="urn:schemas-microsoft-com:office:word" xmlns:w="http://schemas.openxmlformats.org/wordprocessingml/2006/main" xmlns:w14="http://schemas.microsoft.com/office/word/2010/wordml" xmlns:wpg="http://schemas.microsoft.com/office/word/2010/wordprocessingGroup" xmlns:wpi="http://schemas.microsoft.com/office/word/2010/wordprocessingInk" xmlns:wne="http://schemas.microsoft.com/office/word/2006/wordml" xmlns:wps="http://schemas.microsoft.com/office/word/2010/wordprocessingShape" mc:Ignorable="w14 wp14">
+<w:document xmlns:wpc="http://schemas.microsoft.com/office/word/2010/wordprocessingCanvas" xmlns:cx="http://schemas.microsoft.com/office/drawing/2014/chartex" xmlns:cx1="http://schemas.microsoft.com/office/drawing/2015/9/8/chartex" xmlns:cx2="http://schemas.microsoft.com/office/drawing/2015/10/21/chartex" xmlns:cx3="http://schemas.microsoft.com/office/drawing/2016/5/9/chartex" xmlns:cx4="http://schemas.microsoft.com/office/drawing/2016/5/10/chartex" xmlns:cx5="http://schemas.microsoft.com/office/drawing/2016/5/11/chartex" xmlns:cx6="http://schemas.microsoft.com/office/drawing/2016/5/12/chartex" xmlns:cx7="http://schemas.microsoft.com/office/drawing/2016/5/13/chartex" xmlns:cx8="http://schemas.microsoft.com/office/drawing/2016/5/14/chartex" xmlns:mc="http://schemas.openxmlformats.org/markup-compatibility/2006" xmlns:aink="http://schemas.microsoft.com/office/drawing/2016/ink" xmlns:am3d="http://schemas.microsoft.com/office/drawing/2017/model3d" xmlns:o="urn:schemas-microsoft-com:office:office" xmlns:oel="http://schemas.microsoft.com/office/2019/extlst" xmlns:r="http://schemas.openxmlformats.org/officeDocument/2006/relationships" xmlns:m="http://schemas.openxmlformats.org/officeDocument/2006/math" xmlns:v="urn:schemas-microsoft-com:vml" xmlns:wp14="http://schemas.microsoft.com/office/word/2010/wordprocessingDrawing" xmlns:wp="http://schemas.openxmlformats.org/drawingml/2006/wordprocessingDrawing" xmlns:w10="urn:schemas-microsoft-com:office:word" xmlns:w="http://schemas.openxmlformats.org/wordprocessingml/2006/main" xmlns:w14="http://schemas.microsoft.com/office/word/2010/wordml" xmlns:w15="http://schemas.microsoft.com/office/word/2012/wordml" xmlns:w16cex="http://schemas.microsoft.com/office/word/2018/wordml/cex" xmlns:w16cid="http://schemas.microsoft.com/office/word/2016/wordml/cid" xmlns:w16="http://schemas.microsoft.com/office/word/2018/wordml" xmlns:w16du="http://schemas.microsoft.com/office/word/2023/wordml/word16du" xmlns:w16sdtdh="http://schemas.microsoft.com/office/word/2020/wordml/sdtdatahash" xmlns:w16sdtfl="http://schemas.microsoft.com/office/word/2024/wordml/sdtformatlock" xmlns:w16se="http://schemas.microsoft.com/office/word/2015/wordml/symex" xmlns:wpg="http://schemas.microsoft.com/office/word/2010/wordprocessingGroup" xmlns:wpi="http://schemas.microsoft.com/office/word/2010/wordprocessingInk" xmlns:wne="http://schemas.microsoft.com/office/word/2006/wordml" xmlns:wps="http://schemas.microsoft.com/office/word/2010/wordprocessingShape" mc:Ignorable="w14 w15 w16se w16cid w16 w16cex w16sdtdh w16sdtfl w16du wp14">
   <w:body>
     <w:p>
       <w:pPr>
@@ -105,7 +105,7 @@
         <mc:AlternateContent>
           <mc:Choice Requires="wps">
             <w:drawing>
-              <wp:anchor distT="0" distB="0" distL="114300" distR="114300" simplePos="0" relativeHeight="251657216" behindDoc="0" locked="0" layoutInCell="1" allowOverlap="1" wp14:anchorId="206B71A8" wp14:editId="54F3EC4F">
+              <wp:anchor distT="0" distB="0" distL="114300" distR="114300" simplePos="0" relativeHeight="251657216" behindDoc="0" locked="0" layoutInCell="1" allowOverlap="1" wp14:anchorId="0C2BB1C6" wp14:editId="034FA943">
                 <wp:simplePos x="0" y="0"/>
                 <wp:positionH relativeFrom="margin">
                   <wp:align>center</wp:align>
@@ -196,11 +196,11 @@
           </mc:Choice>
           <mc:Fallback>
             <w:pict>
-              <v:shapetype id="_x0000_t202" coordsize="21600,21600" o:spt="202" path="m,l,21600r21600,l21600,xe">
+              <v:shapetype w14:anchorId="0C2BB1C6" id="_x0000_t202" coordsize="21600,21600" o:spt="202" path="m,l,21600r21600,l21600,xe">
                 <v:stroke joinstyle="miter"/>
                 <v:path gradientshapeok="t" o:connecttype="rect"/>
               </v:shapetype>
-              <v:shape id="Text Box 4" o:spid="_x0000_s1026" type="#_x0000_t202" style="position:absolute;margin-left:0;margin-top:13pt;width:159.05pt;height:24.75pt;z-index:251657216;visibility:visible;mso-wrap-style:square;mso-width-percent:0;mso-height-percent:0;mso-wrap-distance-left:9pt;mso-wrap-distance-top:0;mso-wrap-distance-right:9pt;mso-wrap-distance-bottom:0;mso-position-horizontal:center;mso-position-horizontal-relative:margin;mso-position-vertical:absolute;mso-position-vertical-relative:text;mso-width-percent:0;mso-height-percent:0;mso-width-relative:page;mso-height-relative:page;v-text-anchor:top" o:gfxdata="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" fillcolor="white [3201]" strokeweight="1.5pt">
+              <v:shape id="Text Box 4" o:spid="_x0000_s1026" type="#_x0000_t202" style="position:absolute;margin-left:0;margin-top:13pt;width:159.05pt;height:24.75pt;z-index:251657216;visibility:visible;mso-wrap-style:square;mso-width-percent:0;mso-height-percent:0;mso-wrap-distance-left:9pt;mso-wrap-distance-top:0;mso-wrap-distance-right:9pt;mso-wrap-distance-bottom:0;mso-position-horizontal:center;mso-position-horizontal-relative:margin;mso-position-vertical:absolute;mso-position-vertical-relative:text;mso-width-percent:0;mso-height-percent:0;mso-width-relative:page;mso-height-relative:page;v-text-anchor:top" o:gfxdata="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" fillcolor="white [3201]" strokeweight="1.5pt">
                 <v:textbox>
                   <w:txbxContent>
                     <w:p>
@@ -770,7 +770,7 @@
         <mc:AlternateContent>
           <mc:Choice Requires="wps">
             <w:drawing>
-              <wp:anchor distT="0" distB="0" distL="114300" distR="114300" simplePos="0" relativeHeight="251658240" behindDoc="0" locked="0" layoutInCell="1" allowOverlap="1" wp14:anchorId="306A6B71" wp14:editId="7DA89814">
+              <wp:anchor distT="0" distB="0" distL="114300" distR="114300" simplePos="0" relativeHeight="251658240" behindDoc="0" locked="0" layoutInCell="1" allowOverlap="1" wp14:anchorId="221D28E3" wp14:editId="53B65320">
                 <wp:simplePos x="0" y="0"/>
                 <wp:positionH relativeFrom="column">
                   <wp:posOffset>3362325</wp:posOffset>
@@ -830,7 +830,7 @@
           </mc:Choice>
           <mc:Fallback>
             <w:pict>
-              <v:line id="Straight Connector 30" o:spid="_x0000_s1026" style="position:absolute;flip:x;z-index:251658240;visibility:visible;mso-wrap-style:square;mso-width-percent:0;mso-height-percent:0;mso-wrap-distance-left:9pt;mso-wrap-distance-top:0;mso-wrap-distance-right:9pt;mso-wrap-distance-bottom:0;mso-position-horizontal:absolute;mso-position-horizontal-relative:text;mso-position-vertical:absolute;mso-position-vertical-relative:text;mso-width-percent:0;mso-height-percent:0;mso-width-relative:page;mso-height-relative:page" from="264.75pt,11.55pt" to="270.65pt,799.75pt" o:gfxdata="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" strokecolor="black [3213]" strokeweight="1.5pt"/>
+              <v:line w14:anchorId="01DB1FD9" id="Straight Connector 30" o:spid="_x0000_s1026" style="position:absolute;flip:x;z-index:251658240;visibility:visible;mso-wrap-style:square;mso-width-percent:0;mso-height-percent:0;mso-wrap-distance-left:9pt;mso-wrap-distance-top:0;mso-wrap-distance-right:9pt;mso-wrap-distance-bottom:0;mso-position-horizontal:absolute;mso-position-horizontal-relative:text;mso-position-vertical:absolute;mso-position-vertical-relative:text;mso-width-percent:0;mso-height-percent:0;mso-width-relative:page;mso-height-relative:page" from="264.75pt,11.55pt" to="270.65pt,799.75pt" o:gfxdata="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" strokecolor="black [3213]" strokeweight="1.5pt"/>
             </w:pict>
           </mc:Fallback>
         </mc:AlternateContent>
@@ -843,7 +843,7 @@
         <mc:AlternateContent>
           <mc:Choice Requires="wps">
             <w:drawing>
-              <wp:anchor distT="0" distB="0" distL="114300" distR="114300" simplePos="0" relativeHeight="251659264" behindDoc="0" locked="0" layoutInCell="1" allowOverlap="1" wp14:anchorId="47DF22CA" wp14:editId="56466C09">
+              <wp:anchor distT="0" distB="0" distL="114300" distR="114300" simplePos="0" relativeHeight="251659264" behindDoc="0" locked="0" layoutInCell="1" allowOverlap="1" wp14:anchorId="149FC81F" wp14:editId="50CD0A67">
                 <wp:simplePos x="0" y="0"/>
                 <wp:positionH relativeFrom="margin">
                   <wp:posOffset>-9525</wp:posOffset>
@@ -903,7 +903,7 @@
           </mc:Choice>
           <mc:Fallback>
             <w:pict>
-              <v:line id="Straight Connector 5" o:spid="_x0000_s1026" style="position:absolute;z-index:251659264;visibility:visible;mso-wrap-style:square;mso-width-percent:0;mso-height-percent:0;mso-wrap-distance-left:9pt;mso-wrap-distance-top:0;mso-wrap-distance-right:9pt;mso-wrap-distance-bottom:0;mso-position-horizontal:absolute;mso-position-horizontal-relative:margin;mso-position-vertical:absolute;mso-position-vertical-relative:text;mso-width-percent:0;mso-height-percent:0;mso-width-relative:margin;mso-height-relative:margin" from="-.75pt,10.2pt" to="545.35pt,11.55pt" o:gfxdata="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" strokecolor="black [3213]" strokeweight="2.25pt">
+              <v:line w14:anchorId="15E25EFF" id="Straight Connector 5" o:spid="_x0000_s1026" style="position:absolute;z-index:251659264;visibility:visible;mso-wrap-style:square;mso-width-percent:0;mso-height-percent:0;mso-wrap-distance-left:9pt;mso-wrap-distance-top:0;mso-wrap-distance-right:9pt;mso-wrap-distance-bottom:0;mso-position-horizontal:absolute;mso-position-horizontal-relative:margin;mso-position-vertical:absolute;mso-position-vertical-relative:text;mso-width-percent:0;mso-height-percent:0;mso-width-relative:margin;mso-height-relative:margin" from="-.75pt,10.2pt" to="545.35pt,11.55pt" o:gfxdata="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" strokecolor="black [3213]" strokeweight="2.25pt">
                 <w10:wrap anchorx="margin"/>
               </v:line>
             </w:pict>
@@ -941,7 +941,6 @@
           <w:rFonts w:ascii="Times New Roman" w:hAnsi="Times New Roman" w:cs="Times New Roman"/>
           <w:b/>
         </w:rPr>
-        <w:lastRenderedPageBreak/>
         <w:t>SECTION A – ANSWER ALL QUESTIONS</w:t>
       </w:r>
     </w:p>
@@ -1092,7 +1091,6 @@
         </w:rPr>
         <w:t xml:space="preserve">      </w:t>
       </w:r>
-      <w:proofErr w:type="gramStart"/>
       <w:r>
         <w:rPr>
           <w:rFonts w:ascii="Times New Roman" w:hAnsi="Times New Roman" w:cs="Times New Roman"/>
@@ -1140,7 +1138,6 @@
         <w:tab/>
         <w:t>(c)</w:t>
       </w:r>
-      <w:proofErr w:type="gramEnd"/>
       <m:oMath>
         <m:r>
           <w:rPr>
@@ -1318,14 +1315,7 @@
           <w:rFonts w:ascii="Times New Roman" w:hAnsi="Times New Roman" w:cs="Times New Roman"/>
         </w:rPr>
         <w:tab/>
-        <w:t>(c</w:t>
-      </w:r>
-      <w:proofErr w:type="gramStart"/>
-      <w:r>
-        <w:rPr>
-          <w:rFonts w:ascii="Times New Roman" w:hAnsi="Times New Roman" w:cs="Times New Roman"/>
-        </w:rPr>
-        <w:t>)</w:t>
+        <w:t>(c)</w:t>
       </w:r>
       <w:r>
         <w:rPr>
@@ -1333,7 +1323,6 @@
         </w:rPr>
         <w:t>57</w:t>
       </w:r>
-      <w:proofErr w:type="gramEnd"/>
       <w:r>
         <w:rPr>
           <w:rFonts w:ascii="Times New Roman" w:hAnsi="Times New Roman" w:cs="Times New Roman"/>
@@ -1399,14 +1388,7 @@
         <w:rPr>
           <w:rFonts w:ascii="Times New Roman" w:hAnsi="Times New Roman" w:cs="Times New Roman"/>
         </w:rPr>
-        <w:t>(a</w:t>
-      </w:r>
-      <w:proofErr w:type="gramStart"/>
-      <w:r>
-        <w:rPr>
-          <w:rFonts w:ascii="Times New Roman" w:hAnsi="Times New Roman" w:cs="Times New Roman"/>
-        </w:rPr>
-        <w:t>)</w:t>
+        <w:t>(a)</w:t>
       </w:r>
       <w:r>
         <w:rPr>
@@ -1414,7 +1396,6 @@
         </w:rPr>
         <w:t>220</w:t>
       </w:r>
-      <w:proofErr w:type="gramEnd"/>
       <w:r>
         <w:rPr>
           <w:rFonts w:ascii="Times New Roman" w:hAnsi="Times New Roman" w:cs="Times New Roman"/>
@@ -1689,21 +1670,7 @@
         <w:rPr>
           <w:rFonts w:ascii="Times New Roman" w:hAnsi="Times New Roman" w:cs="Times New Roman"/>
         </w:rPr>
-        <w:t>(</w:t>
-      </w:r>
-      <w:proofErr w:type="gramStart"/>
-      <w:r>
-        <w:rPr>
-          <w:rFonts w:ascii="Times New Roman" w:hAnsi="Times New Roman" w:cs="Times New Roman"/>
-        </w:rPr>
-        <w:t>b</w:t>
-      </w:r>
-      <w:proofErr w:type="gramEnd"/>
-      <w:r>
-        <w:rPr>
-          <w:rFonts w:ascii="Times New Roman" w:hAnsi="Times New Roman" w:cs="Times New Roman"/>
-        </w:rPr>
-        <w:t>)</w:t>
+        <w:t>(b)</w:t>
       </w:r>
       <w:r>
         <w:rPr>
@@ -1873,16 +1840,8 @@
         <w:rPr>
           <w:rFonts w:ascii="Times New Roman" w:hAnsi="Times New Roman" w:cs="Times New Roman"/>
         </w:rPr>
-        <w:t>(</w:t>
-      </w:r>
-      <w:proofErr w:type="gramStart"/>
-      <w:r>
-        <w:rPr>
-          <w:rFonts w:ascii="Times New Roman" w:hAnsi="Times New Roman" w:cs="Times New Roman"/>
-        </w:rPr>
-        <w:t>a)</w:t>
-      </w:r>
-      <w:proofErr w:type="gramEnd"/>
+        <w:t>(a)</w:t>
+      </w:r>
       <w:r>
         <w:rPr>
           <w:rFonts w:ascii="Times New Roman" w:hAnsi="Times New Roman" w:cs="Times New Roman"/>
@@ -2039,16 +1998,8 @@
         <w:rPr>
           <w:rFonts w:ascii="Times New Roman" w:hAnsi="Times New Roman" w:cs="Times New Roman"/>
         </w:rPr>
-        <w:t>(</w:t>
-      </w:r>
-      <w:proofErr w:type="gramStart"/>
-      <w:r>
-        <w:rPr>
-          <w:rFonts w:ascii="Times New Roman" w:hAnsi="Times New Roman" w:cs="Times New Roman"/>
-        </w:rPr>
-        <w:t>a)</w:t>
-      </w:r>
-      <w:proofErr w:type="gramEnd"/>
+        <w:t>(a)</w:t>
+      </w:r>
       <w:r>
         <w:rPr>
           <w:rFonts w:ascii="Times New Roman" w:hAnsi="Times New Roman" w:cs="Times New Roman"/>
@@ -2193,16 +2144,8 @@
         <w:rPr>
           <w:rFonts w:ascii="Times New Roman" w:hAnsi="Times New Roman" w:cs="Times New Roman"/>
         </w:rPr>
-        <w:t>(</w:t>
-      </w:r>
-      <w:proofErr w:type="gramStart"/>
-      <w:r>
-        <w:rPr>
-          <w:rFonts w:ascii="Times New Roman" w:hAnsi="Times New Roman" w:cs="Times New Roman"/>
-        </w:rPr>
-        <w:t>a)</w:t>
-      </w:r>
-      <w:proofErr w:type="gramEnd"/>
+        <w:t>(a)</w:t>
+      </w:r>
       <w:r>
         <w:rPr>
           <w:rFonts w:ascii="Times New Roman" w:hAnsi="Times New Roman" w:cs="Times New Roman"/>
@@ -2235,27 +2178,13 @@
         <w:rPr>
           <w:rFonts w:ascii="Times New Roman" w:hAnsi="Times New Roman" w:cs="Times New Roman"/>
         </w:rPr>
-        <w:t>(c</w:t>
-      </w:r>
-      <w:proofErr w:type="gramStart"/>
-      <w:r>
-        <w:rPr>
-          <w:rFonts w:ascii="Times New Roman" w:hAnsi="Times New Roman" w:cs="Times New Roman"/>
-        </w:rPr>
-        <w:t>)</w:t>
-      </w:r>
-      <w:r>
-        <w:rPr>
-          <w:rFonts w:ascii="Times New Roman" w:hAnsi="Times New Roman" w:cs="Times New Roman"/>
-        </w:rPr>
-        <w:t>4</w:t>
-      </w:r>
-      <w:proofErr w:type="gramEnd"/>
-      <w:r>
-        <w:rPr>
-          <w:rFonts w:ascii="Times New Roman" w:hAnsi="Times New Roman" w:cs="Times New Roman"/>
-        </w:rPr>
-        <w:t>[(2n + 1)(2n – 1)]</w:t>
+        <w:t>(c)</w:t>
+      </w:r>
+      <w:r>
+        <w:rPr>
+          <w:rFonts w:ascii="Times New Roman" w:hAnsi="Times New Roman" w:cs="Times New Roman"/>
+        </w:rPr>
+        <w:t>4[(2n + 1)(2n – 1)]</w:t>
       </w:r>
       <w:r>
         <w:rPr>
@@ -2307,43 +2236,27 @@
           <w:rFonts w:ascii="Times New Roman" w:hAnsi="Times New Roman" w:cs="Times New Roman"/>
         </w:rPr>
       </w:pPr>
-      <w:proofErr w:type="gramStart"/>
-      <w:r>
-        <w:rPr>
-          <w:rFonts w:ascii="Times New Roman" w:hAnsi="Times New Roman" w:cs="Times New Roman"/>
-        </w:rPr>
-        <w:t>and</w:t>
-      </w:r>
-      <w:proofErr w:type="gramEnd"/>
-      <w:r>
-        <w:rPr>
-          <w:rFonts w:ascii="Times New Roman" w:hAnsi="Times New Roman" w:cs="Times New Roman"/>
-        </w:rPr>
-        <w:t xml:space="preserve"> 8 – y = x + y</w:t>
-      </w:r>
-    </w:p>
-    <w:p>
-      <w:pPr>
-        <w:pStyle w:val="ListParagraph"/>
-        <w:spacing w:after="0" w:line="240" w:lineRule="auto"/>
-        <w:rPr>
-          <w:rFonts w:ascii="Times New Roman" w:hAnsi="Times New Roman" w:cs="Times New Roman"/>
-        </w:rPr>
-      </w:pPr>
-      <w:r>
-        <w:rPr>
-          <w:rFonts w:ascii="Times New Roman" w:hAnsi="Times New Roman" w:cs="Times New Roman"/>
-        </w:rPr>
-        <w:t>(</w:t>
-      </w:r>
-      <w:proofErr w:type="gramStart"/>
-      <w:r>
-        <w:rPr>
-          <w:rFonts w:ascii="Times New Roman" w:hAnsi="Times New Roman" w:cs="Times New Roman"/>
-        </w:rPr>
-        <w:t>a)</w:t>
-      </w:r>
-      <w:proofErr w:type="gramEnd"/>
+      <w:r>
+        <w:rPr>
+          <w:rFonts w:ascii="Times New Roman" w:hAnsi="Times New Roman" w:cs="Times New Roman"/>
+        </w:rPr>
+        <w:t>and 8 – y = x + y</w:t>
+      </w:r>
+    </w:p>
+    <w:p>
+      <w:pPr>
+        <w:pStyle w:val="ListParagraph"/>
+        <w:spacing w:after="0" w:line="240" w:lineRule="auto"/>
+        <w:rPr>
+          <w:rFonts w:ascii="Times New Roman" w:hAnsi="Times New Roman" w:cs="Times New Roman"/>
+        </w:rPr>
+      </w:pPr>
+      <w:r>
+        <w:rPr>
+          <w:rFonts w:ascii="Times New Roman" w:hAnsi="Times New Roman" w:cs="Times New Roman"/>
+        </w:rPr>
+        <w:t>(a)</w:t>
+      </w:r>
       <w:r>
         <w:rPr>
           <w:rFonts w:ascii="Times New Roman" w:hAnsi="Times New Roman" w:cs="Times New Roman"/>
@@ -2382,16 +2295,8 @@
         <w:rPr>
           <w:rFonts w:ascii="Times New Roman" w:hAnsi="Times New Roman" w:cs="Times New Roman"/>
         </w:rPr>
-        <w:t>(</w:t>
-      </w:r>
-      <w:proofErr w:type="gramStart"/>
-      <w:r>
-        <w:rPr>
-          <w:rFonts w:ascii="Times New Roman" w:hAnsi="Times New Roman" w:cs="Times New Roman"/>
-        </w:rPr>
-        <w:t>c)</w:t>
-      </w:r>
-      <w:proofErr w:type="gramEnd"/>
+        <w:t>(c)</w:t>
+      </w:r>
       <w:r>
         <w:rPr>
           <w:rFonts w:ascii="Times New Roman" w:hAnsi="Times New Roman" w:cs="Times New Roman"/>
@@ -2484,14 +2389,7 @@
         <w:rPr>
           <w:rFonts w:ascii="Times New Roman" w:hAnsi="Times New Roman" w:cs="Times New Roman"/>
         </w:rPr>
-        <w:t>(a</w:t>
-      </w:r>
-      <w:proofErr w:type="gramStart"/>
-      <w:r>
-        <w:rPr>
-          <w:rFonts w:ascii="Times New Roman" w:hAnsi="Times New Roman" w:cs="Times New Roman"/>
-        </w:rPr>
-        <w:t>)</w:t>
+        <w:t>(a)</w:t>
       </w:r>
       <w:r>
         <w:rPr>
@@ -2499,7 +2397,6 @@
         </w:rPr>
         <w:t>48</w:t>
       </w:r>
-      <w:proofErr w:type="gramEnd"/>
       <w:r>
         <w:rPr>
           <w:rFonts w:ascii="Times New Roman" w:hAnsi="Times New Roman" w:cs="Times New Roman"/>
@@ -2639,14 +2536,7 @@
           <w:rFonts w:ascii="Times New Roman" w:hAnsi="Times New Roman" w:cs="Times New Roman"/>
         </w:rPr>
         <w:tab/>
-        <w:t>(c</w:t>
-      </w:r>
-      <w:proofErr w:type="gramStart"/>
-      <w:r>
-        <w:rPr>
-          <w:rFonts w:ascii="Times New Roman" w:hAnsi="Times New Roman" w:cs="Times New Roman"/>
-        </w:rPr>
-        <w:t>)</w:t>
+        <w:t>(c)</w:t>
       </w:r>
       <w:r>
         <w:rPr>
@@ -2654,7 +2544,6 @@
         </w:rPr>
         <w:t>4</w:t>
       </w:r>
-      <w:proofErr w:type="gramEnd"/>
       <w:r>
         <w:rPr>
           <w:rFonts w:ascii="Times New Roman" w:hAnsi="Times New Roman" w:cs="Times New Roman"/>
@@ -2714,7 +2603,6 @@
         <w:rPr>
           <w:rFonts w:ascii="Times New Roman" w:hAnsi="Times New Roman" w:cs="Times New Roman"/>
         </w:rPr>
-        <w:lastRenderedPageBreak/>
         <w:t>If 3p – q = 6 and 2p + 3q = 4, find the value of p</w:t>
       </w:r>
     </w:p>
@@ -2754,14 +2642,7 @@
         <w:rPr>
           <w:rFonts w:ascii="Times New Roman" w:hAnsi="Times New Roman" w:cs="Times New Roman"/>
         </w:rPr>
-        <w:t>(b</w:t>
-      </w:r>
-      <w:proofErr w:type="gramStart"/>
-      <w:r>
-        <w:rPr>
-          <w:rFonts w:ascii="Times New Roman" w:hAnsi="Times New Roman" w:cs="Times New Roman"/>
-        </w:rPr>
-        <w:t>)</w:t>
+        <w:t>(b)</w:t>
       </w:r>
       <w:r>
         <w:rPr>
@@ -2769,7 +2650,6 @@
         </w:rPr>
         <w:t>2</w:t>
       </w:r>
-      <w:proofErr w:type="gramEnd"/>
       <w:r>
         <w:rPr>
           <w:rFonts w:ascii="Times New Roman" w:hAnsi="Times New Roman" w:cs="Times New Roman"/>
@@ -2853,16 +2733,8 @@
         <w:rPr>
           <w:rFonts w:ascii="Times New Roman" w:hAnsi="Times New Roman" w:cs="Times New Roman"/>
         </w:rPr>
-        <w:t>(</w:t>
-      </w:r>
-      <w:proofErr w:type="gramStart"/>
-      <w:r>
-        <w:rPr>
-          <w:rFonts w:ascii="Times New Roman" w:hAnsi="Times New Roman" w:cs="Times New Roman"/>
-        </w:rPr>
-        <w:t>a)</w:t>
-      </w:r>
-      <w:proofErr w:type="gramEnd"/>
+        <w:t>(a)</w:t>
+      </w:r>
       <w:r>
         <w:rPr>
           <w:rFonts w:ascii="Times New Roman" w:hAnsi="Times New Roman" w:cs="Times New Roman"/>
@@ -2947,27 +2819,13 @@
         <w:rPr>
           <w:rFonts w:ascii="Times New Roman" w:hAnsi="Times New Roman" w:cs="Times New Roman"/>
         </w:rPr>
-        <w:t>(a</w:t>
-      </w:r>
-      <w:proofErr w:type="gramStart"/>
-      <w:r>
-        <w:rPr>
-          <w:rFonts w:ascii="Times New Roman" w:hAnsi="Times New Roman" w:cs="Times New Roman"/>
-        </w:rPr>
-        <w:t>)</w:t>
-      </w:r>
-      <w:r>
-        <w:rPr>
-          <w:rFonts w:ascii="Times New Roman" w:hAnsi="Times New Roman" w:cs="Times New Roman"/>
-        </w:rPr>
-        <w:t>0.0065</w:t>
-      </w:r>
-      <w:proofErr w:type="gramEnd"/>
-      <w:r>
-        <w:rPr>
-          <w:rFonts w:ascii="Times New Roman" w:hAnsi="Times New Roman" w:cs="Times New Roman"/>
-        </w:rPr>
-        <w:t xml:space="preserve">    </w:t>
+        <w:t>(a)</w:t>
+      </w:r>
+      <w:r>
+        <w:rPr>
+          <w:rFonts w:ascii="Times New Roman" w:hAnsi="Times New Roman" w:cs="Times New Roman"/>
+        </w:rPr>
+        <w:t xml:space="preserve">0.0065    </w:t>
       </w:r>
       <w:r>
         <w:rPr>
@@ -3102,14 +2960,7 @@
           <w:rFonts w:ascii="Times New Roman" w:hAnsi="Times New Roman" w:cs="Times New Roman"/>
         </w:rPr>
         <w:tab/>
-        <w:t>(c</w:t>
-      </w:r>
-      <w:proofErr w:type="gramStart"/>
-      <w:r>
-        <w:rPr>
-          <w:rFonts w:ascii="Times New Roman" w:hAnsi="Times New Roman" w:cs="Times New Roman"/>
-        </w:rPr>
-        <w:t>)</w:t>
+        <w:t>(c)</w:t>
       </w:r>
       <w:r>
         <w:rPr>
@@ -3117,7 +2968,6 @@
         </w:rPr>
         <w:t>3</w:t>
       </w:r>
-      <w:proofErr w:type="gramEnd"/>
       <w:r>
         <w:rPr>
           <w:rFonts w:ascii="Times New Roman" w:hAnsi="Times New Roman" w:cs="Times New Roman"/>
@@ -3251,14 +3101,7 @@
         <w:rPr>
           <w:rFonts w:ascii="Times New Roman" w:hAnsi="Times New Roman" w:cs="Times New Roman"/>
         </w:rPr>
-        <w:t>(a</w:t>
-      </w:r>
-      <w:proofErr w:type="gramStart"/>
-      <w:r>
-        <w:rPr>
-          <w:rFonts w:ascii="Times New Roman" w:hAnsi="Times New Roman" w:cs="Times New Roman"/>
-        </w:rPr>
-        <w:t>)</w:t>
+        <w:t>(a)</w:t>
       </w:r>
       <w:r>
         <w:rPr>
@@ -3266,7 +3109,6 @@
         </w:rPr>
         <w:t>5</w:t>
       </w:r>
-      <w:proofErr w:type="gramEnd"/>
       <w:r>
         <w:rPr>
           <w:rFonts w:ascii="Times New Roman" w:hAnsi="Times New Roman" w:cs="Times New Roman"/>
@@ -3422,7 +3264,6 @@
         </w:rPr>
         <w:t xml:space="preserve">       </w:t>
       </w:r>
-      <w:proofErr w:type="gramStart"/>
       <w:r>
         <w:rPr>
           <w:rFonts w:ascii="Times New Roman" w:hAnsi="Times New Roman" w:cs="Times New Roman"/>
@@ -3481,7 +3322,6 @@
         </w:rPr>
         <w:t>(c)</w:t>
       </w:r>
-      <w:proofErr w:type="gramEnd"/>
       <m:oMath>
         <m:r>
           <w:rPr>
@@ -3622,16 +3462,8 @@
         <w:rPr>
           <w:rFonts w:ascii="Times New Roman" w:hAnsi="Times New Roman" w:cs="Times New Roman"/>
         </w:rPr>
-        <w:t>(</w:t>
-      </w:r>
-      <w:proofErr w:type="gramStart"/>
-      <w:r>
-        <w:rPr>
-          <w:rFonts w:ascii="Times New Roman" w:hAnsi="Times New Roman" w:cs="Times New Roman"/>
-        </w:rPr>
-        <w:t>a)</w:t>
-      </w:r>
-      <w:proofErr w:type="gramEnd"/>
+        <w:t>(a)</w:t>
+      </w:r>
       <w:r>
         <w:rPr>
           <w:rFonts w:ascii="Times New Roman" w:hAnsi="Times New Roman" w:cs="Times New Roman"/>
@@ -3779,16 +3611,8 @@
         <w:rPr>
           <w:rFonts w:ascii="Times New Roman" w:hAnsi="Times New Roman" w:cs="Times New Roman"/>
         </w:rPr>
-        <w:t>(</w:t>
-      </w:r>
-      <w:proofErr w:type="gramStart"/>
-      <w:r>
-        <w:rPr>
-          <w:rFonts w:ascii="Times New Roman" w:hAnsi="Times New Roman" w:cs="Times New Roman"/>
-        </w:rPr>
-        <w:t>a)</w:t>
-      </w:r>
-      <w:proofErr w:type="gramEnd"/>
+        <w:t>(a)</w:t>
+      </w:r>
       <w:r>
         <w:rPr>
           <w:rFonts w:ascii="Times New Roman" w:hAnsi="Times New Roman" w:cs="Times New Roman"/>
@@ -3924,14 +3748,7 @@
         <w:rPr>
           <w:rFonts w:ascii="Times New Roman" w:hAnsi="Times New Roman" w:cs="Times New Roman"/>
         </w:rPr>
-        <w:t>(a</w:t>
-      </w:r>
-      <w:proofErr w:type="gramStart"/>
-      <w:r>
-        <w:rPr>
-          <w:rFonts w:ascii="Times New Roman" w:hAnsi="Times New Roman" w:cs="Times New Roman"/>
-        </w:rPr>
-        <w:t>)</w:t>
+        <w:t>(a)</w:t>
       </w:r>
       <w:r>
         <w:rPr>
@@ -3939,7 +3756,6 @@
         </w:rPr>
         <w:t>5</w:t>
       </w:r>
-      <w:proofErr w:type="gramEnd"/>
       <w:r>
         <w:rPr>
           <w:rFonts w:ascii="Times New Roman" w:hAnsi="Times New Roman" w:cs="Times New Roman"/>
@@ -4186,16 +4002,8 @@
         <w:rPr>
           <w:rFonts w:ascii="Times New Roman" w:hAnsi="Times New Roman" w:cs="Times New Roman"/>
         </w:rPr>
-        <w:t>(</w:t>
-      </w:r>
-      <w:proofErr w:type="gramStart"/>
-      <w:r>
-        <w:rPr>
-          <w:rFonts w:ascii="Times New Roman" w:hAnsi="Times New Roman" w:cs="Times New Roman"/>
-        </w:rPr>
-        <w:t>a)</w:t>
-      </w:r>
-      <w:proofErr w:type="gramEnd"/>
+        <w:t>(a)</w:t>
+      </w:r>
       <w:r>
         <w:rPr>
           <w:rFonts w:ascii="Times New Roman" w:hAnsi="Times New Roman" w:cs="Times New Roman"/>
@@ -4325,14 +4133,7 @@
         <w:rPr>
           <w:rFonts w:ascii="Times New Roman" w:hAnsi="Times New Roman" w:cs="Times New Roman"/>
         </w:rPr>
-        <w:t>(a</w:t>
-      </w:r>
-      <w:proofErr w:type="gramStart"/>
-      <w:r>
-        <w:rPr>
-          <w:rFonts w:ascii="Times New Roman" w:hAnsi="Times New Roman" w:cs="Times New Roman"/>
-        </w:rPr>
-        <w:t>)</w:t>
+        <w:t>(a)</w:t>
       </w:r>
       <w:r>
         <w:rPr>
@@ -4340,7 +4141,6 @@
         </w:rPr>
         <w:t>0.04</w:t>
       </w:r>
-      <w:proofErr w:type="gramEnd"/>
       <w:r>
         <w:rPr>
           <w:rFonts w:ascii="Times New Roman" w:hAnsi="Times New Roman" w:cs="Times New Roman"/>
@@ -4431,14 +4231,7 @@
         <w:rPr>
           <w:rFonts w:ascii="Times New Roman" w:hAnsi="Times New Roman" w:cs="Times New Roman"/>
         </w:rPr>
-        <w:t>(a</w:t>
-      </w:r>
-      <w:proofErr w:type="gramStart"/>
-      <w:r>
-        <w:rPr>
-          <w:rFonts w:ascii="Times New Roman" w:hAnsi="Times New Roman" w:cs="Times New Roman"/>
-        </w:rPr>
-        <w:t>)</w:t>
+        <w:t>(a)</w:t>
       </w:r>
       <w:r>
         <w:rPr>
@@ -4446,7 +4239,6 @@
         </w:rPr>
         <w:t>4.4</w:t>
       </w:r>
-      <w:proofErr w:type="gramEnd"/>
       <w:r>
         <w:rPr>
           <w:rFonts w:ascii="Times New Roman" w:hAnsi="Times New Roman" w:cs="Times New Roman"/>
@@ -4575,14 +4367,7 @@
         <w:rPr>
           <w:rFonts w:ascii="Times New Roman" w:hAnsi="Times New Roman" w:cs="Times New Roman"/>
         </w:rPr>
-        <w:t>(a</w:t>
-      </w:r>
-      <w:proofErr w:type="gramStart"/>
-      <w:r>
-        <w:rPr>
-          <w:rFonts w:ascii="Times New Roman" w:hAnsi="Times New Roman" w:cs="Times New Roman"/>
-        </w:rPr>
-        <w:t>)</w:t>
+        <w:t>(a)</w:t>
       </w:r>
       <w:r>
         <w:rPr>
@@ -4590,7 +4375,6 @@
         </w:rPr>
         <w:t>1</w:t>
       </w:r>
-      <w:proofErr w:type="gramEnd"/>
       <w:r>
         <w:rPr>
           <w:rFonts w:ascii="Times New Roman" w:hAnsi="Times New Roman" w:cs="Times New Roman"/>
@@ -4693,14 +4477,7 @@
         <w:rPr>
           <w:rFonts w:ascii="Times New Roman" w:hAnsi="Times New Roman" w:cs="Times New Roman"/>
         </w:rPr>
-        <w:t>(a</w:t>
-      </w:r>
-      <w:proofErr w:type="gramStart"/>
-      <w:r>
-        <w:rPr>
-          <w:rFonts w:ascii="Times New Roman" w:hAnsi="Times New Roman" w:cs="Times New Roman"/>
-        </w:rPr>
-        <w:t>)</w:t>
+        <w:t>(a)</w:t>
       </w:r>
       <w:r>
         <w:rPr>
@@ -4708,7 +4485,6 @@
         </w:rPr>
         <w:t>10</w:t>
       </w:r>
-      <w:proofErr w:type="gramEnd"/>
       <w:r>
         <w:rPr>
           <w:rFonts w:ascii="Times New Roman" w:hAnsi="Times New Roman" w:cs="Times New Roman"/>
@@ -4801,7 +4577,7 @@
         <mc:AlternateContent>
           <mc:Choice Requires="wps">
             <w:drawing>
-              <wp:anchor distT="0" distB="0" distL="114300" distR="114300" simplePos="0" relativeHeight="251668480" behindDoc="0" locked="0" layoutInCell="1" allowOverlap="1" wp14:anchorId="66AB6823" wp14:editId="58C702DF">
+              <wp:anchor distT="0" distB="0" distL="114300" distR="114300" simplePos="0" relativeHeight="251668480" behindDoc="0" locked="0" layoutInCell="1" allowOverlap="1" wp14:anchorId="6514F3A6" wp14:editId="6FD40629">
                 <wp:simplePos x="0" y="0"/>
                 <wp:positionH relativeFrom="column">
                   <wp:posOffset>1989455</wp:posOffset>
@@ -4952,7 +4728,7 @@
           </mc:Choice>
           <mc:Fallback>
             <w:pict>
-              <v:shape id="Freeform 13" o:spid="_x0000_s1026" style="position:absolute;margin-left:156.65pt;margin-top:11.1pt;width:3.6pt;height:3.6pt;z-index:251668480;visibility:visible;mso-wrap-style:square;mso-width-percent:0;mso-height-percent:0;mso-wrap-distance-left:9pt;mso-wrap-distance-top:0;mso-wrap-distance-right:9pt;mso-wrap-distance-bottom:0;mso-position-horizontal:absolute;mso-position-horizontal-relative:text;mso-position-vertical:absolute;mso-position-vertical-relative:text;mso-width-percent:0;mso-height-percent:0;mso-width-relative:margin;mso-height-relative:margin;v-text-anchor:middle" coordsize="116006,184244" o:gfxdata="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" path="m,68238c2275,52316,291,35169,6824,20471,11425,10120,38685,3028,47767,,59140,2275,71513,1637,81887,6824v40995,20497,22584,75219,13647,109182c91360,131868,77337,143301,68239,156949v-9098,13648,-57345,27295,-40943,27295l116006,184244e" filled="f" strokecolor="black [3213]">
+              <v:shape w14:anchorId="34A302CE" id="Freeform 13" o:spid="_x0000_s1026" style="position:absolute;margin-left:156.65pt;margin-top:11.1pt;width:3.6pt;height:3.6pt;z-index:251668480;visibility:visible;mso-wrap-style:square;mso-width-percent:0;mso-height-percent:0;mso-wrap-distance-left:9pt;mso-wrap-distance-top:0;mso-wrap-distance-right:9pt;mso-wrap-distance-bottom:0;mso-position-horizontal:absolute;mso-position-horizontal-relative:text;mso-position-vertical:absolute;mso-position-vertical-relative:text;mso-width-percent:0;mso-height-percent:0;mso-width-relative:margin;mso-height-relative:margin;v-text-anchor:middle" coordsize="116006,184244" o:gfxdata="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" path="m,68238c2275,52316,291,35169,6824,20471,11425,10120,38685,3028,47767,,59140,2275,71513,1637,81887,6824v40995,20497,22584,75219,13647,109182c91360,131868,77337,143301,68239,156949v-9098,13648,-57345,27295,-40943,27295l116006,184244e" filled="f" strokecolor="black [3213]">
                 <v:path arrowok="t" o:connecttype="custom" o:connectlocs="0,16933;2689,5080;18825,0;32272,1693;37651,28786;26894,38946;10758,45719;45719,45719" o:connectangles="0,0,0,0,0,0,0,0"/>
               </v:shape>
             </w:pict>
@@ -5012,16 +4788,8 @@
         <w:rPr>
           <w:rFonts w:ascii="Times New Roman" w:hAnsi="Times New Roman" w:cs="Times New Roman"/>
         </w:rPr>
-        <w:t>(</w:t>
-      </w:r>
-      <w:proofErr w:type="gramStart"/>
-      <w:r>
-        <w:rPr>
-          <w:rFonts w:ascii="Times New Roman" w:hAnsi="Times New Roman" w:cs="Times New Roman"/>
-        </w:rPr>
-        <w:t>a)</w:t>
-      </w:r>
-      <w:proofErr w:type="gramEnd"/>
+        <w:t>(a)</w:t>
+      </w:r>
       <w:r>
         <w:rPr>
           <w:rFonts w:ascii="Times New Roman" w:hAnsi="Times New Roman" w:cs="Times New Roman"/>
@@ -5095,7 +4863,7 @@
         <mc:AlternateContent>
           <mc:Choice Requires="wps">
             <w:drawing>
-              <wp:anchor distT="0" distB="0" distL="114300" distR="114300" simplePos="0" relativeHeight="251670528" behindDoc="0" locked="0" layoutInCell="1" allowOverlap="1" wp14:anchorId="65C5FE06" wp14:editId="77AF2449">
+              <wp:anchor distT="0" distB="0" distL="114300" distR="114300" simplePos="0" relativeHeight="251670528" behindDoc="0" locked="0" layoutInCell="1" allowOverlap="1" wp14:anchorId="33FD5173" wp14:editId="182A7AAD">
                 <wp:simplePos x="0" y="0"/>
                 <wp:positionH relativeFrom="column">
                   <wp:posOffset>1623060</wp:posOffset>
@@ -5246,7 +5014,7 @@
           </mc:Choice>
           <mc:Fallback>
             <w:pict>
-              <v:shape id="Freeform 14" o:spid="_x0000_s1026" style="position:absolute;margin-left:127.8pt;margin-top:12.1pt;width:3.55pt;height:3.55pt;z-index:251670528;visibility:visible;mso-wrap-style:square;mso-width-percent:0;mso-height-percent:0;mso-wrap-distance-left:9pt;mso-wrap-distance-top:0;mso-wrap-distance-right:9pt;mso-wrap-distance-bottom:0;mso-position-horizontal:absolute;mso-position-horizontal-relative:text;mso-position-vertical:absolute;mso-position-vertical-relative:text;mso-width-percent:0;mso-height-percent:0;mso-width-relative:margin;mso-height-relative:margin;v-text-anchor:middle" coordsize="116006,184244" o:gfxdata="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" path="m,68238c2275,52316,291,35169,6824,20471,11425,10120,38685,3028,47767,,59140,2275,71513,1637,81887,6824v40995,20497,22584,75219,13647,109182c91360,131868,77337,143301,68239,156949v-9098,13648,-57345,27295,-40943,27295l116006,184244e" filled="f" strokecolor="black [3213]">
+              <v:shape w14:anchorId="6715843C" id="Freeform 14" o:spid="_x0000_s1026" style="position:absolute;margin-left:127.8pt;margin-top:12.1pt;width:3.55pt;height:3.55pt;z-index:251670528;visibility:visible;mso-wrap-style:square;mso-width-percent:0;mso-height-percent:0;mso-wrap-distance-left:9pt;mso-wrap-distance-top:0;mso-wrap-distance-right:9pt;mso-wrap-distance-bottom:0;mso-position-horizontal:absolute;mso-position-horizontal-relative:text;mso-position-vertical:absolute;mso-position-vertical-relative:text;mso-width-percent:0;mso-height-percent:0;mso-width-relative:margin;mso-height-relative:margin;v-text-anchor:middle" coordsize="116006,184244" o:gfxdata="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" path="m,68238c2275,52316,291,35169,6824,20471,11425,10120,38685,3028,47767,,59140,2275,71513,1637,81887,6824v40995,20497,22584,75219,13647,109182c91360,131868,77337,143301,68239,156949v-9098,13648,-57345,27295,-40943,27295l116006,184244e" filled="f" strokecolor="black [3213]">
                 <v:path arrowok="t" o:connecttype="custom" o:connectlocs="0,16698;2652,5009;18564,0;31825,1670;37129,28387;26521,38406;10608,45085;45085,45085" o:connectangles="0,0,0,0,0,0,0,0"/>
               </v:shape>
             </w:pict>
@@ -5421,7 +5189,6 @@
         </w:rPr>
         <w:t xml:space="preserve">       </w:t>
       </w:r>
-      <w:proofErr w:type="gramStart"/>
       <w:r>
         <w:rPr>
           <w:rFonts w:ascii="Times New Roman" w:hAnsi="Times New Roman" w:cs="Times New Roman"/>
@@ -5469,7 +5236,6 @@
         <w:tab/>
         <w:t>(c)</w:t>
       </w:r>
-      <w:proofErr w:type="gramEnd"/>
       <m:oMath>
         <m:r>
           <w:rPr>
@@ -5676,7 +5442,7 @@
         <mc:AlternateContent>
           <mc:Choice Requires="wps">
             <w:drawing>
-              <wp:anchor distT="0" distB="0" distL="114300" distR="114300" simplePos="0" relativeHeight="251678720" behindDoc="0" locked="0" layoutInCell="1" allowOverlap="1" wp14:anchorId="15100B3E" wp14:editId="238C13A1">
+              <wp:anchor distT="0" distB="0" distL="114300" distR="114300" simplePos="0" relativeHeight="251678720" behindDoc="0" locked="0" layoutInCell="1" allowOverlap="1" wp14:anchorId="30B106C8" wp14:editId="125DE885">
                 <wp:simplePos x="0" y="0"/>
                 <wp:positionH relativeFrom="column">
                   <wp:posOffset>2903040</wp:posOffset>
@@ -5827,7 +5593,7 @@
           </mc:Choice>
           <mc:Fallback>
             <w:pict>
-              <v:shape id="Freeform 18" o:spid="_x0000_s1026" style="position:absolute;margin-left:228.6pt;margin-top:11.7pt;width:3.55pt;height:3.55pt;z-index:251678720;visibility:visible;mso-wrap-style:square;mso-width-percent:0;mso-height-percent:0;mso-wrap-distance-left:9pt;mso-wrap-distance-top:0;mso-wrap-distance-right:9pt;mso-wrap-distance-bottom:0;mso-position-horizontal:absolute;mso-position-horizontal-relative:text;mso-position-vertical:absolute;mso-position-vertical-relative:text;mso-width-percent:0;mso-height-percent:0;mso-width-relative:margin;mso-height-relative:margin;v-text-anchor:middle" coordsize="116006,184244" o:gfxdata="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" path="m,68238c2275,52316,291,35169,6824,20471,11425,10120,38685,3028,47767,,59140,2275,71513,1637,81887,6824v40995,20497,22584,75219,13647,109182c91360,131868,77337,143301,68239,156949v-9098,13648,-57345,27295,-40943,27295l116006,184244e" filled="f" strokecolor="black [3213]">
+              <v:shape w14:anchorId="66B1D815" id="Freeform 18" o:spid="_x0000_s1026" style="position:absolute;margin-left:228.6pt;margin-top:11.7pt;width:3.55pt;height:3.55pt;z-index:251678720;visibility:visible;mso-wrap-style:square;mso-width-percent:0;mso-height-percent:0;mso-wrap-distance-left:9pt;mso-wrap-distance-top:0;mso-wrap-distance-right:9pt;mso-wrap-distance-bottom:0;mso-position-horizontal:absolute;mso-position-horizontal-relative:text;mso-position-vertical:absolute;mso-position-vertical-relative:text;mso-width-percent:0;mso-height-percent:0;mso-width-relative:margin;mso-height-relative:margin;v-text-anchor:middle" coordsize="116006,184244" o:gfxdata="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" path="m,68238c2275,52316,291,35169,6824,20471,11425,10120,38685,3028,47767,,59140,2275,71513,1637,81887,6824v40995,20497,22584,75219,13647,109182c91360,131868,77337,143301,68239,156949v-9098,13648,-57345,27295,-40943,27295l116006,184244e" filled="f" strokecolor="black [3213]">
                 <v:path arrowok="t" o:connecttype="custom" o:connectlocs="0,16698;2652,5009;18564,0;31825,1670;37129,28387;26521,38406;10608,45085;45085,45085" o:connectangles="0,0,0,0,0,0,0,0"/>
               </v:shape>
             </w:pict>
@@ -5843,7 +5609,7 @@
         <mc:AlternateContent>
           <mc:Choice Requires="wps">
             <w:drawing>
-              <wp:anchor distT="0" distB="0" distL="114300" distR="114300" simplePos="0" relativeHeight="251676672" behindDoc="0" locked="0" layoutInCell="1" allowOverlap="1" wp14:anchorId="4FD9D39D" wp14:editId="72981CDA">
+              <wp:anchor distT="0" distB="0" distL="114300" distR="114300" simplePos="0" relativeHeight="251676672" behindDoc="0" locked="0" layoutInCell="1" allowOverlap="1" wp14:anchorId="37AE0332" wp14:editId="29BD5694">
                 <wp:simplePos x="0" y="0"/>
                 <wp:positionH relativeFrom="column">
                   <wp:posOffset>2232167</wp:posOffset>
@@ -5994,7 +5760,7 @@
           </mc:Choice>
           <mc:Fallback>
             <w:pict>
-              <v:shape id="Freeform 17" o:spid="_x0000_s1026" style="position:absolute;margin-left:175.75pt;margin-top:11.55pt;width:3.55pt;height:3.55pt;z-index:251676672;visibility:visible;mso-wrap-style:square;mso-width-percent:0;mso-height-percent:0;mso-wrap-distance-left:9pt;mso-wrap-distance-top:0;mso-wrap-distance-right:9pt;mso-wrap-distance-bottom:0;mso-position-horizontal:absolute;mso-position-horizontal-relative:text;mso-position-vertical:absolute;mso-position-vertical-relative:text;mso-width-percent:0;mso-height-percent:0;mso-width-relative:margin;mso-height-relative:margin;v-text-anchor:middle" coordsize="116006,184244" o:gfxdata="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" path="m,68238c2275,52316,291,35169,6824,20471,11425,10120,38685,3028,47767,,59140,2275,71513,1637,81887,6824v40995,20497,22584,75219,13647,109182c91360,131868,77337,143301,68239,156949v-9098,13648,-57345,27295,-40943,27295l116006,184244e" filled="f" strokecolor="black [3213]">
+              <v:shape w14:anchorId="03352713" id="Freeform 17" o:spid="_x0000_s1026" style="position:absolute;margin-left:175.75pt;margin-top:11.55pt;width:3.55pt;height:3.55pt;z-index:251676672;visibility:visible;mso-wrap-style:square;mso-width-percent:0;mso-height-percent:0;mso-wrap-distance-left:9pt;mso-wrap-distance-top:0;mso-wrap-distance-right:9pt;mso-wrap-distance-bottom:0;mso-position-horizontal:absolute;mso-position-horizontal-relative:text;mso-position-vertical:absolute;mso-position-vertical-relative:text;mso-width-percent:0;mso-height-percent:0;mso-width-relative:margin;mso-height-relative:margin;v-text-anchor:middle" coordsize="116006,184244" o:gfxdata="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" path="m,68238c2275,52316,291,35169,6824,20471,11425,10120,38685,3028,47767,,59140,2275,71513,1637,81887,6824v40995,20497,22584,75219,13647,109182c91360,131868,77337,143301,68239,156949v-9098,13648,-57345,27295,-40943,27295l116006,184244e" filled="f" strokecolor="black [3213]">
                 <v:path arrowok="t" o:connecttype="custom" o:connectlocs="0,16698;2652,5009;18564,0;31825,1670;37129,28387;26521,38406;10608,45085;45085,45085" o:connectangles="0,0,0,0,0,0,0,0"/>
               </v:shape>
             </w:pict>
@@ -6010,7 +5776,7 @@
         <mc:AlternateContent>
           <mc:Choice Requires="wps">
             <w:drawing>
-              <wp:anchor distT="0" distB="0" distL="114300" distR="114300" simplePos="0" relativeHeight="251674624" behindDoc="0" locked="0" layoutInCell="1" allowOverlap="1" wp14:anchorId="5097C9D6" wp14:editId="6A26ED22">
+              <wp:anchor distT="0" distB="0" distL="114300" distR="114300" simplePos="0" relativeHeight="251674624" behindDoc="0" locked="0" layoutInCell="1" allowOverlap="1" wp14:anchorId="5FAF3532" wp14:editId="5F98994D">
                 <wp:simplePos x="0" y="0"/>
                 <wp:positionH relativeFrom="column">
                   <wp:posOffset>1574800</wp:posOffset>
@@ -6161,7 +5927,7 @@
           </mc:Choice>
           <mc:Fallback>
             <w:pict>
-              <v:shape id="Freeform 16" o:spid="_x0000_s1026" style="position:absolute;margin-left:124pt;margin-top:11.4pt;width:3.55pt;height:3.55pt;z-index:251674624;visibility:visible;mso-wrap-style:square;mso-width-percent:0;mso-height-percent:0;mso-wrap-distance-left:9pt;mso-wrap-distance-top:0;mso-wrap-distance-right:9pt;mso-wrap-distance-bottom:0;mso-position-horizontal:absolute;mso-position-horizontal-relative:text;mso-position-vertical:absolute;mso-position-vertical-relative:text;mso-width-percent:0;mso-height-percent:0;mso-width-relative:margin;mso-height-relative:margin;v-text-anchor:middle" coordsize="116006,184244" o:gfxdata="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" path="m,68238c2275,52316,291,35169,6824,20471,11425,10120,38685,3028,47767,,59140,2275,71513,1637,81887,6824v40995,20497,22584,75219,13647,109182c91360,131868,77337,143301,68239,156949v-9098,13648,-57345,27295,-40943,27295l116006,184244e" filled="f" strokecolor="black [3213]">
+              <v:shape w14:anchorId="0A5AA641" id="Freeform 16" o:spid="_x0000_s1026" style="position:absolute;margin-left:124pt;margin-top:11.4pt;width:3.55pt;height:3.55pt;z-index:251674624;visibility:visible;mso-wrap-style:square;mso-width-percent:0;mso-height-percent:0;mso-wrap-distance-left:9pt;mso-wrap-distance-top:0;mso-wrap-distance-right:9pt;mso-wrap-distance-bottom:0;mso-position-horizontal:absolute;mso-position-horizontal-relative:text;mso-position-vertical:absolute;mso-position-vertical-relative:text;mso-width-percent:0;mso-height-percent:0;mso-width-relative:margin;mso-height-relative:margin;v-text-anchor:middle" coordsize="116006,184244" o:gfxdata="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" path="m,68238c2275,52316,291,35169,6824,20471,11425,10120,38685,3028,47767,,59140,2275,71513,1637,81887,6824v40995,20497,22584,75219,13647,109182c91360,131868,77337,143301,68239,156949v-9098,13648,-57345,27295,-40943,27295l116006,184244e" filled="f" strokecolor="black [3213]">
                 <v:path arrowok="t" o:connecttype="custom" o:connectlocs="0,16698;2652,5009;18564,0;31825,1670;37129,28387;26521,38406;10608,45085;45085,45085" o:connectangles="0,0,0,0,0,0,0,0"/>
               </v:shape>
             </w:pict>
@@ -6177,7 +5943,7 @@
         <mc:AlternateContent>
           <mc:Choice Requires="wps">
             <w:drawing>
-              <wp:anchor distT="0" distB="0" distL="114300" distR="114300" simplePos="0" relativeHeight="251672576" behindDoc="0" locked="0" layoutInCell="1" allowOverlap="1" wp14:anchorId="72641BBF" wp14:editId="05896BE5">
+              <wp:anchor distT="0" distB="0" distL="114300" distR="114300" simplePos="0" relativeHeight="251672576" behindDoc="0" locked="0" layoutInCell="1" allowOverlap="1" wp14:anchorId="7C3E0C84" wp14:editId="73731338">
                 <wp:simplePos x="0" y="0"/>
                 <wp:positionH relativeFrom="column">
                   <wp:posOffset>901700</wp:posOffset>
@@ -6328,7 +6094,7 @@
           </mc:Choice>
           <mc:Fallback>
             <w:pict>
-              <v:shape id="Freeform 15" o:spid="_x0000_s1026" style="position:absolute;margin-left:71pt;margin-top:11.85pt;width:3.55pt;height:3.55pt;z-index:251672576;visibility:visible;mso-wrap-style:square;mso-width-percent:0;mso-height-percent:0;mso-wrap-distance-left:9pt;mso-wrap-distance-top:0;mso-wrap-distance-right:9pt;mso-wrap-distance-bottom:0;mso-position-horizontal:absolute;mso-position-horizontal-relative:text;mso-position-vertical:absolute;mso-position-vertical-relative:text;mso-width-percent:0;mso-height-percent:0;mso-width-relative:margin;mso-height-relative:margin;v-text-anchor:middle" coordsize="116006,184244" o:gfxdata="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" path="m,68238c2275,52316,291,35169,6824,20471,11425,10120,38685,3028,47767,,59140,2275,71513,1637,81887,6824v40995,20497,22584,75219,13647,109182c91360,131868,77337,143301,68239,156949v-9098,13648,-57345,27295,-40943,27295l116006,184244e" filled="f" strokecolor="black [3213]">
+              <v:shape w14:anchorId="695A5EA5" id="Freeform 15" o:spid="_x0000_s1026" style="position:absolute;margin-left:71pt;margin-top:11.85pt;width:3.55pt;height:3.55pt;z-index:251672576;visibility:visible;mso-wrap-style:square;mso-width-percent:0;mso-height-percent:0;mso-wrap-distance-left:9pt;mso-wrap-distance-top:0;mso-wrap-distance-right:9pt;mso-wrap-distance-bottom:0;mso-position-horizontal:absolute;mso-position-horizontal-relative:text;mso-position-vertical:absolute;mso-position-vertical-relative:text;mso-width-percent:0;mso-height-percent:0;mso-width-relative:margin;mso-height-relative:margin;v-text-anchor:middle" coordsize="116006,184244" o:gfxdata="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" path="m,68238c2275,52316,291,35169,6824,20471,11425,10120,38685,3028,47767,,59140,2275,71513,1637,81887,6824v40995,20497,22584,75219,13647,109182c91360,131868,77337,143301,68239,156949v-9098,13648,-57345,27295,-40943,27295l116006,184244e" filled="f" strokecolor="black [3213]">
                 <v:path arrowok="t" o:connecttype="custom" o:connectlocs="0,16698;2652,5009;18564,0;31825,1670;37129,28387;26521,38406;10608,45085;45085,45085" o:connectangles="0,0,0,0,0,0,0,0"/>
               </v:shape>
             </w:pict>
@@ -6387,7 +6153,6 @@
         </w:rPr>
         <w:t xml:space="preserve">     </w:t>
       </w:r>
-      <w:proofErr w:type="gramStart"/>
       <w:r>
         <w:rPr>
           <w:rFonts w:ascii="Times New Roman" w:hAnsi="Times New Roman" w:cs="Times New Roman"/>
@@ -6440,7 +6205,6 @@
         </w:rPr>
         <w:t>(c)</w:t>
       </w:r>
-      <w:proofErr w:type="gramEnd"/>
       <m:oMath>
         <m:r>
           <w:rPr>
@@ -6577,7 +6341,7 @@
         <mc:AlternateContent>
           <mc:Choice Requires="wps">
             <w:drawing>
-              <wp:anchor distT="0" distB="0" distL="114300" distR="114300" simplePos="0" relativeHeight="251681792" behindDoc="0" locked="0" layoutInCell="1" allowOverlap="1" wp14:anchorId="03FCED43" wp14:editId="1926D83E">
+              <wp:anchor distT="0" distB="0" distL="114300" distR="114300" simplePos="0" relativeHeight="251681792" behindDoc="0" locked="0" layoutInCell="1" allowOverlap="1" wp14:anchorId="20B54182" wp14:editId="649EDCEF">
                 <wp:simplePos x="0" y="0"/>
                 <wp:positionH relativeFrom="column">
                   <wp:posOffset>2748175</wp:posOffset>
@@ -6634,7 +6398,7 @@
           </mc:Choice>
           <mc:Fallback>
             <w:pict>
-              <v:line id="Straight Connector 20" o:spid="_x0000_s1026" style="position:absolute;z-index:251681792;visibility:visible;mso-wrap-style:square;mso-height-percent:0;mso-wrap-distance-left:9pt;mso-wrap-distance-top:0;mso-wrap-distance-right:9pt;mso-wrap-distance-bottom:0;mso-position-horizontal:absolute;mso-position-horizontal-relative:text;mso-position-vertical:absolute;mso-position-vertical-relative:text;mso-height-percent:0;mso-height-relative:margin" from="216.4pt,1.7pt" to="221.2pt,1.7pt" o:gfxdata="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" strokecolor="black [3213]"/>
+              <v:line w14:anchorId="7A5E0B77" id="Straight Connector 20" o:spid="_x0000_s1026" style="position:absolute;z-index:251681792;visibility:visible;mso-wrap-style:square;mso-height-percent:0;mso-wrap-distance-left:9pt;mso-wrap-distance-top:0;mso-wrap-distance-right:9pt;mso-wrap-distance-bottom:0;mso-position-horizontal:absolute;mso-position-horizontal-relative:text;mso-position-vertical:absolute;mso-position-vertical-relative:text;mso-height-percent:0;mso-height-relative:margin" from="216.4pt,1.7pt" to="221.2pt,1.7pt" o:gfxdata="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" strokecolor="black [3213]"/>
             </w:pict>
           </mc:Fallback>
         </mc:AlternateContent>
@@ -6648,7 +6412,7 @@
         <mc:AlternateContent>
           <mc:Choice Requires="wps">
             <w:drawing>
-              <wp:anchor distT="0" distB="0" distL="114300" distR="114300" simplePos="0" relativeHeight="251679744" behindDoc="0" locked="0" layoutInCell="1" allowOverlap="1" wp14:anchorId="02427F25" wp14:editId="4C145FE5">
+              <wp:anchor distT="0" distB="0" distL="114300" distR="114300" simplePos="0" relativeHeight="251679744" behindDoc="0" locked="0" layoutInCell="1" allowOverlap="1" wp14:anchorId="3D8EAC51" wp14:editId="2575840E">
                 <wp:simplePos x="0" y="0"/>
                 <wp:positionH relativeFrom="column">
                   <wp:posOffset>1381286</wp:posOffset>
@@ -6705,7 +6469,7 @@
           </mc:Choice>
           <mc:Fallback>
             <w:pict>
-              <v:line id="Straight Connector 19" o:spid="_x0000_s1026" style="position:absolute;z-index:251679744;visibility:visible;mso-wrap-style:square;mso-height-percent:0;mso-wrap-distance-left:9pt;mso-wrap-distance-top:0;mso-wrap-distance-right:9pt;mso-wrap-distance-bottom:0;mso-position-horizontal:absolute;mso-position-horizontal-relative:text;mso-position-vertical:absolute;mso-position-vertical-relative:text;mso-height-percent:0;mso-height-relative:margin" from="108.75pt,1.5pt" to="113.55pt,1.5pt" o:gfxdata="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" strokecolor="black [3213]"/>
+              <v:line w14:anchorId="1912A4B7" id="Straight Connector 19" o:spid="_x0000_s1026" style="position:absolute;z-index:251679744;visibility:visible;mso-wrap-style:square;mso-height-percent:0;mso-wrap-distance-left:9pt;mso-wrap-distance-top:0;mso-wrap-distance-right:9pt;mso-wrap-distance-bottom:0;mso-position-horizontal:absolute;mso-position-horizontal-relative:text;mso-position-vertical:absolute;mso-position-vertical-relative:text;mso-height-percent:0;mso-height-relative:margin" from="108.75pt,1.5pt" to="113.55pt,1.5pt" o:gfxdata="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" strokecolor="black [3213]"/>
             </w:pict>
           </mc:Fallback>
         </mc:AlternateContent>
@@ -6823,7 +6587,7 @@
         <mc:AlternateContent>
           <mc:Choice Requires="wps">
             <w:drawing>
-              <wp:anchor distT="0" distB="0" distL="114300" distR="114300" simplePos="0" relativeHeight="251687936" behindDoc="0" locked="0" layoutInCell="1" allowOverlap="1" wp14:anchorId="44AFA98A" wp14:editId="2207D958">
+              <wp:anchor distT="0" distB="0" distL="114300" distR="114300" simplePos="0" relativeHeight="251687936" behindDoc="0" locked="0" layoutInCell="1" allowOverlap="1" wp14:anchorId="2857E4C1" wp14:editId="4EEF8785">
                 <wp:simplePos x="0" y="0"/>
                 <wp:positionH relativeFrom="column">
                   <wp:posOffset>2783319</wp:posOffset>
@@ -6880,7 +6644,7 @@
           </mc:Choice>
           <mc:Fallback>
             <w:pict>
-              <v:line id="Straight Connector 23" o:spid="_x0000_s1026" style="position:absolute;z-index:251687936;visibility:visible;mso-wrap-style:square;mso-height-percent:0;mso-wrap-distance-left:9pt;mso-wrap-distance-top:0;mso-wrap-distance-right:9pt;mso-wrap-distance-bottom:0;mso-position-horizontal:absolute;mso-position-horizontal-relative:text;mso-position-vertical:absolute;mso-position-vertical-relative:text;mso-height-percent:0;mso-height-relative:margin" from="219.15pt,1.05pt" to="223.95pt,1.05pt" o:gfxdata="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" strokecolor="black [3213]"/>
+              <v:line w14:anchorId="2DD48C84" id="Straight Connector 23" o:spid="_x0000_s1026" style="position:absolute;z-index:251687936;visibility:visible;mso-wrap-style:square;mso-height-percent:0;mso-wrap-distance-left:9pt;mso-wrap-distance-top:0;mso-wrap-distance-right:9pt;mso-wrap-distance-bottom:0;mso-position-horizontal:absolute;mso-position-horizontal-relative:text;mso-position-vertical:absolute;mso-position-vertical-relative:text;mso-height-percent:0;mso-height-relative:margin" from="219.15pt,1.05pt" to="223.95pt,1.05pt" o:gfxdata="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" strokecolor="black [3213]"/>
             </w:pict>
           </mc:Fallback>
         </mc:AlternateContent>
@@ -6894,7 +6658,7 @@
         <mc:AlternateContent>
           <mc:Choice Requires="wps">
             <w:drawing>
-              <wp:anchor distT="0" distB="0" distL="114300" distR="114300" simplePos="0" relativeHeight="251685888" behindDoc="0" locked="0" layoutInCell="1" allowOverlap="1" wp14:anchorId="2229C004" wp14:editId="36B81206">
+              <wp:anchor distT="0" distB="0" distL="114300" distR="114300" simplePos="0" relativeHeight="251685888" behindDoc="0" locked="0" layoutInCell="1" allowOverlap="1" wp14:anchorId="562ED720" wp14:editId="5DFFD059">
                 <wp:simplePos x="0" y="0"/>
                 <wp:positionH relativeFrom="column">
                   <wp:posOffset>1983579</wp:posOffset>
@@ -6951,7 +6715,7 @@
           </mc:Choice>
           <mc:Fallback>
             <w:pict>
-              <v:line id="Straight Connector 22" o:spid="_x0000_s1026" style="position:absolute;z-index:251685888;visibility:visible;mso-wrap-style:square;mso-height-percent:0;mso-wrap-distance-left:9pt;mso-wrap-distance-top:0;mso-wrap-distance-right:9pt;mso-wrap-distance-bottom:0;mso-position-horizontal:absolute;mso-position-horizontal-relative:text;mso-position-vertical:absolute;mso-position-vertical-relative:text;mso-height-percent:0;mso-height-relative:margin" from="156.2pt,1.4pt" to="161pt,1.4pt" o:gfxdata="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" strokecolor="black [3213]"/>
+              <v:line w14:anchorId="7374BEEA" id="Straight Connector 22" o:spid="_x0000_s1026" style="position:absolute;z-index:251685888;visibility:visible;mso-wrap-style:square;mso-height-percent:0;mso-wrap-distance-left:9pt;mso-wrap-distance-top:0;mso-wrap-distance-right:9pt;mso-wrap-distance-bottom:0;mso-position-horizontal:absolute;mso-position-horizontal-relative:text;mso-position-vertical:absolute;mso-position-vertical-relative:text;mso-height-percent:0;mso-height-relative:margin" from="156.2pt,1.4pt" to="161pt,1.4pt" o:gfxdata="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" strokecolor="black [3213]"/>
             </w:pict>
           </mc:Fallback>
         </mc:AlternateContent>
@@ -6965,7 +6729,7 @@
         <mc:AlternateContent>
           <mc:Choice Requires="wps">
             <w:drawing>
-              <wp:anchor distT="0" distB="0" distL="114300" distR="114300" simplePos="0" relativeHeight="251683840" behindDoc="0" locked="0" layoutInCell="1" allowOverlap="1" wp14:anchorId="4E984F57" wp14:editId="44288A4E">
+              <wp:anchor distT="0" distB="0" distL="114300" distR="114300" simplePos="0" relativeHeight="251683840" behindDoc="0" locked="0" layoutInCell="1" allowOverlap="1" wp14:anchorId="39E8CB7C" wp14:editId="32D33621">
                 <wp:simplePos x="0" y="0"/>
                 <wp:positionH relativeFrom="column">
                   <wp:posOffset>1280795</wp:posOffset>
@@ -7022,7 +6786,7 @@
           </mc:Choice>
           <mc:Fallback>
             <w:pict>
-              <v:line id="Straight Connector 21" o:spid="_x0000_s1026" style="position:absolute;z-index:251683840;visibility:visible;mso-wrap-style:square;mso-height-percent:0;mso-wrap-distance-left:9pt;mso-wrap-distance-top:0;mso-wrap-distance-right:9pt;mso-wrap-distance-bottom:0;mso-position-horizontal:absolute;mso-position-horizontal-relative:text;mso-position-vertical:absolute;mso-position-vertical-relative:text;mso-height-percent:0;mso-height-relative:margin" from="100.85pt,1.3pt" to="105.65pt,1.3pt" o:gfxdata="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" strokecolor="black [3213]"/>
+              <v:line w14:anchorId="2CA92BCF" id="Straight Connector 21" o:spid="_x0000_s1026" style="position:absolute;z-index:251683840;visibility:visible;mso-wrap-style:square;mso-height-percent:0;mso-wrap-distance-left:9pt;mso-wrap-distance-top:0;mso-wrap-distance-right:9pt;mso-wrap-distance-bottom:0;mso-position-horizontal:absolute;mso-position-horizontal-relative:text;mso-position-vertical:absolute;mso-position-vertical-relative:text;mso-height-percent:0;mso-height-relative:margin" from="100.85pt,1.3pt" to="105.65pt,1.3pt" o:gfxdata="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" strokecolor="black [3213]"/>
             </w:pict>
           </mc:Fallback>
         </mc:AlternateContent>
@@ -7043,14 +6807,7 @@
         <w:rPr>
           <w:rFonts w:ascii="Times New Roman" w:hAnsi="Times New Roman" w:cs="Times New Roman"/>
         </w:rPr>
-        <w:t>(b</w:t>
-      </w:r>
-      <w:proofErr w:type="gramStart"/>
-      <w:r>
-        <w:rPr>
-          <w:rFonts w:ascii="Times New Roman" w:hAnsi="Times New Roman" w:cs="Times New Roman"/>
-        </w:rPr>
-        <w:t>)</w:t>
+        <w:t>(b)</w:t>
       </w:r>
       <w:r>
         <w:rPr>
@@ -7058,7 +6815,6 @@
         </w:rPr>
         <w:t>2.4291</w:t>
       </w:r>
-      <w:proofErr w:type="gramEnd"/>
       <w:r>
         <w:rPr>
           <w:rFonts w:ascii="Times New Roman" w:hAnsi="Times New Roman" w:cs="Times New Roman"/>
@@ -7115,7 +6871,7 @@
         <mc:AlternateContent>
           <mc:Choice Requires="wps">
             <w:drawing>
-              <wp:anchor distT="0" distB="0" distL="114300" distR="114300" simplePos="0" relativeHeight="251667456" behindDoc="0" locked="0" layoutInCell="1" allowOverlap="1" wp14:anchorId="624EBA09" wp14:editId="0143D419">
+              <wp:anchor distT="0" distB="0" distL="114300" distR="114300" simplePos="0" relativeHeight="251667456" behindDoc="0" locked="0" layoutInCell="1" allowOverlap="1" wp14:anchorId="6BD060E9" wp14:editId="3422AB14">
                 <wp:simplePos x="0" y="0"/>
                 <wp:positionH relativeFrom="column">
                   <wp:posOffset>1796415</wp:posOffset>
@@ -7318,7 +7074,7 @@
           </mc:Choice>
           <mc:Fallback>
             <w:pict>
-              <v:shape id="Freeform 11" o:spid="_x0000_s1026" style="position:absolute;margin-left:141.45pt;margin-top:1.6pt;width:3.55pt;height:3.75pt;z-index:251667456;visibility:visible;mso-wrap-style:square;mso-width-percent:0;mso-height-percent:0;mso-wrap-distance-left:9pt;mso-wrap-distance-top:0;mso-wrap-distance-right:9pt;mso-wrap-distance-bottom:0;mso-position-horizontal:absolute;mso-position-horizontal-relative:text;mso-position-vertical:absolute;mso-position-vertical-relative:text;mso-width-percent:0;mso-height-percent:0;mso-width-relative:margin;mso-height-relative:margin;v-text-anchor:middle" coordsize="163773,212347" o:gfxdata="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" path="m,54591c6824,38669,10078,20682,20472,6824,24788,1070,33750,,40943,v29658,,59141,4549,88711,6824c125105,29570,127515,54922,116006,75062,104964,94386,74887,102417,54591,109182v9099,2275,18012,5498,27296,6824c104517,119239,128439,115600,150125,122829v7781,2593,9099,13648,13648,20472c161498,161498,164397,181134,156949,197892v-2921,6573,-13555,4848,-20471,6824c127460,207293,118549,211072,109182,211540v-36349,1817,-72788,,-109182,e" filled="f" strokecolor="black [3213]" strokeweight=".5pt">
+              <v:shape w14:anchorId="50473994" id="Freeform 11" o:spid="_x0000_s1026" style="position:absolute;margin-left:141.45pt;margin-top:1.6pt;width:3.55pt;height:3.75pt;z-index:251667456;visibility:visible;mso-wrap-style:square;mso-width-percent:0;mso-height-percent:0;mso-wrap-distance-left:9pt;mso-wrap-distance-top:0;mso-wrap-distance-right:9pt;mso-wrap-distance-bottom:0;mso-position-horizontal:absolute;mso-position-horizontal-relative:text;mso-position-vertical:absolute;mso-position-vertical-relative:text;mso-width-percent:0;mso-height-percent:0;mso-width-relative:margin;mso-height-relative:margin;v-text-anchor:middle" coordsize="163773,212347" o:gfxdata="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" path="m,54591c6824,38669,10078,20682,20472,6824,24788,1070,33750,,40943,v29658,,59141,4549,88711,6824c125105,29570,127515,54922,116006,75062,104964,94386,74887,102417,54591,109182v9099,2275,18012,5498,27296,6824c104517,119239,128439,115600,150125,122829v7781,2593,9099,13648,13648,20472c161498,161498,164397,181134,156949,197892v-2921,6573,-13555,4848,-20471,6824c127460,207293,118549,211072,109182,211540v-36349,1817,-72788,,-109182,e" filled="f" strokecolor="black [3213]" strokeweight=".5pt">
                 <v:path arrowok="t" o:connecttype="custom" o:connectlocs="0,12244;5636,1530;11271,0;35692,1530;31935,16835;15028,24487;22543,26018;41328,27548;45085,32139;43206,44383;37571,45914;30057,47444;0,47444" o:connectangles="0,0,0,0,0,0,0,0,0,0,0,0,0"/>
               </v:shape>
             </w:pict>
@@ -7335,7 +7091,7 @@
         <mc:AlternateContent>
           <mc:Choice Requires="wpg">
             <w:drawing>
-              <wp:anchor distT="0" distB="0" distL="114300" distR="114300" simplePos="0" relativeHeight="251666432" behindDoc="0" locked="0" layoutInCell="1" allowOverlap="1" wp14:anchorId="222C7AFB" wp14:editId="1F76B5FF">
+              <wp:anchor distT="0" distB="0" distL="114300" distR="114300" simplePos="0" relativeHeight="251666432" behindDoc="0" locked="0" layoutInCell="1" allowOverlap="1" wp14:anchorId="3109EF6A" wp14:editId="6532847B">
                 <wp:simplePos x="0" y="0"/>
                 <wp:positionH relativeFrom="column">
                   <wp:posOffset>1756571</wp:posOffset>
@@ -7467,10 +7223,10 @@
           </mc:Choice>
           <mc:Fallback>
             <w:pict>
-              <v:group id="Group 12" o:spid="_x0000_s1026" style="position:absolute;margin-left:138.3pt;margin-top:.5pt;width:39.7pt;height:9.25pt;z-index:251666432" coordsize="504626,117476" o:gfxdata="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">
-                <v:line id="Straight Connector 8" o:spid="_x0000_s1027" style="position:absolute;visibility:visible;mso-wrap-style:square" from="0,61414" to="82550,117235" o:connectortype="straight" o:gfxdata="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" strokecolor="black [3213]"/>
-                <v:line id="Straight Connector 9" o:spid="_x0000_s1028" style="position:absolute;flip:y;visibility:visible;mso-wrap-style:square" from="81886,0" to="133795,117476" o:connectortype="straight" o:gfxdata="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" strokecolor="black [3213]"/>
-                <v:line id="Straight Connector 10" o:spid="_x0000_s1029" style="position:absolute;visibility:visible;mso-wrap-style:square" from="116006,0" to="504626,0" o:connectortype="straight" o:gfxdata="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" strokecolor="black [3213]"/>
+              <v:group w14:anchorId="6BDD3377" id="Group 12" o:spid="_x0000_s1026" style="position:absolute;margin-left:138.3pt;margin-top:.5pt;width:39.7pt;height:9.25pt;z-index:251666432" coordsize="504626,117476" o:gfxdata="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">
+                <v:line id="Straight Connector 8" o:spid="_x0000_s1027" style="position:absolute;visibility:visible;mso-wrap-style:square" from="0,61414" to="82550,117235" o:connectortype="straight" o:gfxdata="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" strokecolor="black [3213]"/>
+                <v:line id="Straight Connector 9" o:spid="_x0000_s1028" style="position:absolute;flip:y;visibility:visible;mso-wrap-style:square" from="81886,0" to="133795,117476" o:connectortype="straight" o:gfxdata="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" strokecolor="black [3213]"/>
+                <v:line id="Straight Connector 10" o:spid="_x0000_s1029" style="position:absolute;visibility:visible;mso-wrap-style:square" from="116006,0" to="504626,0" o:connectortype="straight" o:gfxdata="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" strokecolor="black [3213]"/>
               </v:group>
             </w:pict>
           </mc:Fallback>
@@ -7501,27 +7257,13 @@
         <w:rPr>
           <w:rFonts w:ascii="Times New Roman" w:hAnsi="Times New Roman" w:cs="Times New Roman"/>
         </w:rPr>
-        <w:t>(a</w:t>
-      </w:r>
-      <w:proofErr w:type="gramStart"/>
-      <w:r>
-        <w:rPr>
-          <w:rFonts w:ascii="Times New Roman" w:hAnsi="Times New Roman" w:cs="Times New Roman"/>
-        </w:rPr>
-        <w:t>)</w:t>
-      </w:r>
-      <w:r>
-        <w:rPr>
-          <w:rFonts w:ascii="Times New Roman" w:hAnsi="Times New Roman" w:cs="Times New Roman"/>
-        </w:rPr>
-        <w:t>0.7232</w:t>
-      </w:r>
-      <w:proofErr w:type="gramEnd"/>
-      <w:r>
-        <w:rPr>
-          <w:rFonts w:ascii="Times New Roman" w:hAnsi="Times New Roman" w:cs="Times New Roman"/>
-        </w:rPr>
-        <w:t xml:space="preserve">     </w:t>
+        <w:t>(a)</w:t>
+      </w:r>
+      <w:r>
+        <w:rPr>
+          <w:rFonts w:ascii="Times New Roman" w:hAnsi="Times New Roman" w:cs="Times New Roman"/>
+        </w:rPr>
+        <w:t xml:space="preserve">0.7232     </w:t>
       </w:r>
       <w:r>
         <w:rPr>
@@ -7682,27 +7424,13 @@
         <w:rPr>
           <w:rFonts w:ascii="Times New Roman" w:hAnsi="Times New Roman" w:cs="Times New Roman"/>
         </w:rPr>
-        <w:t>(c</w:t>
-      </w:r>
-      <w:proofErr w:type="gramStart"/>
-      <w:r>
-        <w:rPr>
-          <w:rFonts w:ascii="Times New Roman" w:hAnsi="Times New Roman" w:cs="Times New Roman"/>
-        </w:rPr>
-        <w:t>)</w:t>
-      </w:r>
-      <w:r>
-        <w:rPr>
-          <w:rFonts w:ascii="Times New Roman" w:hAnsi="Times New Roman" w:cs="Times New Roman"/>
-        </w:rPr>
-        <w:t>2½</w:t>
-      </w:r>
-      <w:proofErr w:type="gramEnd"/>
-      <w:r>
-        <w:rPr>
-          <w:rFonts w:ascii="Times New Roman" w:hAnsi="Times New Roman" w:cs="Times New Roman"/>
-        </w:rPr>
-        <w:t xml:space="preserve">              </w:t>
+        <w:t>(c)</w:t>
+      </w:r>
+      <w:r>
+        <w:rPr>
+          <w:rFonts w:ascii="Times New Roman" w:hAnsi="Times New Roman" w:cs="Times New Roman"/>
+        </w:rPr>
+        <w:t xml:space="preserve">2½              </w:t>
       </w:r>
       <w:r>
         <w:rPr>
@@ -7770,14 +7498,7 @@
         <w:rPr>
           <w:rFonts w:ascii="Times New Roman" w:hAnsi="Times New Roman" w:cs="Times New Roman"/>
         </w:rPr>
-        <w:t>(a</w:t>
-      </w:r>
-      <w:proofErr w:type="gramStart"/>
-      <w:r>
-        <w:rPr>
-          <w:rFonts w:ascii="Times New Roman" w:hAnsi="Times New Roman" w:cs="Times New Roman"/>
-        </w:rPr>
-        <w:t>)</w:t>
+        <w:t>(a)</w:t>
       </w:r>
       <w:r>
         <w:rPr>
@@ -7785,7 +7506,6 @@
         </w:rPr>
         <w:t>4</w:t>
       </w:r>
-      <w:proofErr w:type="gramEnd"/>
       <w:r>
         <w:rPr>
           <w:rFonts w:ascii="Times New Roman" w:hAnsi="Times New Roman" w:cs="Times New Roman"/>
@@ -7888,16 +7608,8 @@
         <w:rPr>
           <w:rFonts w:ascii="Times New Roman" w:hAnsi="Times New Roman" w:cs="Times New Roman"/>
         </w:rPr>
-        <w:t>(</w:t>
-      </w:r>
-      <w:proofErr w:type="gramStart"/>
-      <w:r>
-        <w:rPr>
-          <w:rFonts w:ascii="Times New Roman" w:hAnsi="Times New Roman" w:cs="Times New Roman"/>
-        </w:rPr>
-        <w:t>a)</w:t>
-      </w:r>
-      <w:proofErr w:type="gramEnd"/>
+        <w:t>(a)</w:t>
+      </w:r>
       <w:r>
         <w:rPr>
           <w:rFonts w:ascii="Times New Roman" w:hAnsi="Times New Roman" w:cs="Times New Roman"/>
@@ -8019,14 +7731,7 @@
           <w:rFonts w:ascii="Times New Roman" w:hAnsi="Times New Roman" w:cs="Times New Roman"/>
         </w:rPr>
         <w:tab/>
-        <w:t>(c</w:t>
-      </w:r>
-      <w:proofErr w:type="gramStart"/>
-      <w:r>
-        <w:rPr>
-          <w:rFonts w:ascii="Times New Roman" w:hAnsi="Times New Roman" w:cs="Times New Roman"/>
-        </w:rPr>
-        <w:t>)</w:t>
+        <w:t>(c)</w:t>
       </w:r>
       <w:r>
         <w:rPr>
@@ -8034,7 +7739,6 @@
         </w:rPr>
         <w:t>0</w:t>
       </w:r>
-      <w:proofErr w:type="gramEnd"/>
       <w:r>
         <w:rPr>
           <w:rFonts w:ascii="Times New Roman" w:hAnsi="Times New Roman" w:cs="Times New Roman"/>
@@ -8158,14 +7862,7 @@
         <w:rPr>
           <w:rFonts w:ascii="Times New Roman" w:hAnsi="Times New Roman" w:cs="Times New Roman"/>
         </w:rPr>
-        <w:t>(b</w:t>
-      </w:r>
-      <w:proofErr w:type="gramStart"/>
-      <w:r>
-        <w:rPr>
-          <w:rFonts w:ascii="Times New Roman" w:hAnsi="Times New Roman" w:cs="Times New Roman"/>
-        </w:rPr>
-        <w:t>)</w:t>
+        <w:t>(b)</w:t>
       </w:r>
       <w:r>
         <w:rPr>
@@ -8173,7 +7870,6 @@
         </w:rPr>
         <w:t>-</w:t>
       </w:r>
-      <w:proofErr w:type="gramEnd"/>
       <m:oMath>
         <m:r>
           <w:rPr>
@@ -8353,16 +8049,8 @@
         <w:rPr>
           <w:rFonts w:ascii="Times New Roman" w:hAnsi="Times New Roman" w:cs="Times New Roman"/>
         </w:rPr>
-        <w:t>(</w:t>
-      </w:r>
-      <w:proofErr w:type="gramStart"/>
-      <w:r>
-        <w:rPr>
-          <w:rFonts w:ascii="Times New Roman" w:hAnsi="Times New Roman" w:cs="Times New Roman"/>
-        </w:rPr>
-        <w:t>a)</w:t>
-      </w:r>
-      <w:proofErr w:type="gramEnd"/>
+        <w:t>(a)</w:t>
+      </w:r>
       <w:r>
         <w:rPr>
           <w:rFonts w:ascii="Times New Roman" w:hAnsi="Times New Roman" w:cs="Times New Roman"/>
@@ -8470,14 +8158,7 @@
         <w:rPr>
           <w:rFonts w:ascii="Times New Roman" w:hAnsi="Times New Roman" w:cs="Times New Roman"/>
         </w:rPr>
-        <w:t>(a</w:t>
-      </w:r>
-      <w:proofErr w:type="gramStart"/>
-      <w:r>
-        <w:rPr>
-          <w:rFonts w:ascii="Times New Roman" w:hAnsi="Times New Roman" w:cs="Times New Roman"/>
-        </w:rPr>
-        <w:t>)</w:t>
+        <w:t>(a)</w:t>
       </w:r>
       <w:r>
         <w:rPr>
@@ -8485,7 +8166,6 @@
         </w:rPr>
         <w:t>21</w:t>
       </w:r>
-      <w:proofErr w:type="gramEnd"/>
       <w:r>
         <w:rPr>
           <w:rFonts w:ascii="Times New Roman" w:hAnsi="Times New Roman" w:cs="Times New Roman"/>
@@ -8577,7 +8257,7 @@
         <mc:AlternateContent>
           <mc:Choice Requires="wps">
             <w:drawing>
-              <wp:anchor distT="0" distB="0" distL="114300" distR="114300" simplePos="0" relativeHeight="251711488" behindDoc="0" locked="0" layoutInCell="1" allowOverlap="1" wp14:anchorId="690E1EF3" wp14:editId="5DC647C9">
+              <wp:anchor distT="0" distB="0" distL="114300" distR="114300" simplePos="0" relativeHeight="251711488" behindDoc="0" locked="0" layoutInCell="1" allowOverlap="1" wp14:anchorId="5E114DC1" wp14:editId="58E0D49B">
                 <wp:simplePos x="0" y="0"/>
                 <wp:positionH relativeFrom="column">
                   <wp:posOffset>-14425</wp:posOffset>
@@ -8637,7 +8317,7 @@
           </mc:Choice>
           <mc:Fallback>
             <w:pict>
-              <v:line id="Straight Connector 39" o:spid="_x0000_s1026" style="position:absolute;flip:x;z-index:251711488;visibility:visible;mso-wrap-style:square;mso-width-percent:0;mso-height-percent:0;mso-wrap-distance-left:9pt;mso-wrap-distance-top:0;mso-wrap-distance-right:9pt;mso-wrap-distance-bottom:0;mso-position-horizontal:absolute;mso-position-horizontal-relative:text;mso-position-vertical:absolute;mso-position-vertical-relative:text;mso-width-percent:0;mso-height-percent:0;mso-width-relative:page;mso-height-relative:page" from="-1.15pt,-2.35pt" to="4.75pt,785.85pt" o:gfxdata="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" strokecolor="black [3213]" strokeweight="1.5pt"/>
+              <v:line w14:anchorId="5B303507" id="Straight Connector 39" o:spid="_x0000_s1026" style="position:absolute;flip:x;z-index:251711488;visibility:visible;mso-wrap-style:square;mso-width-percent:0;mso-height-percent:0;mso-wrap-distance-left:9pt;mso-wrap-distance-top:0;mso-wrap-distance-right:9pt;mso-wrap-distance-bottom:0;mso-position-horizontal:absolute;mso-position-horizontal-relative:text;mso-position-vertical:absolute;mso-position-vertical-relative:text;mso-width-percent:0;mso-height-percent:0;mso-width-relative:page;mso-height-relative:page" from="-1.15pt,-2.35pt" to="4.75pt,785.85pt" o:gfxdata="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" strokecolor="black [3213]" strokeweight="1.5pt"/>
             </w:pict>
           </mc:Fallback>
         </mc:AlternateContent>
@@ -8670,21 +8350,7 @@
         <w:rPr>
           <w:rFonts w:ascii="Times New Roman" w:hAnsi="Times New Roman" w:cs="Times New Roman"/>
         </w:rPr>
-        <w:t xml:space="preserve">2/3 and b = -6, evaluate the following expression </w:t>
-      </w:r>
-      <w:proofErr w:type="spellStart"/>
-      <w:r>
-        <w:rPr>
-          <w:rFonts w:ascii="Times New Roman" w:hAnsi="Times New Roman" w:cs="Times New Roman"/>
-        </w:rPr>
-        <w:t>ab</w:t>
-      </w:r>
-      <w:proofErr w:type="spellEnd"/>
-      <w:r>
-        <w:rPr>
-          <w:rFonts w:ascii="Times New Roman" w:hAnsi="Times New Roman" w:cs="Times New Roman"/>
-        </w:rPr>
-        <w:t xml:space="preserve"> –</w:t>
+        <w:t>2/3 and b = -6, evaluate the following expression ab –</w:t>
       </w:r>
       <w:r>
         <w:rPr>
@@ -8733,14 +8399,7 @@
         <w:rPr>
           <w:rFonts w:ascii="Times New Roman" w:hAnsi="Times New Roman" w:cs="Times New Roman"/>
         </w:rPr>
-        <w:t>(a</w:t>
-      </w:r>
-      <w:proofErr w:type="gramStart"/>
-      <w:r>
-        <w:rPr>
-          <w:rFonts w:ascii="Times New Roman" w:hAnsi="Times New Roman" w:cs="Times New Roman"/>
-        </w:rPr>
-        <w:t>)</w:t>
+        <w:t>(a)</w:t>
       </w:r>
       <w:r>
         <w:rPr>
@@ -8748,7 +8407,6 @@
         </w:rPr>
         <w:t>8</w:t>
       </w:r>
-      <w:proofErr w:type="gramEnd"/>
       <w:r>
         <w:rPr>
           <w:rFonts w:ascii="Times New Roman" w:hAnsi="Times New Roman" w:cs="Times New Roman"/>
@@ -8912,14 +8570,7 @@
           <w:rFonts w:ascii="Times New Roman" w:hAnsi="Times New Roman" w:cs="Times New Roman"/>
         </w:rPr>
         <w:tab/>
-        <w:t>(c</w:t>
-      </w:r>
-      <w:proofErr w:type="gramStart"/>
-      <w:r>
-        <w:rPr>
-          <w:rFonts w:ascii="Times New Roman" w:hAnsi="Times New Roman" w:cs="Times New Roman"/>
-        </w:rPr>
-        <w:t>)</w:t>
+        <w:t>(c)</w:t>
       </w:r>
       <w:r>
         <w:rPr>
@@ -8927,7 +8578,6 @@
         </w:rPr>
         <w:t>2</w:t>
       </w:r>
-      <w:proofErr w:type="gramEnd"/>
       <w:r>
         <w:rPr>
           <w:rFonts w:ascii="Times New Roman" w:hAnsi="Times New Roman" w:cs="Times New Roman"/>
@@ -9256,27 +8906,13 @@
         <w:rPr>
           <w:rFonts w:ascii="Times New Roman" w:hAnsi="Times New Roman" w:cs="Times New Roman"/>
         </w:rPr>
-        <w:t>(c</w:t>
-      </w:r>
-      <w:proofErr w:type="gramStart"/>
-      <w:r>
-        <w:rPr>
-          <w:rFonts w:ascii="Times New Roman" w:hAnsi="Times New Roman" w:cs="Times New Roman"/>
-        </w:rPr>
-        <w:t>)</w:t>
-      </w:r>
-      <w:r>
-        <w:rPr>
-          <w:rFonts w:ascii="Times New Roman" w:hAnsi="Times New Roman" w:cs="Times New Roman"/>
-        </w:rPr>
-        <w:t>-</w:t>
-      </w:r>
-      <w:proofErr w:type="gramEnd"/>
-      <w:r>
-        <w:rPr>
-          <w:rFonts w:ascii="Times New Roman" w:hAnsi="Times New Roman" w:cs="Times New Roman"/>
-        </w:rPr>
-        <w:t xml:space="preserve"> </w:t>
+        <w:t>(c)</w:t>
+      </w:r>
+      <w:r>
+        <w:rPr>
+          <w:rFonts w:ascii="Times New Roman" w:hAnsi="Times New Roman" w:cs="Times New Roman"/>
+        </w:rPr>
+        <w:t xml:space="preserve">- </w:t>
       </w:r>
       <m:oMath>
         <m:f>
@@ -9389,7 +9025,7 @@
         <mc:AlternateContent>
           <mc:Choice Requires="wps">
             <w:drawing>
-              <wp:anchor distT="0" distB="0" distL="114300" distR="114300" simplePos="0" relativeHeight="251689984" behindDoc="0" locked="0" layoutInCell="1" allowOverlap="1" wp14:anchorId="1ABCDF5C" wp14:editId="5AD19121">
+              <wp:anchor distT="0" distB="0" distL="114300" distR="114300" simplePos="0" relativeHeight="251689984" behindDoc="0" locked="0" layoutInCell="1" allowOverlap="1" wp14:anchorId="444922F0" wp14:editId="44CE28DB">
                 <wp:simplePos x="0" y="0"/>
                 <wp:positionH relativeFrom="column">
                   <wp:posOffset>2754469</wp:posOffset>
@@ -9540,7 +9176,7 @@
           </mc:Choice>
           <mc:Fallback>
             <w:pict>
-              <v:shape id="Freeform 1" o:spid="_x0000_s1026" style="position:absolute;margin-left:216.9pt;margin-top:11.65pt;width:3.55pt;height:3.55pt;z-index:251689984;visibility:visible;mso-wrap-style:square;mso-width-percent:0;mso-height-percent:0;mso-wrap-distance-left:9pt;mso-wrap-distance-top:0;mso-wrap-distance-right:9pt;mso-wrap-distance-bottom:0;mso-position-horizontal:absolute;mso-position-horizontal-relative:text;mso-position-vertical:absolute;mso-position-vertical-relative:text;mso-width-percent:0;mso-height-percent:0;mso-width-relative:margin;mso-height-relative:margin;v-text-anchor:middle" coordsize="116006,184244" o:gfxdata="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" path="m,68238c2275,52316,291,35169,6824,20471,11425,10120,38685,3028,47767,,59140,2275,71513,1637,81887,6824v40995,20497,22584,75219,13647,109182c91360,131868,77337,143301,68239,156949v-9098,13648,-57345,27295,-40943,27295l116006,184244e" filled="f" strokecolor="black [3213]">
+              <v:shape w14:anchorId="4F420D02" id="Freeform 1" o:spid="_x0000_s1026" style="position:absolute;margin-left:216.9pt;margin-top:11.65pt;width:3.55pt;height:3.55pt;z-index:251689984;visibility:visible;mso-wrap-style:square;mso-width-percent:0;mso-height-percent:0;mso-wrap-distance-left:9pt;mso-wrap-distance-top:0;mso-wrap-distance-right:9pt;mso-wrap-distance-bottom:0;mso-position-horizontal:absolute;mso-position-horizontal-relative:text;mso-position-vertical:absolute;mso-position-vertical-relative:text;mso-width-percent:0;mso-height-percent:0;mso-width-relative:margin;mso-height-relative:margin;v-text-anchor:middle" coordsize="116006,184244" o:gfxdata="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" path="m,68238c2275,52316,291,35169,6824,20471,11425,10120,38685,3028,47767,,59140,2275,71513,1637,81887,6824v40995,20497,22584,75219,13647,109182c91360,131868,77337,143301,68239,156949v-9098,13648,-57345,27295,-40943,27295l116006,184244e" filled="f" strokecolor="black [3213]">
                 <v:path arrowok="t" o:connecttype="custom" o:connectlocs="0,16698;2652,5009;18564,0;31825,1670;37129,28387;26521,38406;10608,45085;45085,45085" o:connectangles="0,0,0,0,0,0,0,0"/>
               </v:shape>
             </w:pict>
@@ -9640,21 +9276,7 @@
         <w:rPr>
           <w:rFonts w:ascii="Times New Roman" w:eastAsiaTheme="minorEastAsia" w:hAnsi="Times New Roman" w:cs="Times New Roman"/>
         </w:rPr>
-        <w:t xml:space="preserve"> </w:t>
-      </w:r>
-      <w:proofErr w:type="gramStart"/>
-      <w:r>
-        <w:rPr>
-          <w:rFonts w:ascii="Times New Roman" w:eastAsiaTheme="minorEastAsia" w:hAnsi="Times New Roman" w:cs="Times New Roman"/>
-        </w:rPr>
-        <w:t>or</w:t>
-      </w:r>
-      <w:proofErr w:type="gramEnd"/>
-      <w:r>
-        <w:rPr>
-          <w:rFonts w:ascii="Times New Roman" w:eastAsiaTheme="minorEastAsia" w:hAnsi="Times New Roman" w:cs="Times New Roman"/>
-        </w:rPr>
-        <w:t xml:space="preserve"> 3    </w:t>
+        <w:t xml:space="preserve"> or 3    </w:t>
       </w:r>
       <w:r>
         <w:rPr>
@@ -9892,14 +9514,7 @@
           <w:rFonts w:ascii="Times New Roman" w:hAnsi="Times New Roman" w:cs="Times New Roman"/>
         </w:rPr>
         <w:tab/>
-        <w:t>(c</w:t>
-      </w:r>
-      <w:proofErr w:type="gramStart"/>
-      <w:r>
-        <w:rPr>
-          <w:rFonts w:ascii="Times New Roman" w:hAnsi="Times New Roman" w:cs="Times New Roman"/>
-        </w:rPr>
-        <w:t>)</w:t>
+        <w:t>(c)</w:t>
       </w:r>
       <w:r>
         <w:rPr>
@@ -9907,7 +9522,6 @@
         </w:rPr>
         <w:t>30</w:t>
       </w:r>
-      <w:proofErr w:type="gramEnd"/>
       <w:r>
         <w:rPr>
           <w:rFonts w:ascii="Times New Roman" w:hAnsi="Times New Roman" w:cs="Times New Roman"/>
@@ -9973,16 +9587,8 @@
         <w:rPr>
           <w:rFonts w:ascii="Times New Roman" w:hAnsi="Times New Roman" w:cs="Times New Roman"/>
         </w:rPr>
-        <w:t>(</w:t>
-      </w:r>
-      <w:proofErr w:type="gramStart"/>
-      <w:r>
-        <w:rPr>
-          <w:rFonts w:ascii="Times New Roman" w:hAnsi="Times New Roman" w:cs="Times New Roman"/>
-        </w:rPr>
-        <w:t>a)</w:t>
-      </w:r>
-      <w:proofErr w:type="gramEnd"/>
+        <w:t>(a)</w:t>
+      </w:r>
       <w:r>
         <w:rPr>
           <w:rFonts w:ascii="Times New Roman" w:hAnsi="Times New Roman" w:cs="Times New Roman"/>
@@ -10185,14 +9791,7 @@
         <w:rPr>
           <w:rFonts w:ascii="Times New Roman" w:hAnsi="Times New Roman" w:cs="Times New Roman"/>
         </w:rPr>
-        <w:t>(a</w:t>
-      </w:r>
-      <w:proofErr w:type="gramStart"/>
-      <w:r>
-        <w:rPr>
-          <w:rFonts w:ascii="Times New Roman" w:hAnsi="Times New Roman" w:cs="Times New Roman"/>
-        </w:rPr>
-        <w:t>)</w:t>
+        <w:t>(a)</w:t>
       </w:r>
       <w:r>
         <w:rPr>
@@ -10200,7 +9799,6 @@
         </w:rPr>
         <w:t>24</w:t>
       </w:r>
-      <w:proofErr w:type="gramEnd"/>
       <w:r>
         <w:rPr>
           <w:rFonts w:ascii="Times New Roman" w:hAnsi="Times New Roman" w:cs="Times New Roman"/>
@@ -10314,27 +9912,13 @@
         <w:rPr>
           <w:rFonts w:ascii="Times New Roman" w:hAnsi="Times New Roman" w:cs="Times New Roman"/>
         </w:rPr>
-        <w:t>(a</w:t>
-      </w:r>
-      <w:proofErr w:type="gramStart"/>
-      <w:r>
-        <w:rPr>
-          <w:rFonts w:ascii="Times New Roman" w:hAnsi="Times New Roman" w:cs="Times New Roman"/>
-        </w:rPr>
-        <w:t>)</w:t>
-      </w:r>
-      <w:r>
-        <w:rPr>
-          <w:rFonts w:ascii="Times New Roman" w:hAnsi="Times New Roman" w:cs="Times New Roman"/>
-        </w:rPr>
-        <w:t>0.5364</w:t>
-      </w:r>
-      <w:proofErr w:type="gramEnd"/>
-      <w:r>
-        <w:rPr>
-          <w:rFonts w:ascii="Times New Roman" w:hAnsi="Times New Roman" w:cs="Times New Roman"/>
-        </w:rPr>
-        <w:t xml:space="preserve">     </w:t>
+        <w:t>(a)</w:t>
+      </w:r>
+      <w:r>
+        <w:rPr>
+          <w:rFonts w:ascii="Times New Roman" w:hAnsi="Times New Roman" w:cs="Times New Roman"/>
+        </w:rPr>
+        <w:t xml:space="preserve">0.5364     </w:t>
       </w:r>
       <w:r>
         <w:rPr>
@@ -10430,7 +10014,7 @@
         <mc:AlternateContent>
           <mc:Choice Requires="wps">
             <w:drawing>
-              <wp:anchor distT="0" distB="0" distL="114300" distR="114300" simplePos="0" relativeHeight="251692032" behindDoc="0" locked="0" layoutInCell="1" allowOverlap="1" wp14:anchorId="34B98E7C" wp14:editId="4D9BE950">
+              <wp:anchor distT="0" distB="0" distL="114300" distR="114300" simplePos="0" relativeHeight="251692032" behindDoc="0" locked="0" layoutInCell="1" allowOverlap="1" wp14:anchorId="340220F7" wp14:editId="50B7818A">
                 <wp:simplePos x="0" y="0"/>
                 <wp:positionH relativeFrom="column">
                   <wp:posOffset>567216</wp:posOffset>
@@ -10487,7 +10071,7 @@
           </mc:Choice>
           <mc:Fallback>
             <w:pict>
-              <v:line id="Straight Connector 25" o:spid="_x0000_s1026" style="position:absolute;z-index:251692032;visibility:visible;mso-wrap-style:square;mso-height-percent:0;mso-wrap-distance-left:9pt;mso-wrap-distance-top:0;mso-wrap-distance-right:9pt;mso-wrap-distance-bottom:0;mso-position-horizontal:absolute;mso-position-horizontal-relative:text;mso-position-vertical:absolute;mso-position-vertical-relative:text;mso-height-percent:0;mso-height-relative:margin" from="44.65pt,1.1pt" to="49.45pt,1.1pt" o:gfxdata="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" strokecolor="black [3213]"/>
+              <v:line w14:anchorId="30907B57" id="Straight Connector 2" o:spid="_x0000_s1026" style="position:absolute;z-index:251692032;visibility:visible;mso-wrap-style:square;mso-height-percent:0;mso-wrap-distance-left:9pt;mso-wrap-distance-top:0;mso-wrap-distance-right:9pt;mso-wrap-distance-bottom:0;mso-position-horizontal:absolute;mso-position-horizontal-relative:text;mso-position-vertical:absolute;mso-position-vertical-relative:text;mso-height-percent:0;mso-height-relative:margin" from="44.65pt,1.1pt" to="49.45pt,1.1pt" o:gfxdata="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" strokecolor="black [3213]"/>
             </w:pict>
           </mc:Fallback>
         </mc:AlternateContent>
@@ -10496,21 +10080,7 @@
         <w:rPr>
           <w:rFonts w:ascii="Times New Roman" w:hAnsi="Times New Roman" w:cs="Times New Roman"/>
         </w:rPr>
-        <w:t xml:space="preserve">   </w:t>
-      </w:r>
-      <w:proofErr w:type="gramStart"/>
-      <w:r>
-        <w:rPr>
-          <w:rFonts w:ascii="Times New Roman" w:hAnsi="Times New Roman" w:cs="Times New Roman"/>
-        </w:rPr>
-        <w:t>5  .</w:t>
-      </w:r>
-      <w:proofErr w:type="gramEnd"/>
-      <w:r>
-        <w:rPr>
-          <w:rFonts w:ascii="Times New Roman" w:hAnsi="Times New Roman" w:cs="Times New Roman"/>
-        </w:rPr>
-        <w:t xml:space="preserve">   7</w:t>
+        <w:t xml:space="preserve">   5  .   7</w:t>
       </w:r>
     </w:p>
     <w:p>
@@ -10530,7 +10100,7 @@
         <mc:AlternateContent>
           <mc:Choice Requires="wps">
             <w:drawing>
-              <wp:anchor distT="0" distB="0" distL="114300" distR="114300" simplePos="0" relativeHeight="251694080" behindDoc="0" locked="0" layoutInCell="1" allowOverlap="1" wp14:anchorId="715279BA" wp14:editId="0414C258">
+              <wp:anchor distT="0" distB="0" distL="114300" distR="114300" simplePos="0" relativeHeight="251694080" behindDoc="0" locked="0" layoutInCell="1" allowOverlap="1" wp14:anchorId="2AF174DC" wp14:editId="0C1CDAB7">
                 <wp:simplePos x="0" y="0"/>
                 <wp:positionH relativeFrom="column">
                   <wp:posOffset>565785</wp:posOffset>
@@ -10587,7 +10157,7 @@
           </mc:Choice>
           <mc:Fallback>
             <w:pict>
-              <v:line id="Straight Connector 26" o:spid="_x0000_s1026" style="position:absolute;z-index:251694080;visibility:visible;mso-wrap-style:square;mso-height-percent:0;mso-wrap-distance-left:9pt;mso-wrap-distance-top:0;mso-wrap-distance-right:9pt;mso-wrap-distance-bottom:0;mso-position-horizontal:absolute;mso-position-horizontal-relative:text;mso-position-vertical:absolute;mso-position-vertical-relative:text;mso-height-percent:0;mso-height-relative:margin" from="44.55pt,2pt" to="49.35pt,2pt" o:gfxdata="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" strokecolor="black [3213]"/>
+              <v:line w14:anchorId="6538364E" id="Straight Connector 26" o:spid="_x0000_s1026" style="position:absolute;z-index:251694080;visibility:visible;mso-wrap-style:square;mso-height-percent:0;mso-wrap-distance-left:9pt;mso-wrap-distance-top:0;mso-wrap-distance-right:9pt;mso-wrap-distance-bottom:0;mso-position-horizontal:absolute;mso-position-horizontal-relative:text;mso-position-vertical:absolute;mso-position-vertical-relative:text;mso-height-percent:0;mso-height-relative:margin" from="44.55pt,2pt" to="49.35pt,2pt" o:gfxdata="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" strokecolor="black [3213]"/>
             </w:pict>
           </mc:Fallback>
         </mc:AlternateContent>
@@ -10596,21 +10166,7 @@
         <w:rPr>
           <w:rFonts w:ascii="Times New Roman" w:hAnsi="Times New Roman" w:cs="Times New Roman"/>
         </w:rPr>
-        <w:t xml:space="preserve">-  </w:t>
-      </w:r>
-      <w:proofErr w:type="gramStart"/>
-      <w:r>
-        <w:rPr>
-          <w:rFonts w:ascii="Times New Roman" w:hAnsi="Times New Roman" w:cs="Times New Roman"/>
-        </w:rPr>
-        <w:t>2  .</w:t>
-      </w:r>
-      <w:proofErr w:type="gramEnd"/>
-      <w:r>
-        <w:rPr>
-          <w:rFonts w:ascii="Times New Roman" w:hAnsi="Times New Roman" w:cs="Times New Roman"/>
-        </w:rPr>
-        <w:t xml:space="preserve">   3</w:t>
+        <w:t>-  2  .   3</w:t>
       </w:r>
     </w:p>
     <w:p>
@@ -10630,7 +10186,7 @@
         <mc:AlternateContent>
           <mc:Choice Requires="wps">
             <w:drawing>
-              <wp:anchor distT="0" distB="0" distL="114300" distR="114300" simplePos="0" relativeHeight="251695104" behindDoc="0" locked="0" layoutInCell="1" allowOverlap="1" wp14:anchorId="2B70617E" wp14:editId="1158E91B">
+              <wp:anchor distT="0" distB="0" distL="114300" distR="114300" simplePos="0" relativeHeight="251695104" behindDoc="0" locked="0" layoutInCell="1" allowOverlap="1" wp14:anchorId="49FF5A33" wp14:editId="64342773">
                 <wp:simplePos x="0" y="0"/>
                 <wp:positionH relativeFrom="column">
                   <wp:posOffset>457475</wp:posOffset>
@@ -10684,7 +10240,7 @@
           </mc:Choice>
           <mc:Fallback>
             <w:pict>
-              <v:line id="Straight Connector 27" o:spid="_x0000_s1026" style="position:absolute;z-index:251695104;visibility:visible;mso-wrap-style:square;mso-wrap-distance-left:9pt;mso-wrap-distance-top:0;mso-wrap-distance-right:9pt;mso-wrap-distance-bottom:0;mso-position-horizontal:absolute;mso-position-horizontal-relative:text;mso-position-vertical:absolute;mso-position-vertical-relative:text" from="36pt,1pt" to="74.7pt,1pt" o:gfxdata="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" strokecolor="black [3213]"/>
+              <v:line w14:anchorId="29C6C4A2" id="Straight Connector 27" o:spid="_x0000_s1026" style="position:absolute;z-index:251695104;visibility:visible;mso-wrap-style:square;mso-wrap-distance-left:9pt;mso-wrap-distance-top:0;mso-wrap-distance-right:9pt;mso-wrap-distance-bottom:0;mso-position-horizontal:absolute;mso-position-horizontal-relative:text;mso-position-vertical:absolute;mso-position-vertical-relative:text" from="36pt,1pt" to="74.7pt,1pt" o:gfxdata="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" strokecolor="black [3213]"/>
             </w:pict>
           </mc:Fallback>
         </mc:AlternateContent>
@@ -10707,7 +10263,7 @@
         <mc:AlternateContent>
           <mc:Choice Requires="wps">
             <w:drawing>
-              <wp:anchor distT="0" distB="0" distL="114300" distR="114300" simplePos="0" relativeHeight="251697152" behindDoc="0" locked="0" layoutInCell="1" allowOverlap="1" wp14:anchorId="1AF36B7B" wp14:editId="076F09C8">
+              <wp:anchor distT="0" distB="0" distL="114300" distR="114300" simplePos="0" relativeHeight="251697152" behindDoc="0" locked="0" layoutInCell="1" allowOverlap="1" wp14:anchorId="3FDA4736" wp14:editId="33EAB3B1">
                 <wp:simplePos x="0" y="0"/>
                 <wp:positionH relativeFrom="column">
                   <wp:posOffset>459105</wp:posOffset>
@@ -10761,7 +10317,7 @@
           </mc:Choice>
           <mc:Fallback>
             <w:pict>
-              <v:line id="Straight Connector 28" o:spid="_x0000_s1026" style="position:absolute;z-index:251697152;visibility:visible;mso-wrap-style:square;mso-wrap-distance-left:9pt;mso-wrap-distance-top:0;mso-wrap-distance-right:9pt;mso-wrap-distance-bottom:0;mso-position-horizontal:absolute;mso-position-horizontal-relative:text;mso-position-vertical:absolute;mso-position-vertical-relative:text" from="36.15pt,5.1pt" to="74.8pt,5.1pt" o:gfxdata="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" strokecolor="black [3213]"/>
+              <v:line w14:anchorId="71AAC92B" id="Straight Connector 28" o:spid="_x0000_s1026" style="position:absolute;z-index:251697152;visibility:visible;mso-wrap-style:square;mso-wrap-distance-left:9pt;mso-wrap-distance-top:0;mso-wrap-distance-right:9pt;mso-wrap-distance-bottom:0;mso-position-horizontal:absolute;mso-position-horizontal-relative:text;mso-position-vertical:absolute;mso-position-vertical-relative:text" from="36.15pt,5.1pt" to="74.8pt,5.1pt" o:gfxdata="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" strokecolor="black [3213]"/>
             </w:pict>
           </mc:Fallback>
         </mc:AlternateContent>
@@ -10784,7 +10340,7 @@
         <mc:AlternateContent>
           <mc:Choice Requires="wps">
             <w:drawing>
-              <wp:anchor distT="0" distB="0" distL="114300" distR="114300" simplePos="0" relativeHeight="251703296" behindDoc="0" locked="0" layoutInCell="1" allowOverlap="1" wp14:anchorId="49D6E4B2" wp14:editId="54104C7E">
+              <wp:anchor distT="0" distB="0" distL="114300" distR="114300" simplePos="0" relativeHeight="251703296" behindDoc="0" locked="0" layoutInCell="1" allowOverlap="1" wp14:anchorId="4DFC554E" wp14:editId="64618087">
                 <wp:simplePos x="0" y="0"/>
                 <wp:positionH relativeFrom="column">
                   <wp:posOffset>2447915</wp:posOffset>
@@ -10841,7 +10397,7 @@
           </mc:Choice>
           <mc:Fallback>
             <w:pict>
-              <v:line id="Straight Connector 32" o:spid="_x0000_s1026" style="position:absolute;z-index:251703296;visibility:visible;mso-wrap-style:square;mso-height-percent:0;mso-wrap-distance-left:9pt;mso-wrap-distance-top:0;mso-wrap-distance-right:9pt;mso-wrap-distance-bottom:0;mso-position-horizontal:absolute;mso-position-horizontal-relative:text;mso-position-vertical:absolute;mso-position-vertical-relative:text;mso-height-percent:0;mso-height-relative:margin" from="192.75pt,1.5pt" to="197.55pt,1.5pt" o:gfxdata="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" strokecolor="black [3213]"/>
+              <v:line w14:anchorId="7A9A4128" id="Straight Connector 32" o:spid="_x0000_s1026" style="position:absolute;z-index:251703296;visibility:visible;mso-wrap-style:square;mso-height-percent:0;mso-wrap-distance-left:9pt;mso-wrap-distance-top:0;mso-wrap-distance-right:9pt;mso-wrap-distance-bottom:0;mso-position-horizontal:absolute;mso-position-horizontal-relative:text;mso-position-vertical:absolute;mso-position-vertical-relative:text;mso-height-percent:0;mso-height-relative:margin" from="192.75pt,1.5pt" to="197.55pt,1.5pt" o:gfxdata="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" strokecolor="black [3213]"/>
             </w:pict>
           </mc:Fallback>
         </mc:AlternateContent>
@@ -10855,7 +10411,7 @@
         <mc:AlternateContent>
           <mc:Choice Requires="wps">
             <w:drawing>
-              <wp:anchor distT="0" distB="0" distL="114300" distR="114300" simplePos="0" relativeHeight="251701248" behindDoc="0" locked="0" layoutInCell="1" allowOverlap="1" wp14:anchorId="105350B9" wp14:editId="674C7F9A">
+              <wp:anchor distT="0" distB="0" distL="114300" distR="114300" simplePos="0" relativeHeight="251701248" behindDoc="0" locked="0" layoutInCell="1" allowOverlap="1" wp14:anchorId="0B8CAA2A" wp14:editId="2E68CF0C">
                 <wp:simplePos x="0" y="0"/>
                 <wp:positionH relativeFrom="column">
                   <wp:posOffset>1811646</wp:posOffset>
@@ -10912,7 +10468,7 @@
           </mc:Choice>
           <mc:Fallback>
             <w:pict>
-              <v:line id="Straight Connector 31" o:spid="_x0000_s1026" style="position:absolute;z-index:251701248;visibility:visible;mso-wrap-style:square;mso-height-percent:0;mso-wrap-distance-left:9pt;mso-wrap-distance-top:0;mso-wrap-distance-right:9pt;mso-wrap-distance-bottom:0;mso-position-horizontal:absolute;mso-position-horizontal-relative:text;mso-position-vertical:absolute;mso-position-vertical-relative:text;mso-height-percent:0;mso-height-relative:margin" from="142.65pt,1.35pt" to="147.45pt,1.35pt" o:gfxdata="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" strokecolor="black [3213]"/>
+              <v:line w14:anchorId="47EB505B" id="Straight Connector 31" o:spid="_x0000_s1026" style="position:absolute;z-index:251701248;visibility:visible;mso-wrap-style:square;mso-height-percent:0;mso-wrap-distance-left:9pt;mso-wrap-distance-top:0;mso-wrap-distance-right:9pt;mso-wrap-distance-bottom:0;mso-position-horizontal:absolute;mso-position-horizontal-relative:text;mso-position-vertical:absolute;mso-position-vertical-relative:text;mso-height-percent:0;mso-height-relative:margin" from="142.65pt,1.35pt" to="147.45pt,1.35pt" o:gfxdata="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" strokecolor="black [3213]"/>
             </w:pict>
           </mc:Fallback>
         </mc:AlternateContent>
@@ -10926,7 +10482,7 @@
         <mc:AlternateContent>
           <mc:Choice Requires="wps">
             <w:drawing>
-              <wp:anchor distT="0" distB="0" distL="114300" distR="114300" simplePos="0" relativeHeight="251699200" behindDoc="0" locked="0" layoutInCell="1" allowOverlap="1" wp14:anchorId="7CC83233" wp14:editId="273AC704">
+              <wp:anchor distT="0" distB="0" distL="114300" distR="114300" simplePos="0" relativeHeight="251699200" behindDoc="0" locked="0" layoutInCell="1" allowOverlap="1" wp14:anchorId="05DBC545" wp14:editId="5B2BAD99">
                 <wp:simplePos x="0" y="0"/>
                 <wp:positionH relativeFrom="column">
                   <wp:posOffset>1175224</wp:posOffset>
@@ -10983,7 +10539,7 @@
           </mc:Choice>
           <mc:Fallback>
             <w:pict>
-              <v:line id="Straight Connector 29" o:spid="_x0000_s1026" style="position:absolute;z-index:251699200;visibility:visible;mso-wrap-style:square;mso-height-percent:0;mso-wrap-distance-left:9pt;mso-wrap-distance-top:0;mso-wrap-distance-right:9pt;mso-wrap-distance-bottom:0;mso-position-horizontal:absolute;mso-position-horizontal-relative:text;mso-position-vertical:absolute;mso-position-vertical-relative:text;mso-height-percent:0;mso-height-relative:margin" from="92.55pt,1.7pt" to="97.35pt,1.7pt" o:gfxdata="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" strokecolor="black [3213]"/>
+              <v:line w14:anchorId="42B248E7" id="Straight Connector 29" o:spid="_x0000_s1026" style="position:absolute;z-index:251699200;visibility:visible;mso-wrap-style:square;mso-height-percent:0;mso-wrap-distance-left:9pt;mso-wrap-distance-top:0;mso-wrap-distance-right:9pt;mso-wrap-distance-bottom:0;mso-position-horizontal:absolute;mso-position-horizontal-relative:text;mso-position-vertical:absolute;mso-position-vertical-relative:text;mso-height-percent:0;mso-height-relative:margin" from="92.55pt,1.7pt" to="97.35pt,1.7pt" o:gfxdata="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" strokecolor="black [3213]"/>
             </w:pict>
           </mc:Fallback>
         </mc:AlternateContent>
@@ -10992,14 +10548,7 @@
         <w:rPr>
           <w:rFonts w:ascii="Times New Roman" w:hAnsi="Times New Roman" w:cs="Times New Roman"/>
         </w:rPr>
-        <w:t>(a</w:t>
-      </w:r>
-      <w:proofErr w:type="gramStart"/>
-      <w:r>
-        <w:rPr>
-          <w:rFonts w:ascii="Times New Roman" w:hAnsi="Times New Roman" w:cs="Times New Roman"/>
-        </w:rPr>
-        <w:t>)</w:t>
+        <w:t>(a)</w:t>
       </w:r>
       <w:r>
         <w:rPr>
@@ -11007,7 +10556,6 @@
         </w:rPr>
         <w:t>3.4</w:t>
       </w:r>
-      <w:proofErr w:type="gramEnd"/>
       <w:r>
         <w:rPr>
           <w:rFonts w:ascii="Times New Roman" w:hAnsi="Times New Roman" w:cs="Times New Roman"/>
@@ -11176,7 +10724,6 @@
         </w:rPr>
         <w:t xml:space="preserve">     </w:t>
       </w:r>
-      <w:proofErr w:type="gramStart"/>
       <w:r>
         <w:rPr>
           <w:rFonts w:ascii="Times New Roman" w:hAnsi="Times New Roman" w:cs="Times New Roman"/>
@@ -11248,7 +10795,6 @@
         <w:tab/>
         <w:t>(c)</w:t>
       </w:r>
-      <w:proofErr w:type="gramEnd"/>
       <m:oMath>
         <m:r>
           <w:rPr>
@@ -11676,7 +11222,6 @@
         </w:rPr>
         <w:t xml:space="preserve">    </w:t>
       </w:r>
-      <w:proofErr w:type="gramStart"/>
       <w:r>
         <w:rPr>
           <w:rFonts w:ascii="Times New Roman" w:hAnsi="Times New Roman" w:cs="Times New Roman"/>
@@ -11748,7 +11293,6 @@
         <w:tab/>
         <w:t>(c)</w:t>
       </w:r>
-      <w:proofErr w:type="gramEnd"/>
       <m:oMath>
         <m:r>
           <w:rPr>
@@ -11979,7 +11523,6 @@
         </w:rPr>
         <w:t xml:space="preserve">     </w:t>
       </w:r>
-      <w:proofErr w:type="gramStart"/>
       <w:r>
         <w:rPr>
           <w:rFonts w:ascii="Times New Roman" w:hAnsi="Times New Roman" w:cs="Times New Roman"/>
@@ -12051,7 +11594,6 @@
         <w:tab/>
         <w:t>(c)</w:t>
       </w:r>
-      <w:proofErr w:type="gramEnd"/>
       <m:oMath>
         <m:r>
           <w:rPr>
@@ -12199,886 +11741,6 @@
     <w:p>
       <w:pPr>
         <w:spacing w:after="0" w:line="240" w:lineRule="auto"/>
-        <w:ind w:left="360"/>
-        <w:rPr>
-          <w:rFonts w:ascii="Times New Roman" w:hAnsi="Times New Roman" w:cs="Times New Roman"/>
-          <w:b/>
-        </w:rPr>
-      </w:pPr>
-      <w:r>
-        <w:rPr>
-          <w:rFonts w:ascii="Times New Roman" w:hAnsi="Times New Roman" w:cs="Times New Roman"/>
-          <w:b/>
-        </w:rPr>
-        <w:t>SECTION B – ANSWER FOUR QUESTIONS</w:t>
-      </w:r>
-    </w:p>
-    <w:p>
-      <w:pPr>
-        <w:pStyle w:val="ListParagraph"/>
-        <w:numPr>
-          <w:ilvl w:val="0"/>
-          <w:numId w:val="2"/>
-        </w:numPr>
-        <w:spacing w:after="0" w:line="240" w:lineRule="auto"/>
-        <w:rPr>
-          <w:rFonts w:ascii="Times New Roman" w:hAnsi="Times New Roman" w:cs="Times New Roman"/>
-        </w:rPr>
-      </w:pPr>
-      <w:r>
-        <w:rPr>
-          <w:rFonts w:ascii="Times New Roman" w:hAnsi="Times New Roman" w:cs="Times New Roman"/>
-        </w:rPr>
-        <w:t>a.</w:t>
-      </w:r>
-      <w:r>
-        <w:rPr>
-          <w:rFonts w:ascii="Times New Roman" w:hAnsi="Times New Roman" w:cs="Times New Roman"/>
-        </w:rPr>
-        <w:tab/>
-        <w:t>Using logarithm tables evaluate</w:t>
-      </w:r>
-    </w:p>
-    <w:p>
-      <w:pPr>
-        <w:pStyle w:val="ListParagraph"/>
-        <w:spacing w:after="0" w:line="240" w:lineRule="auto"/>
-        <w:rPr>
-          <w:rFonts w:ascii="Times New Roman" w:hAnsi="Times New Roman" w:cs="Times New Roman"/>
-          <w:sz w:val="10"/>
-          <w:szCs w:val="10"/>
-        </w:rPr>
-      </w:pPr>
-      <w:r>
-        <w:rPr>
-          <w:rFonts w:ascii="Times New Roman" w:hAnsi="Times New Roman" w:cs="Times New Roman"/>
-          <w:b/>
-          <w:noProof/>
-          <w:lang w:val="en-AU" w:eastAsia="en-AU"/>
-        </w:rPr>
-        <mc:AlternateContent>
-          <mc:Choice Requires="wpg">
-            <w:drawing>
-              <wp:anchor distT="0" distB="0" distL="114300" distR="114300" simplePos="0" relativeHeight="251662336" behindDoc="0" locked="0" layoutInCell="1" allowOverlap="1" wp14:anchorId="39234865" wp14:editId="199D2343">
-                <wp:simplePos x="0" y="0"/>
-                <wp:positionH relativeFrom="column">
-                  <wp:posOffset>866775</wp:posOffset>
-                </wp:positionH>
-                <wp:positionV relativeFrom="paragraph">
-                  <wp:posOffset>35399</wp:posOffset>
-                </wp:positionV>
-                <wp:extent cx="661670" cy="118110"/>
-                <wp:effectExtent l="0" t="0" r="24130" b="34290"/>
-                <wp:wrapNone/>
-                <wp:docPr id="6" name="Group 6"/>
-                <wp:cNvGraphicFramePr/>
-                <a:graphic xmlns:a="http://schemas.openxmlformats.org/drawingml/2006/main">
-                  <a:graphicData uri="http://schemas.microsoft.com/office/word/2010/wordprocessingGroup">
-                    <wpg:wgp>
-                      <wpg:cNvGrpSpPr/>
-                      <wpg:grpSpPr>
-                        <a:xfrm>
-                          <a:off x="0" y="0"/>
-                          <a:ext cx="661670" cy="118110"/>
-                          <a:chOff x="0" y="0"/>
-                          <a:chExt cx="1064667" cy="238836"/>
-                        </a:xfrm>
-                      </wpg:grpSpPr>
-                      <wps:wsp>
-                        <wps:cNvPr id="45" name="Straight Connector 1"/>
-                        <wps:cNvCnPr/>
-                        <wps:spPr>
-                          <a:xfrm>
-                            <a:off x="0" y="136478"/>
-                            <a:ext cx="68239" cy="102358"/>
-                          </a:xfrm>
-                          <a:prstGeom prst="line">
-                            <a:avLst/>
-                          </a:prstGeom>
-                          <a:ln>
-                            <a:solidFill>
-                              <a:schemeClr val="tx1"/>
-                            </a:solidFill>
-                          </a:ln>
-                        </wps:spPr>
-                        <wps:style>
-                          <a:lnRef idx="1">
-                            <a:schemeClr val="accent1"/>
-                          </a:lnRef>
-                          <a:fillRef idx="0">
-                            <a:schemeClr val="accent1"/>
-                          </a:fillRef>
-                          <a:effectRef idx="0">
-                            <a:schemeClr val="accent1"/>
-                          </a:effectRef>
-                          <a:fontRef idx="minor">
-                            <a:schemeClr val="tx1"/>
-                          </a:fontRef>
-                        </wps:style>
-                        <wps:bodyPr/>
-                      </wps:wsp>
-                      <wps:wsp>
-                        <wps:cNvPr id="46" name="Straight Connector 2"/>
-                        <wps:cNvCnPr/>
-                        <wps:spPr>
-                          <a:xfrm flipV="1">
-                            <a:off x="68239" y="0"/>
-                            <a:ext cx="48061" cy="238713"/>
-                          </a:xfrm>
-                          <a:prstGeom prst="line">
-                            <a:avLst/>
-                          </a:prstGeom>
-                          <a:ln>
-                            <a:solidFill>
-                              <a:schemeClr val="tx1"/>
-                            </a:solidFill>
-                          </a:ln>
-                        </wps:spPr>
-                        <wps:style>
-                          <a:lnRef idx="1">
-                            <a:schemeClr val="accent1"/>
-                          </a:lnRef>
-                          <a:fillRef idx="0">
-                            <a:schemeClr val="accent1"/>
-                          </a:fillRef>
-                          <a:effectRef idx="0">
-                            <a:schemeClr val="accent1"/>
-                          </a:effectRef>
-                          <a:fontRef idx="minor">
-                            <a:schemeClr val="tx1"/>
-                          </a:fontRef>
-                        </wps:style>
-                        <wps:bodyPr/>
-                      </wps:wsp>
-                      <wps:wsp>
-                        <wps:cNvPr id="47" name="Straight Connector 3"/>
-                        <wps:cNvCnPr/>
-                        <wps:spPr>
-                          <a:xfrm>
-                            <a:off x="116006" y="0"/>
-                            <a:ext cx="948661" cy="0"/>
-                          </a:xfrm>
-                          <a:prstGeom prst="line">
-                            <a:avLst/>
-                          </a:prstGeom>
-                          <a:ln>
-                            <a:solidFill>
-                              <a:schemeClr val="tx1"/>
-                            </a:solidFill>
-                          </a:ln>
-                        </wps:spPr>
-                        <wps:style>
-                          <a:lnRef idx="1">
-                            <a:schemeClr val="accent1"/>
-                          </a:lnRef>
-                          <a:fillRef idx="0">
-                            <a:schemeClr val="accent1"/>
-                          </a:fillRef>
-                          <a:effectRef idx="0">
-                            <a:schemeClr val="accent1"/>
-                          </a:effectRef>
-                          <a:fontRef idx="minor">
-                            <a:schemeClr val="tx1"/>
-                          </a:fontRef>
-                        </wps:style>
-                        <wps:bodyPr/>
-                      </wps:wsp>
-                    </wpg:wgp>
-                  </a:graphicData>
-                </a:graphic>
-                <wp14:sizeRelH relativeFrom="margin">
-                  <wp14:pctWidth>0</wp14:pctWidth>
-                </wp14:sizeRelH>
-                <wp14:sizeRelV relativeFrom="margin">
-                  <wp14:pctHeight>0</wp14:pctHeight>
-                </wp14:sizeRelV>
-              </wp:anchor>
-            </w:drawing>
-          </mc:Choice>
-          <mc:Fallback>
-            <w:pict>
-              <v:group id="Group 6" o:spid="_x0000_s1026" style="position:absolute;margin-left:68.25pt;margin-top:2.8pt;width:52.1pt;height:9.3pt;z-index:251662336;mso-width-relative:margin;mso-height-relative:margin" coordsize="10646,2388" o:gfxdata="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">
-                <v:line id="Straight Connector 1" o:spid="_x0000_s1027" style="position:absolute;visibility:visible;mso-wrap-style:square" from="0,1364" to="682,2388" o:connectortype="straight" o:gfxdata="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" strokecolor="black [3213]"/>
-                <v:line id="Straight Connector 2" o:spid="_x0000_s1028" style="position:absolute;flip:y;visibility:visible;mso-wrap-style:square" from="682,0" to="1163,2387" o:connectortype="straight" o:gfxdata="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" strokecolor="black [3213]"/>
-                <v:line id="Straight Connector 3" o:spid="_x0000_s1029" style="position:absolute;visibility:visible;mso-wrap-style:square" from="1160,0" to="10646,0" o:connectortype="straight" o:gfxdata="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" strokecolor="black [3213]"/>
-              </v:group>
-            </w:pict>
-          </mc:Fallback>
-        </mc:AlternateContent>
-      </w:r>
-    </w:p>
-    <w:p>
-      <w:pPr>
-        <w:pStyle w:val="ListParagraph"/>
-        <w:spacing w:after="0" w:line="240" w:lineRule="auto"/>
-        <w:rPr>
-          <w:rFonts w:ascii="Times New Roman" w:eastAsiaTheme="minorEastAsia" w:hAnsi="Times New Roman" w:cs="Times New Roman"/>
-          <w:sz w:val="28"/>
-          <w:szCs w:val="28"/>
-        </w:rPr>
-      </w:pPr>
-      <w:r>
-        <w:rPr>
-          <w:rFonts w:ascii="Times New Roman" w:hAnsi="Times New Roman" w:cs="Times New Roman"/>
-          <w:noProof/>
-          <w:lang w:val="en-AU" w:eastAsia="en-AU"/>
-        </w:rPr>
-        <mc:AlternateContent>
-          <mc:Choice Requires="wps">
-            <w:drawing>
-              <wp:anchor distT="0" distB="0" distL="114300" distR="114300" simplePos="0" relativeHeight="251709440" behindDoc="0" locked="0" layoutInCell="1" allowOverlap="1" wp14:anchorId="438D1ED8" wp14:editId="17E51219">
-                <wp:simplePos x="0" y="0"/>
-                <wp:positionH relativeFrom="column">
-                  <wp:posOffset>1887694</wp:posOffset>
-                </wp:positionH>
-                <wp:positionV relativeFrom="paragraph">
-                  <wp:posOffset>198120</wp:posOffset>
-                </wp:positionV>
-                <wp:extent cx="45085" cy="47625"/>
-                <wp:effectExtent l="0" t="0" r="12065" b="28575"/>
-                <wp:wrapNone/>
-                <wp:docPr id="38" name="Freeform 38"/>
-                <wp:cNvGraphicFramePr/>
-                <a:graphic xmlns:a="http://schemas.openxmlformats.org/drawingml/2006/main">
-                  <a:graphicData uri="http://schemas.microsoft.com/office/word/2010/wordprocessingShape">
-                    <wps:wsp>
-                      <wps:cNvSpPr/>
-                      <wps:spPr>
-                        <a:xfrm>
-                          <a:off x="0" y="0"/>
-                          <a:ext cx="45085" cy="47625"/>
-                        </a:xfrm>
-                        <a:custGeom>
-                          <a:avLst/>
-                          <a:gdLst>
-                            <a:gd name="connsiteX0" fmla="*/ 0 w 163773"/>
-                            <a:gd name="connsiteY0" fmla="*/ 54591 h 212347"/>
-                            <a:gd name="connsiteX1" fmla="*/ 20472 w 163773"/>
-                            <a:gd name="connsiteY1" fmla="*/ 6824 h 212347"/>
-                            <a:gd name="connsiteX2" fmla="*/ 40943 w 163773"/>
-                            <a:gd name="connsiteY2" fmla="*/ 0 h 212347"/>
-                            <a:gd name="connsiteX3" fmla="*/ 129654 w 163773"/>
-                            <a:gd name="connsiteY3" fmla="*/ 6824 h 212347"/>
-                            <a:gd name="connsiteX4" fmla="*/ 116006 w 163773"/>
-                            <a:gd name="connsiteY4" fmla="*/ 75062 h 212347"/>
-                            <a:gd name="connsiteX5" fmla="*/ 54591 w 163773"/>
-                            <a:gd name="connsiteY5" fmla="*/ 109182 h 212347"/>
-                            <a:gd name="connsiteX6" fmla="*/ 81887 w 163773"/>
-                            <a:gd name="connsiteY6" fmla="*/ 116006 h 212347"/>
-                            <a:gd name="connsiteX7" fmla="*/ 150125 w 163773"/>
-                            <a:gd name="connsiteY7" fmla="*/ 122829 h 212347"/>
-                            <a:gd name="connsiteX8" fmla="*/ 163773 w 163773"/>
-                            <a:gd name="connsiteY8" fmla="*/ 143301 h 212347"/>
-                            <a:gd name="connsiteX9" fmla="*/ 156949 w 163773"/>
-                            <a:gd name="connsiteY9" fmla="*/ 197892 h 212347"/>
-                            <a:gd name="connsiteX10" fmla="*/ 136478 w 163773"/>
-                            <a:gd name="connsiteY10" fmla="*/ 204716 h 212347"/>
-                            <a:gd name="connsiteX11" fmla="*/ 109182 w 163773"/>
-                            <a:gd name="connsiteY11" fmla="*/ 211540 h 212347"/>
-                            <a:gd name="connsiteX12" fmla="*/ 0 w 163773"/>
-                            <a:gd name="connsiteY12" fmla="*/ 211540 h 212347"/>
-                          </a:gdLst>
-                          <a:ahLst/>
-                          <a:cxnLst>
-                            <a:cxn ang="0">
-                              <a:pos x="connsiteX0" y="connsiteY0"/>
-                            </a:cxn>
-                            <a:cxn ang="0">
-                              <a:pos x="connsiteX1" y="connsiteY1"/>
-                            </a:cxn>
-                            <a:cxn ang="0">
-                              <a:pos x="connsiteX2" y="connsiteY2"/>
-                            </a:cxn>
-                            <a:cxn ang="0">
-                              <a:pos x="connsiteX3" y="connsiteY3"/>
-                            </a:cxn>
-                            <a:cxn ang="0">
-                              <a:pos x="connsiteX4" y="connsiteY4"/>
-                            </a:cxn>
-                            <a:cxn ang="0">
-                              <a:pos x="connsiteX5" y="connsiteY5"/>
-                            </a:cxn>
-                            <a:cxn ang="0">
-                              <a:pos x="connsiteX6" y="connsiteY6"/>
-                            </a:cxn>
-                            <a:cxn ang="0">
-                              <a:pos x="connsiteX7" y="connsiteY7"/>
-                            </a:cxn>
-                            <a:cxn ang="0">
-                              <a:pos x="connsiteX8" y="connsiteY8"/>
-                            </a:cxn>
-                            <a:cxn ang="0">
-                              <a:pos x="connsiteX9" y="connsiteY9"/>
-                            </a:cxn>
-                            <a:cxn ang="0">
-                              <a:pos x="connsiteX10" y="connsiteY10"/>
-                            </a:cxn>
-                            <a:cxn ang="0">
-                              <a:pos x="connsiteX11" y="connsiteY11"/>
-                            </a:cxn>
-                            <a:cxn ang="0">
-                              <a:pos x="connsiteX12" y="connsiteY12"/>
-                            </a:cxn>
-                          </a:cxnLst>
-                          <a:rect l="l" t="t" r="r" b="b"/>
-                          <a:pathLst>
-                            <a:path w="163773" h="212347">
-                              <a:moveTo>
-                                <a:pt x="0" y="54591"/>
-                              </a:moveTo>
-                              <a:cubicBezTo>
-                                <a:pt x="6824" y="38669"/>
-                                <a:pt x="10078" y="20682"/>
-                                <a:pt x="20472" y="6824"/>
-                              </a:cubicBezTo>
-                              <a:cubicBezTo>
-                                <a:pt x="24788" y="1070"/>
-                                <a:pt x="33750" y="0"/>
-                                <a:pt x="40943" y="0"/>
-                              </a:cubicBezTo>
-                              <a:cubicBezTo>
-                                <a:pt x="70601" y="0"/>
-                                <a:pt x="100084" y="4549"/>
-                                <a:pt x="129654" y="6824"/>
-                              </a:cubicBezTo>
-                              <a:cubicBezTo>
-                                <a:pt x="125105" y="29570"/>
-                                <a:pt x="127515" y="54922"/>
-                                <a:pt x="116006" y="75062"/>
-                              </a:cubicBezTo>
-                              <a:cubicBezTo>
-                                <a:pt x="104964" y="94386"/>
-                                <a:pt x="74887" y="102417"/>
-                                <a:pt x="54591" y="109182"/>
-                              </a:cubicBezTo>
-                              <a:cubicBezTo>
-                                <a:pt x="63690" y="111457"/>
-                                <a:pt x="72603" y="114680"/>
-                                <a:pt x="81887" y="116006"/>
-                              </a:cubicBezTo>
-                              <a:cubicBezTo>
-                                <a:pt x="104517" y="119239"/>
-                                <a:pt x="128439" y="115600"/>
-                                <a:pt x="150125" y="122829"/>
-                              </a:cubicBezTo>
-                              <a:cubicBezTo>
-                                <a:pt x="157906" y="125422"/>
-                                <a:pt x="159224" y="136477"/>
-                                <a:pt x="163773" y="143301"/>
-                              </a:cubicBezTo>
-                              <a:cubicBezTo>
-                                <a:pt x="161498" y="161498"/>
-                                <a:pt x="164397" y="181134"/>
-                                <a:pt x="156949" y="197892"/>
-                              </a:cubicBezTo>
-                              <a:cubicBezTo>
-                                <a:pt x="154028" y="204465"/>
-                                <a:pt x="143394" y="202740"/>
-                                <a:pt x="136478" y="204716"/>
-                              </a:cubicBezTo>
-                              <a:cubicBezTo>
-                                <a:pt x="127460" y="207293"/>
-                                <a:pt x="118549" y="211072"/>
-                                <a:pt x="109182" y="211540"/>
-                              </a:cubicBezTo>
-                              <a:cubicBezTo>
-                                <a:pt x="72833" y="213357"/>
-                                <a:pt x="36394" y="211540"/>
-                                <a:pt x="0" y="211540"/>
-                              </a:cubicBezTo>
-                            </a:path>
-                          </a:pathLst>
-                        </a:custGeom>
-                        <a:ln w="6350">
-                          <a:solidFill>
-                            <a:schemeClr val="tx1"/>
-                          </a:solidFill>
-                        </a:ln>
-                      </wps:spPr>
-                      <wps:style>
-                        <a:lnRef idx="1">
-                          <a:schemeClr val="accent1"/>
-                        </a:lnRef>
-                        <a:fillRef idx="0">
-                          <a:schemeClr val="accent1"/>
-                        </a:fillRef>
-                        <a:effectRef idx="0">
-                          <a:schemeClr val="accent1"/>
-                        </a:effectRef>
-                        <a:fontRef idx="minor">
-                          <a:schemeClr val="tx1"/>
-                        </a:fontRef>
-                      </wps:style>
-                      <wps:bodyPr rot="0" spcFirstLastPara="0" vertOverflow="overflow" horzOverflow="overflow" vert="horz" wrap="square" lIns="91440" tIns="45720" rIns="91440" bIns="45720" numCol="1" spcCol="0" rtlCol="0" fromWordArt="0" anchor="ctr" anchorCtr="0" forceAA="0" compatLnSpc="1">
-                        <a:prstTxWarp prst="textNoShape">
-                          <a:avLst/>
-                        </a:prstTxWarp>
-                        <a:noAutofit/>
-                      </wps:bodyPr>
-                    </wps:wsp>
-                  </a:graphicData>
-                </a:graphic>
-                <wp14:sizeRelH relativeFrom="margin">
-                  <wp14:pctWidth>0</wp14:pctWidth>
-                </wp14:sizeRelH>
-                <wp14:sizeRelV relativeFrom="margin">
-                  <wp14:pctHeight>0</wp14:pctHeight>
-                </wp14:sizeRelV>
-              </wp:anchor>
-            </w:drawing>
-          </mc:Choice>
-          <mc:Fallback>
-            <w:pict>
-              <v:shape id="Freeform 38" o:spid="_x0000_s1026" style="position:absolute;margin-left:148.65pt;margin-top:15.6pt;width:3.55pt;height:3.75pt;z-index:251709440;visibility:visible;mso-wrap-style:square;mso-width-percent:0;mso-height-percent:0;mso-wrap-distance-left:9pt;mso-wrap-distance-top:0;mso-wrap-distance-right:9pt;mso-wrap-distance-bottom:0;mso-position-horizontal:absolute;mso-position-horizontal-relative:text;mso-position-vertical:absolute;mso-position-vertical-relative:text;mso-width-percent:0;mso-height-percent:0;mso-width-relative:margin;mso-height-relative:margin;v-text-anchor:middle" coordsize="163773,212347" o:gfxdata="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" path="m,54591c6824,38669,10078,20682,20472,6824,24788,1070,33750,,40943,v29658,,59141,4549,88711,6824c125105,29570,127515,54922,116006,75062,104964,94386,74887,102417,54591,109182v9099,2275,18012,5498,27296,6824c104517,119239,128439,115600,150125,122829v7781,2593,9099,13648,13648,20472c161498,161498,164397,181134,156949,197892v-2921,6573,-13555,4848,-20471,6824c127460,207293,118549,211072,109182,211540v-36349,1817,-72788,,-109182,e" filled="f" strokecolor="black [3213]" strokeweight=".5pt">
-                <v:path arrowok="t" o:connecttype="custom" o:connectlocs="0,12244;5636,1530;11271,0;35692,1530;31935,16835;15028,24487;22543,26018;41328,27548;45085,32139;43206,44383;37571,45914;30057,47444;0,47444" o:connectangles="0,0,0,0,0,0,0,0,0,0,0,0,0"/>
-              </v:shape>
-            </w:pict>
-          </mc:Fallback>
-        </mc:AlternateContent>
-      </w:r>
-      <w:r>
-        <w:rPr>
-          <w:rFonts w:ascii="Times New Roman" w:hAnsi="Times New Roman" w:cs="Times New Roman"/>
-          <w:b/>
-          <w:noProof/>
-          <w:lang w:val="en-AU" w:eastAsia="en-AU"/>
-        </w:rPr>
-        <mc:AlternateContent>
-          <mc:Choice Requires="wpg">
-            <w:drawing>
-              <wp:anchor distT="0" distB="0" distL="114300" distR="114300" simplePos="0" relativeHeight="251705344" behindDoc="0" locked="0" layoutInCell="1" allowOverlap="1" wp14:anchorId="5AE13286" wp14:editId="0C5C148D">
-                <wp:simplePos x="0" y="0"/>
-                <wp:positionH relativeFrom="column">
-                  <wp:posOffset>1787364</wp:posOffset>
-                </wp:positionH>
-                <wp:positionV relativeFrom="paragraph">
-                  <wp:posOffset>4445</wp:posOffset>
-                </wp:positionV>
-                <wp:extent cx="483870" cy="104775"/>
-                <wp:effectExtent l="0" t="0" r="30480" b="28575"/>
-                <wp:wrapNone/>
-                <wp:docPr id="33" name="Group 33"/>
-                <wp:cNvGraphicFramePr/>
-                <a:graphic xmlns:a="http://schemas.openxmlformats.org/drawingml/2006/main">
-                  <a:graphicData uri="http://schemas.microsoft.com/office/word/2010/wordprocessingGroup">
-                    <wpg:wgp>
-                      <wpg:cNvGrpSpPr/>
-                      <wpg:grpSpPr>
-                        <a:xfrm>
-                          <a:off x="0" y="0"/>
-                          <a:ext cx="483870" cy="104775"/>
-                          <a:chOff x="0" y="0"/>
-                          <a:chExt cx="1064667" cy="238836"/>
-                        </a:xfrm>
-                      </wpg:grpSpPr>
-                      <wps:wsp>
-                        <wps:cNvPr id="41" name="Straight Connector 34"/>
-                        <wps:cNvCnPr/>
-                        <wps:spPr>
-                          <a:xfrm>
-                            <a:off x="0" y="136478"/>
-                            <a:ext cx="68239" cy="102358"/>
-                          </a:xfrm>
-                          <a:prstGeom prst="line">
-                            <a:avLst/>
-                          </a:prstGeom>
-                          <a:ln>
-                            <a:solidFill>
-                              <a:schemeClr val="tx1"/>
-                            </a:solidFill>
-                          </a:ln>
-                        </wps:spPr>
-                        <wps:style>
-                          <a:lnRef idx="1">
-                            <a:schemeClr val="accent1"/>
-                          </a:lnRef>
-                          <a:fillRef idx="0">
-                            <a:schemeClr val="accent1"/>
-                          </a:fillRef>
-                          <a:effectRef idx="0">
-                            <a:schemeClr val="accent1"/>
-                          </a:effectRef>
-                          <a:fontRef idx="minor">
-                            <a:schemeClr val="tx1"/>
-                          </a:fontRef>
-                        </wps:style>
-                        <wps:bodyPr/>
-                      </wps:wsp>
-                      <wps:wsp>
-                        <wps:cNvPr id="42" name="Straight Connector 35"/>
-                        <wps:cNvCnPr/>
-                        <wps:spPr>
-                          <a:xfrm flipV="1">
-                            <a:off x="83234" y="0"/>
-                            <a:ext cx="48061" cy="238713"/>
-                          </a:xfrm>
-                          <a:prstGeom prst="line">
-                            <a:avLst/>
-                          </a:prstGeom>
-                          <a:ln>
-                            <a:solidFill>
-                              <a:schemeClr val="tx1"/>
-                            </a:solidFill>
-                          </a:ln>
-                        </wps:spPr>
-                        <wps:style>
-                          <a:lnRef idx="1">
-                            <a:schemeClr val="accent1"/>
-                          </a:lnRef>
-                          <a:fillRef idx="0">
-                            <a:schemeClr val="accent1"/>
-                          </a:fillRef>
-                          <a:effectRef idx="0">
-                            <a:schemeClr val="accent1"/>
-                          </a:effectRef>
-                          <a:fontRef idx="minor">
-                            <a:schemeClr val="tx1"/>
-                          </a:fontRef>
-                        </wps:style>
-                        <wps:bodyPr/>
-                      </wps:wsp>
-                      <wps:wsp>
-                        <wps:cNvPr id="43" name="Straight Connector 36"/>
-                        <wps:cNvCnPr/>
-                        <wps:spPr>
-                          <a:xfrm>
-                            <a:off x="116006" y="0"/>
-                            <a:ext cx="948661" cy="0"/>
-                          </a:xfrm>
-                          <a:prstGeom prst="line">
-                            <a:avLst/>
-                          </a:prstGeom>
-                          <a:ln>
-                            <a:solidFill>
-                              <a:schemeClr val="tx1"/>
-                            </a:solidFill>
-                          </a:ln>
-                        </wps:spPr>
-                        <wps:style>
-                          <a:lnRef idx="1">
-                            <a:schemeClr val="accent1"/>
-                          </a:lnRef>
-                          <a:fillRef idx="0">
-                            <a:schemeClr val="accent1"/>
-                          </a:fillRef>
-                          <a:effectRef idx="0">
-                            <a:schemeClr val="accent1"/>
-                          </a:effectRef>
-                          <a:fontRef idx="minor">
-                            <a:schemeClr val="tx1"/>
-                          </a:fontRef>
-                        </wps:style>
-                        <wps:bodyPr/>
-                      </wps:wsp>
-                    </wpg:wgp>
-                  </a:graphicData>
-                </a:graphic>
-                <wp14:sizeRelH relativeFrom="margin">
-                  <wp14:pctWidth>0</wp14:pctWidth>
-                </wp14:sizeRelH>
-                <wp14:sizeRelV relativeFrom="margin">
-                  <wp14:pctHeight>0</wp14:pctHeight>
-                </wp14:sizeRelV>
-              </wp:anchor>
-            </w:drawing>
-          </mc:Choice>
-          <mc:Fallback>
-            <w:pict>
-              <v:group id="Group 33" o:spid="_x0000_s1026" style="position:absolute;margin-left:140.75pt;margin-top:.35pt;width:38.1pt;height:8.25pt;z-index:251705344;mso-width-relative:margin;mso-height-relative:margin" coordsize="10646,2388" o:gfxdata="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">
-                <v:line id="Straight Connector 34" o:spid="_x0000_s1027" style="position:absolute;visibility:visible;mso-wrap-style:square" from="0,1364" to="682,2388" o:connectortype="straight" o:gfxdata="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" strokecolor="black [3213]"/>
-                <v:line id="Straight Connector 35" o:spid="_x0000_s1028" style="position:absolute;flip:y;visibility:visible;mso-wrap-style:square" from="832,0" to="1312,2387" o:connectortype="straight" o:gfxdata="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" strokecolor="black [3213]"/>
-                <v:line id="Straight Connector 36" o:spid="_x0000_s1029" style="position:absolute;visibility:visible;mso-wrap-style:square" from="1160,0" to="10646,0" o:connectortype="straight" o:gfxdata="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" strokecolor="black [3213]"/>
-              </v:group>
-            </w:pict>
-          </mc:Fallback>
-        </mc:AlternateContent>
-      </w:r>
-      <w:r>
-        <w:rPr>
-          <w:rFonts w:ascii="Times New Roman" w:hAnsi="Times New Roman" w:cs="Times New Roman"/>
-          <w:noProof/>
-          <w:lang w:val="en-AU" w:eastAsia="en-AU"/>
-        </w:rPr>
-        <mc:AlternateContent>
-          <mc:Choice Requires="wps">
-            <w:drawing>
-              <wp:anchor distT="0" distB="0" distL="114300" distR="114300" simplePos="0" relativeHeight="251707392" behindDoc="0" locked="0" layoutInCell="1" allowOverlap="1" wp14:anchorId="09C9E0C0" wp14:editId="20BFE105">
-                <wp:simplePos x="0" y="0"/>
-                <wp:positionH relativeFrom="column">
-                  <wp:posOffset>1768001</wp:posOffset>
-                </wp:positionH>
-                <wp:positionV relativeFrom="paragraph">
-                  <wp:posOffset>5080</wp:posOffset>
-                </wp:positionV>
-                <wp:extent cx="45085" cy="47625"/>
-                <wp:effectExtent l="0" t="0" r="12065" b="28575"/>
-                <wp:wrapNone/>
-                <wp:docPr id="37" name="Freeform 37"/>
-                <wp:cNvGraphicFramePr/>
-                <a:graphic xmlns:a="http://schemas.openxmlformats.org/drawingml/2006/main">
-                  <a:graphicData uri="http://schemas.microsoft.com/office/word/2010/wordprocessingShape">
-                    <wps:wsp>
-                      <wps:cNvSpPr/>
-                      <wps:spPr>
-                        <a:xfrm>
-                          <a:off x="0" y="0"/>
-                          <a:ext cx="45085" cy="47625"/>
-                        </a:xfrm>
-                        <a:custGeom>
-                          <a:avLst/>
-                          <a:gdLst>
-                            <a:gd name="connsiteX0" fmla="*/ 0 w 163773"/>
-                            <a:gd name="connsiteY0" fmla="*/ 54591 h 212347"/>
-                            <a:gd name="connsiteX1" fmla="*/ 20472 w 163773"/>
-                            <a:gd name="connsiteY1" fmla="*/ 6824 h 212347"/>
-                            <a:gd name="connsiteX2" fmla="*/ 40943 w 163773"/>
-                            <a:gd name="connsiteY2" fmla="*/ 0 h 212347"/>
-                            <a:gd name="connsiteX3" fmla="*/ 129654 w 163773"/>
-                            <a:gd name="connsiteY3" fmla="*/ 6824 h 212347"/>
-                            <a:gd name="connsiteX4" fmla="*/ 116006 w 163773"/>
-                            <a:gd name="connsiteY4" fmla="*/ 75062 h 212347"/>
-                            <a:gd name="connsiteX5" fmla="*/ 54591 w 163773"/>
-                            <a:gd name="connsiteY5" fmla="*/ 109182 h 212347"/>
-                            <a:gd name="connsiteX6" fmla="*/ 81887 w 163773"/>
-                            <a:gd name="connsiteY6" fmla="*/ 116006 h 212347"/>
-                            <a:gd name="connsiteX7" fmla="*/ 150125 w 163773"/>
-                            <a:gd name="connsiteY7" fmla="*/ 122829 h 212347"/>
-                            <a:gd name="connsiteX8" fmla="*/ 163773 w 163773"/>
-                            <a:gd name="connsiteY8" fmla="*/ 143301 h 212347"/>
-                            <a:gd name="connsiteX9" fmla="*/ 156949 w 163773"/>
-                            <a:gd name="connsiteY9" fmla="*/ 197892 h 212347"/>
-                            <a:gd name="connsiteX10" fmla="*/ 136478 w 163773"/>
-                            <a:gd name="connsiteY10" fmla="*/ 204716 h 212347"/>
-                            <a:gd name="connsiteX11" fmla="*/ 109182 w 163773"/>
-                            <a:gd name="connsiteY11" fmla="*/ 211540 h 212347"/>
-                            <a:gd name="connsiteX12" fmla="*/ 0 w 163773"/>
-                            <a:gd name="connsiteY12" fmla="*/ 211540 h 212347"/>
-                          </a:gdLst>
-                          <a:ahLst/>
-                          <a:cxnLst>
-                            <a:cxn ang="0">
-                              <a:pos x="connsiteX0" y="connsiteY0"/>
-                            </a:cxn>
-                            <a:cxn ang="0">
-                              <a:pos x="connsiteX1" y="connsiteY1"/>
-                            </a:cxn>
-                            <a:cxn ang="0">
-                              <a:pos x="connsiteX2" y="connsiteY2"/>
-                            </a:cxn>
-                            <a:cxn ang="0">
-                              <a:pos x="connsiteX3" y="connsiteY3"/>
-                            </a:cxn>
-                            <a:cxn ang="0">
-                              <a:pos x="connsiteX4" y="connsiteY4"/>
-                            </a:cxn>
-                            <a:cxn ang="0">
-                              <a:pos x="connsiteX5" y="connsiteY5"/>
-                            </a:cxn>
-                            <a:cxn ang="0">
-                              <a:pos x="connsiteX6" y="connsiteY6"/>
-                            </a:cxn>
-                            <a:cxn ang="0">
-                              <a:pos x="connsiteX7" y="connsiteY7"/>
-                            </a:cxn>
-                            <a:cxn ang="0">
-                              <a:pos x="connsiteX8" y="connsiteY8"/>
-                            </a:cxn>
-                            <a:cxn ang="0">
-                              <a:pos x="connsiteX9" y="connsiteY9"/>
-                            </a:cxn>
-                            <a:cxn ang="0">
-                              <a:pos x="connsiteX10" y="connsiteY10"/>
-                            </a:cxn>
-                            <a:cxn ang="0">
-                              <a:pos x="connsiteX11" y="connsiteY11"/>
-                            </a:cxn>
-                            <a:cxn ang="0">
-                              <a:pos x="connsiteX12" y="connsiteY12"/>
-                            </a:cxn>
-                          </a:cxnLst>
-                          <a:rect l="l" t="t" r="r" b="b"/>
-                          <a:pathLst>
-                            <a:path w="163773" h="212347">
-                              <a:moveTo>
-                                <a:pt x="0" y="54591"/>
-                              </a:moveTo>
-                              <a:cubicBezTo>
-                                <a:pt x="6824" y="38669"/>
-                                <a:pt x="10078" y="20682"/>
-                                <a:pt x="20472" y="6824"/>
-                              </a:cubicBezTo>
-                              <a:cubicBezTo>
-                                <a:pt x="24788" y="1070"/>
-                                <a:pt x="33750" y="0"/>
-                                <a:pt x="40943" y="0"/>
-                              </a:cubicBezTo>
-                              <a:cubicBezTo>
-                                <a:pt x="70601" y="0"/>
-                                <a:pt x="100084" y="4549"/>
-                                <a:pt x="129654" y="6824"/>
-                              </a:cubicBezTo>
-                              <a:cubicBezTo>
-                                <a:pt x="125105" y="29570"/>
-                                <a:pt x="127515" y="54922"/>
-                                <a:pt x="116006" y="75062"/>
-                              </a:cubicBezTo>
-                              <a:cubicBezTo>
-                                <a:pt x="104964" y="94386"/>
-                                <a:pt x="74887" y="102417"/>
-                                <a:pt x="54591" y="109182"/>
-                              </a:cubicBezTo>
-                              <a:cubicBezTo>
-                                <a:pt x="63690" y="111457"/>
-                                <a:pt x="72603" y="114680"/>
-                                <a:pt x="81887" y="116006"/>
-                              </a:cubicBezTo>
-                              <a:cubicBezTo>
-                                <a:pt x="104517" y="119239"/>
-                                <a:pt x="128439" y="115600"/>
-                                <a:pt x="150125" y="122829"/>
-                              </a:cubicBezTo>
-                              <a:cubicBezTo>
-                                <a:pt x="157906" y="125422"/>
-                                <a:pt x="159224" y="136477"/>
-                                <a:pt x="163773" y="143301"/>
-                              </a:cubicBezTo>
-                              <a:cubicBezTo>
-                                <a:pt x="161498" y="161498"/>
-                                <a:pt x="164397" y="181134"/>
-                                <a:pt x="156949" y="197892"/>
-                              </a:cubicBezTo>
-                              <a:cubicBezTo>
-                                <a:pt x="154028" y="204465"/>
-                                <a:pt x="143394" y="202740"/>
-                                <a:pt x="136478" y="204716"/>
-                              </a:cubicBezTo>
-                              <a:cubicBezTo>
-                                <a:pt x="127460" y="207293"/>
-                                <a:pt x="118549" y="211072"/>
-                                <a:pt x="109182" y="211540"/>
-                              </a:cubicBezTo>
-                              <a:cubicBezTo>
-                                <a:pt x="72833" y="213357"/>
-                                <a:pt x="36394" y="211540"/>
-                                <a:pt x="0" y="211540"/>
-                              </a:cubicBezTo>
-                            </a:path>
-                          </a:pathLst>
-                        </a:custGeom>
-                        <a:ln w="6350">
-                          <a:solidFill>
-                            <a:schemeClr val="tx1"/>
-                          </a:solidFill>
-                        </a:ln>
-                      </wps:spPr>
-                      <wps:style>
-                        <a:lnRef idx="1">
-                          <a:schemeClr val="accent1"/>
-                        </a:lnRef>
-                        <a:fillRef idx="0">
-                          <a:schemeClr val="accent1"/>
-                        </a:fillRef>
-                        <a:effectRef idx="0">
-                          <a:schemeClr val="accent1"/>
-                        </a:effectRef>
-                        <a:fontRef idx="minor">
-                          <a:schemeClr val="tx1"/>
-                        </a:fontRef>
-                      </wps:style>
-                      <wps:bodyPr rot="0" spcFirstLastPara="0" vertOverflow="overflow" horzOverflow="overflow" vert="horz" wrap="square" lIns="91440" tIns="45720" rIns="91440" bIns="45720" numCol="1" spcCol="0" rtlCol="0" fromWordArt="0" anchor="ctr" anchorCtr="0" forceAA="0" compatLnSpc="1">
-                        <a:prstTxWarp prst="textNoShape">
-                          <a:avLst/>
-                        </a:prstTxWarp>
-                        <a:noAutofit/>
-                      </wps:bodyPr>
-                    </wps:wsp>
-                  </a:graphicData>
-                </a:graphic>
-                <wp14:sizeRelH relativeFrom="margin">
-                  <wp14:pctWidth>0</wp14:pctWidth>
-                </wp14:sizeRelH>
-                <wp14:sizeRelV relativeFrom="margin">
-                  <wp14:pctHeight>0</wp14:pctHeight>
-                </wp14:sizeRelV>
-              </wp:anchor>
-            </w:drawing>
-          </mc:Choice>
-          <mc:Fallback>
-            <w:pict>
-              <v:shape id="Freeform 37" o:spid="_x0000_s1026" style="position:absolute;margin-left:139.2pt;margin-top:.4pt;width:3.55pt;height:3.75pt;z-index:251707392;visibility:visible;mso-wrap-style:square;mso-width-percent:0;mso-height-percent:0;mso-wrap-distance-left:9pt;mso-wrap-distance-top:0;mso-wrap-distance-right:9pt;mso-wrap-distance-bottom:0;mso-position-horizontal:absolute;mso-position-horizontal-relative:text;mso-position-vertical:absolute;mso-position-vertical-relative:text;mso-width-percent:0;mso-height-percent:0;mso-width-relative:margin;mso-height-relative:margin;v-text-anchor:middle" coordsize="163773,212347" o:gfxdata="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" path="m,54591c6824,38669,10078,20682,20472,6824,24788,1070,33750,,40943,v29658,,59141,4549,88711,6824c125105,29570,127515,54922,116006,75062,104964,94386,74887,102417,54591,109182v9099,2275,18012,5498,27296,6824c104517,119239,128439,115600,150125,122829v7781,2593,9099,13648,13648,20472c161498,161498,164397,181134,156949,197892v-2921,6573,-13555,4848,-20471,6824c127460,207293,118549,211072,109182,211540v-36349,1817,-72788,,-109182,e" filled="f" strokecolor="black [3213]" strokeweight=".5pt">
-                <v:path arrowok="t" o:connecttype="custom" o:connectlocs="0,12244;5636,1530;11271,0;35692,1530;31935,16835;15028,24487;22543,26018;41328,27548;45085,32139;43206,44383;37571,45914;30057,47444;0,47444" o:connectangles="0,0,0,0,0,0,0,0,0,0,0,0,0"/>
-              </v:shape>
-            </w:pict>
-          </mc:Fallback>
-        </mc:AlternateContent>
-      </w:r>
-      <w:r>
-        <w:rPr>
-          <w:rFonts w:ascii="Times New Roman" w:hAnsi="Times New Roman" w:cs="Times New Roman"/>
-        </w:rPr>
-        <w:t xml:space="preserve">            </w:t>
-      </w:r>
-      <w:r>
-        <w:rPr>
-          <w:rFonts w:ascii="Times New Roman" w:hAnsi="Times New Roman" w:cs="Times New Roman"/>
-        </w:rPr>
-        <w:t xml:space="preserve">  </w:t>
-      </w:r>
-      <m:oMath>
-        <m:f>
-          <m:fPr>
-            <m:ctrlPr>
-              <w:rPr>
-                <w:rFonts w:ascii="Cambria Math" w:hAnsi="Cambria Math" w:cs="Times New Roman"/>
-                <w:i/>
-                <w:sz w:val="28"/>
-                <w:szCs w:val="28"/>
-              </w:rPr>
-            </m:ctrlPr>
-          </m:fPr>
-          <m:num>
-            <m:r>
-              <w:rPr>
-                <w:rFonts w:ascii="Cambria Math" w:hAnsi="Cambria Math" w:cs="Times New Roman"/>
-                <w:sz w:val="28"/>
-                <w:szCs w:val="28"/>
-              </w:rPr>
-              <m:t xml:space="preserve">0.006942     </m:t>
-            </m:r>
-            <m:r>
-              <w:rPr>
-                <w:rFonts w:ascii="Cambria Math" w:hAnsi="Cambria Math" w:cs="Times New Roman"/>
-                <w:sz w:val="28"/>
-                <w:szCs w:val="28"/>
-              </w:rPr>
-              <m:t>X</m:t>
-            </m:r>
-            <m:r>
-              <w:rPr>
-                <w:rFonts w:ascii="Cambria Math" w:hAnsi="Cambria Math" w:cs="Times New Roman"/>
-                <w:sz w:val="28"/>
-                <w:szCs w:val="28"/>
-              </w:rPr>
-              <m:t xml:space="preserve">      0.5418</m:t>
-            </m:r>
-          </m:num>
-          <m:den>
-            <m:r>
-              <w:rPr>
-                <w:rFonts w:ascii="Cambria Math" w:hAnsi="Cambria Math" w:cs="Times New Roman"/>
-                <w:sz w:val="28"/>
-                <w:szCs w:val="28"/>
-              </w:rPr>
-              <m:t>0.002547</m:t>
-            </m:r>
-          </m:den>
-        </m:f>
-      </m:oMath>
-    </w:p>
-    <w:p>
-      <w:pPr>
-        <w:pStyle w:val="ListParagraph"/>
-        <w:spacing w:after="0" w:line="240" w:lineRule="auto"/>
         <w:rPr>
           <w:rFonts w:ascii="Times New Roman" w:hAnsi="Times New Roman" w:cs="Times New Roman"/>
           <w:sz w:val="16"/>
@@ -13092,938 +11754,10 @@
         <w:spacing w:after="0" w:line="240" w:lineRule="auto"/>
         <w:rPr>
           <w:rFonts w:ascii="Times New Roman" w:hAnsi="Times New Roman" w:cs="Times New Roman"/>
-        </w:rPr>
-      </w:pPr>
-      <w:r>
-        <w:rPr>
-          <w:rFonts w:ascii="Times New Roman" w:hAnsi="Times New Roman" w:cs="Times New Roman"/>
-        </w:rPr>
-        <w:t>b.</w:t>
-      </w:r>
-      <w:r>
-        <w:rPr>
-          <w:rFonts w:ascii="Times New Roman" w:hAnsi="Times New Roman" w:cs="Times New Roman"/>
-        </w:rPr>
-        <w:tab/>
-        <w:t xml:space="preserve">Find x if </w:t>
-      </w:r>
-      <w:proofErr w:type="gramStart"/>
-      <w:r>
-        <w:rPr>
-          <w:rFonts w:ascii="Times New Roman" w:hAnsi="Times New Roman" w:cs="Times New Roman"/>
-        </w:rPr>
-        <w:t>log</w:t>
-      </w:r>
-      <w:r>
-        <w:rPr>
-          <w:rFonts w:ascii="Times New Roman" w:hAnsi="Times New Roman" w:cs="Times New Roman"/>
-          <w:vertAlign w:val="subscript"/>
-        </w:rPr>
-        <w:t>10</w:t>
-      </w:r>
-      <w:r>
-        <w:rPr>
-          <w:rFonts w:ascii="Times New Roman" w:hAnsi="Times New Roman" w:cs="Times New Roman"/>
-        </w:rPr>
-        <w:t>(</w:t>
-      </w:r>
-      <w:proofErr w:type="gramEnd"/>
-      <w:r>
-        <w:rPr>
-          <w:rFonts w:ascii="Times New Roman" w:hAnsi="Times New Roman" w:cs="Times New Roman"/>
-        </w:rPr>
-        <w:t>3x – 1) – log</w:t>
-      </w:r>
-      <w:r>
-        <w:rPr>
-          <w:rFonts w:ascii="Times New Roman" w:hAnsi="Times New Roman" w:cs="Times New Roman"/>
-          <w:vertAlign w:val="subscript"/>
-        </w:rPr>
-        <w:t>10</w:t>
-      </w:r>
-      <w:r>
-        <w:rPr>
-          <w:rFonts w:ascii="Times New Roman" w:hAnsi="Times New Roman" w:cs="Times New Roman"/>
-        </w:rPr>
-        <w:t>2 = 3</w:t>
-      </w:r>
-    </w:p>
-    <w:p>
-      <w:pPr>
-        <w:pStyle w:val="ListParagraph"/>
-        <w:spacing w:after="0" w:line="240" w:lineRule="auto"/>
-        <w:rPr>
-          <w:rFonts w:ascii="Times New Roman" w:hAnsi="Times New Roman" w:cs="Times New Roman"/>
           <w:sz w:val="16"/>
           <w:szCs w:val="16"/>
         </w:rPr>
       </w:pPr>
-    </w:p>
-    <w:p>
-      <w:pPr>
-        <w:pStyle w:val="ListParagraph"/>
-        <w:spacing w:after="0" w:line="240" w:lineRule="auto"/>
-        <w:rPr>
-          <w:rFonts w:ascii="Times New Roman" w:hAnsi="Times New Roman" w:cs="Times New Roman"/>
-          <w:sz w:val="16"/>
-          <w:szCs w:val="16"/>
-        </w:rPr>
-      </w:pPr>
-    </w:p>
-    <w:p>
-      <w:pPr>
-        <w:pStyle w:val="ListParagraph"/>
-        <w:spacing w:after="0" w:line="240" w:lineRule="auto"/>
-        <w:rPr>
-          <w:rFonts w:ascii="Times New Roman" w:hAnsi="Times New Roman" w:cs="Times New Roman"/>
-          <w:sz w:val="16"/>
-          <w:szCs w:val="16"/>
-        </w:rPr>
-      </w:pPr>
-    </w:p>
-    <w:p>
-      <w:pPr>
-        <w:pStyle w:val="ListParagraph"/>
-        <w:numPr>
-          <w:ilvl w:val="0"/>
-          <w:numId w:val="2"/>
-        </w:numPr>
-        <w:spacing w:after="0" w:line="240" w:lineRule="auto"/>
-        <w:rPr>
-          <w:rFonts w:ascii="Times New Roman" w:hAnsi="Times New Roman" w:cs="Times New Roman"/>
-        </w:rPr>
-      </w:pPr>
-      <w:bookmarkStart w:id="0" w:name="_GoBack"/>
-      <w:r>
-        <w:rPr>
-          <w:noProof/>
-          <w:lang w:val="en-AU" w:eastAsia="en-AU"/>
-        </w:rPr>
-        <mc:AlternateContent>
-          <mc:Choice Requires="wps">
-            <w:drawing>
-              <wp:anchor distT="0" distB="0" distL="114300" distR="114300" simplePos="0" relativeHeight="251713536" behindDoc="0" locked="0" layoutInCell="1" allowOverlap="1" wp14:anchorId="1B6FAE5C" wp14:editId="2680CEFF">
-                <wp:simplePos x="0" y="0"/>
-                <wp:positionH relativeFrom="column">
-                  <wp:posOffset>3545840</wp:posOffset>
-                </wp:positionH>
-                <wp:positionV relativeFrom="paragraph">
-                  <wp:posOffset>18415</wp:posOffset>
-                </wp:positionV>
-                <wp:extent cx="74930" cy="10010140"/>
-                <wp:effectExtent l="0" t="0" r="20320" b="10160"/>
-                <wp:wrapNone/>
-                <wp:docPr id="40" name="Straight Connector 40"/>
-                <wp:cNvGraphicFramePr/>
-                <a:graphic xmlns:a="http://schemas.openxmlformats.org/drawingml/2006/main">
-                  <a:graphicData uri="http://schemas.microsoft.com/office/word/2010/wordprocessingShape">
-                    <wps:wsp>
-                      <wps:cNvCnPr/>
-                      <wps:spPr>
-                        <a:xfrm flipH="1">
-                          <a:off x="0" y="0"/>
-                          <a:ext cx="74930" cy="10010140"/>
-                        </a:xfrm>
-                        <a:prstGeom prst="line">
-                          <a:avLst/>
-                        </a:prstGeom>
-                        <a:ln w="19050">
-                          <a:solidFill>
-                            <a:schemeClr val="tx1"/>
-                          </a:solidFill>
-                        </a:ln>
-                      </wps:spPr>
-                      <wps:style>
-                        <a:lnRef idx="1">
-                          <a:schemeClr val="accent1"/>
-                        </a:lnRef>
-                        <a:fillRef idx="0">
-                          <a:schemeClr val="accent1"/>
-                        </a:fillRef>
-                        <a:effectRef idx="0">
-                          <a:schemeClr val="accent1"/>
-                        </a:effectRef>
-                        <a:fontRef idx="minor">
-                          <a:schemeClr val="tx1"/>
-                        </a:fontRef>
-                      </wps:style>
-                      <wps:bodyPr/>
-                    </wps:wsp>
-                  </a:graphicData>
-                </a:graphic>
-                <wp14:sizeRelH relativeFrom="page">
-                  <wp14:pctWidth>0</wp14:pctWidth>
-                </wp14:sizeRelH>
-                <wp14:sizeRelV relativeFrom="page">
-                  <wp14:pctHeight>0</wp14:pctHeight>
-                </wp14:sizeRelV>
-              </wp:anchor>
-            </w:drawing>
-          </mc:Choice>
-          <mc:Fallback>
-            <w:pict>
-              <v:line id="Straight Connector 40" o:spid="_x0000_s1026" style="position:absolute;flip:x;z-index:251713536;visibility:visible;mso-wrap-style:square;mso-width-percent:0;mso-height-percent:0;mso-wrap-distance-left:9pt;mso-wrap-distance-top:0;mso-wrap-distance-right:9pt;mso-wrap-distance-bottom:0;mso-position-horizontal:absolute;mso-position-horizontal-relative:text;mso-position-vertical:absolute;mso-position-vertical-relative:text;mso-width-percent:0;mso-height-percent:0;mso-width-relative:page;mso-height-relative:page" from="279.2pt,1.45pt" to="285.1pt,789.65pt" o:gfxdata="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" strokecolor="black [3213]" strokeweight="1.5pt"/>
-            </w:pict>
-          </mc:Fallback>
-        </mc:AlternateContent>
-      </w:r>
-      <w:bookmarkEnd w:id="0"/>
-      <w:r>
-        <w:rPr>
-          <w:rFonts w:ascii="Times New Roman" w:hAnsi="Times New Roman" w:cs="Times New Roman"/>
-        </w:rPr>
-        <w:t>The length and breadth of a rectangle was mistakenly measured as 40m and 35m instead of 42.5m and 34.2m respectively. Find the percentage error in</w:t>
-      </w:r>
-    </w:p>
-    <w:p>
-      <w:pPr>
-        <w:pStyle w:val="ListParagraph"/>
-        <w:numPr>
-          <w:ilvl w:val="0"/>
-          <w:numId w:val="3"/>
-        </w:numPr>
-        <w:spacing w:after="0" w:line="240" w:lineRule="auto"/>
-        <w:rPr>
-          <w:rFonts w:ascii="Times New Roman" w:hAnsi="Times New Roman" w:cs="Times New Roman"/>
-        </w:rPr>
-      </w:pPr>
-      <w:r>
-        <w:rPr>
-          <w:rFonts w:ascii="Times New Roman" w:hAnsi="Times New Roman" w:cs="Times New Roman"/>
-        </w:rPr>
-        <w:t>The area</w:t>
-      </w:r>
-    </w:p>
-    <w:p>
-      <w:pPr>
-        <w:pStyle w:val="ListParagraph"/>
-        <w:numPr>
-          <w:ilvl w:val="0"/>
-          <w:numId w:val="3"/>
-        </w:numPr>
-        <w:spacing w:after="0" w:line="240" w:lineRule="auto"/>
-        <w:rPr>
-          <w:rFonts w:ascii="Times New Roman" w:hAnsi="Times New Roman" w:cs="Times New Roman"/>
-        </w:rPr>
-      </w:pPr>
-      <w:r>
-        <w:rPr>
-          <w:rFonts w:ascii="Times New Roman" w:hAnsi="Times New Roman" w:cs="Times New Roman"/>
-        </w:rPr>
-        <w:t>The perimeter</w:t>
-      </w:r>
-    </w:p>
-    <w:p>
-      <w:pPr>
-        <w:pStyle w:val="ListParagraph"/>
-        <w:spacing w:after="0" w:line="240" w:lineRule="auto"/>
-        <w:ind w:left="1080"/>
-        <w:rPr>
-          <w:rFonts w:ascii="Times New Roman" w:hAnsi="Times New Roman" w:cs="Times New Roman"/>
-        </w:rPr>
-      </w:pPr>
-    </w:p>
-    <w:p>
-      <w:pPr>
-        <w:pStyle w:val="ListParagraph"/>
-        <w:numPr>
-          <w:ilvl w:val="0"/>
-          <w:numId w:val="2"/>
-        </w:numPr>
-        <w:spacing w:after="0" w:line="240" w:lineRule="auto"/>
-        <w:rPr>
-          <w:rFonts w:ascii="Times New Roman" w:hAnsi="Times New Roman" w:cs="Times New Roman"/>
-        </w:rPr>
-      </w:pPr>
-      <w:r>
-        <w:rPr>
-          <w:rFonts w:ascii="Times New Roman" w:hAnsi="Times New Roman" w:cs="Times New Roman"/>
-        </w:rPr>
-        <w:t xml:space="preserve">A sum of money is shared among 9 people such that the first get </w:t>
-      </w:r>
-      <w:r>
-        <w:rPr>
-          <w:rFonts w:ascii="Times New Roman" w:hAnsi="Times New Roman" w:cs="Times New Roman"/>
-          <w:strike/>
-        </w:rPr>
-        <w:t>N</w:t>
-      </w:r>
-      <w:r>
-        <w:rPr>
-          <w:rFonts w:ascii="Times New Roman" w:hAnsi="Times New Roman" w:cs="Times New Roman"/>
-        </w:rPr>
-        <w:t xml:space="preserve">75 naira, the next </w:t>
-      </w:r>
-      <w:r>
-        <w:rPr>
-          <w:rFonts w:ascii="Times New Roman" w:hAnsi="Times New Roman" w:cs="Times New Roman"/>
-          <w:strike/>
-        </w:rPr>
-        <w:t>N</w:t>
-      </w:r>
-      <w:r>
-        <w:rPr>
-          <w:rFonts w:ascii="Times New Roman" w:hAnsi="Times New Roman" w:cs="Times New Roman"/>
-        </w:rPr>
-        <w:t xml:space="preserve">150, the next </w:t>
-      </w:r>
-      <w:r>
-        <w:rPr>
-          <w:rFonts w:ascii="Times New Roman" w:hAnsi="Times New Roman" w:cs="Times New Roman"/>
-          <w:strike/>
-        </w:rPr>
-        <w:t>N</w:t>
-      </w:r>
-      <w:r>
-        <w:rPr>
-          <w:rFonts w:ascii="Times New Roman" w:hAnsi="Times New Roman" w:cs="Times New Roman"/>
-        </w:rPr>
-        <w:t>225 and so on</w:t>
-      </w:r>
-    </w:p>
-    <w:p>
-      <w:pPr>
-        <w:pStyle w:val="ListParagraph"/>
-        <w:numPr>
-          <w:ilvl w:val="0"/>
-          <w:numId w:val="4"/>
-        </w:numPr>
-        <w:spacing w:after="0" w:line="240" w:lineRule="auto"/>
-        <w:rPr>
-          <w:rFonts w:ascii="Times New Roman" w:hAnsi="Times New Roman" w:cs="Times New Roman"/>
-        </w:rPr>
-      </w:pPr>
-      <w:r>
-        <w:rPr>
-          <w:rFonts w:ascii="Times New Roman" w:hAnsi="Times New Roman" w:cs="Times New Roman"/>
-        </w:rPr>
-        <w:t>How much money does the 9</w:t>
-      </w:r>
-      <w:r>
-        <w:rPr>
-          <w:rFonts w:ascii="Times New Roman" w:hAnsi="Times New Roman" w:cs="Times New Roman"/>
-          <w:vertAlign w:val="superscript"/>
-        </w:rPr>
-        <w:t>th</w:t>
-      </w:r>
-      <w:r>
-        <w:rPr>
-          <w:rFonts w:ascii="Times New Roman" w:hAnsi="Times New Roman" w:cs="Times New Roman"/>
-        </w:rPr>
-        <w:t xml:space="preserve"> person got?</w:t>
-      </w:r>
-    </w:p>
-    <w:p>
-      <w:pPr>
-        <w:pStyle w:val="ListParagraph"/>
-        <w:numPr>
-          <w:ilvl w:val="0"/>
-          <w:numId w:val="4"/>
-        </w:numPr>
-        <w:spacing w:after="0" w:line="240" w:lineRule="auto"/>
-        <w:rPr>
-          <w:rFonts w:ascii="Times New Roman" w:hAnsi="Times New Roman" w:cs="Times New Roman"/>
-        </w:rPr>
-      </w:pPr>
-      <w:r>
-        <w:rPr>
-          <w:rFonts w:ascii="Times New Roman" w:hAnsi="Times New Roman" w:cs="Times New Roman"/>
-        </w:rPr>
-        <w:t>How much money is shared all together?</w:t>
-      </w:r>
-    </w:p>
-    <w:p>
-      <w:pPr>
-        <w:pStyle w:val="ListParagraph"/>
-        <w:spacing w:after="0" w:line="240" w:lineRule="auto"/>
-        <w:ind w:left="1080"/>
-        <w:rPr>
-          <w:rFonts w:ascii="Times New Roman" w:hAnsi="Times New Roman" w:cs="Times New Roman"/>
-        </w:rPr>
-      </w:pPr>
-    </w:p>
-    <w:p>
-      <w:pPr>
-        <w:pStyle w:val="ListParagraph"/>
-        <w:numPr>
-          <w:ilvl w:val="0"/>
-          <w:numId w:val="2"/>
-        </w:numPr>
-        <w:spacing w:after="0" w:line="240" w:lineRule="auto"/>
-        <w:rPr>
-          <w:rFonts w:ascii="Times New Roman" w:hAnsi="Times New Roman" w:cs="Times New Roman"/>
-        </w:rPr>
-      </w:pPr>
-      <w:r>
-        <w:rPr>
-          <w:rFonts w:ascii="Times New Roman" w:hAnsi="Times New Roman" w:cs="Times New Roman"/>
-        </w:rPr>
-        <w:t>Using the substitution p =</w:t>
-      </w:r>
-      <w:r>
-        <w:rPr>
-          <w:rFonts w:ascii="Times New Roman" w:eastAsiaTheme="minorEastAsia" w:hAnsi="Times New Roman" w:cs="Times New Roman"/>
-        </w:rPr>
-        <w:t xml:space="preserve"> </w:t>
-      </w:r>
-      <m:oMath>
-        <m:f>
-          <m:fPr>
-            <m:ctrlPr>
-              <w:rPr>
-                <w:rFonts w:ascii="Cambria Math" w:hAnsi="Cambria Math" w:cs="Times New Roman"/>
-                <w:i/>
-              </w:rPr>
-            </m:ctrlPr>
-          </m:fPr>
-          <m:num>
-            <m:r>
-              <w:rPr>
-                <w:rFonts w:ascii="Cambria Math" w:hAnsi="Cambria Math" w:cs="Times New Roman"/>
-              </w:rPr>
-              <m:t>1</m:t>
-            </m:r>
-          </m:num>
-          <m:den>
-            <m:r>
-              <w:rPr>
-                <w:rFonts w:ascii="Cambria Math" w:hAnsi="Cambria Math" w:cs="Times New Roman"/>
-              </w:rPr>
-              <m:t>x</m:t>
-            </m:r>
-          </m:den>
-        </m:f>
-      </m:oMath>
-      <w:r>
-        <w:rPr>
-          <w:rFonts w:ascii="Times New Roman" w:hAnsi="Times New Roman" w:cs="Times New Roman"/>
-        </w:rPr>
-        <w:t xml:space="preserve"> , q = </w:t>
-      </w:r>
-      <m:oMath>
-        <m:f>
-          <m:fPr>
-            <m:ctrlPr>
-              <w:rPr>
-                <w:rFonts w:ascii="Cambria Math" w:hAnsi="Cambria Math" w:cs="Times New Roman"/>
-                <w:i/>
-              </w:rPr>
-            </m:ctrlPr>
-          </m:fPr>
-          <m:num>
-            <m:r>
-              <w:rPr>
-                <w:rFonts w:ascii="Cambria Math" w:hAnsi="Cambria Math" w:cs="Times New Roman"/>
-              </w:rPr>
-              <m:t>1</m:t>
-            </m:r>
-          </m:num>
-          <m:den>
-            <m:r>
-              <w:rPr>
-                <w:rFonts w:ascii="Cambria Math" w:hAnsi="Cambria Math" w:cs="Times New Roman"/>
-              </w:rPr>
-              <m:t>y</m:t>
-            </m:r>
-          </m:den>
-        </m:f>
-      </m:oMath>
-      <w:r>
-        <w:rPr>
-          <w:rFonts w:ascii="Times New Roman" w:hAnsi="Times New Roman" w:cs="Times New Roman"/>
-        </w:rPr>
-        <w:t xml:space="preserve"> , solve the simultaneous equations</w:t>
-      </w:r>
-    </w:p>
-    <w:p>
-      <w:pPr>
-        <w:pStyle w:val="ListParagraph"/>
-        <w:spacing w:after="0" w:line="240" w:lineRule="auto"/>
-        <w:rPr>
-          <w:rFonts w:ascii="Times New Roman" w:eastAsiaTheme="minorEastAsia" w:hAnsi="Times New Roman" w:cs="Times New Roman"/>
-        </w:rPr>
-      </w:pPr>
-      <w:r>
-        <w:rPr>
-          <w:rFonts w:ascii="Times New Roman" w:hAnsi="Times New Roman" w:cs="Times New Roman"/>
-        </w:rPr>
-        <w:t xml:space="preserve">  </w:t>
-      </w:r>
-      <m:oMath>
-        <m:f>
-          <m:fPr>
-            <m:ctrlPr>
-              <w:rPr>
-                <w:rFonts w:ascii="Cambria Math" w:hAnsi="Cambria Math" w:cs="Times New Roman"/>
-                <w:i/>
-              </w:rPr>
-            </m:ctrlPr>
-          </m:fPr>
-          <m:num>
-            <m:r>
-              <w:rPr>
-                <w:rFonts w:ascii="Cambria Math" w:hAnsi="Cambria Math" w:cs="Times New Roman"/>
-              </w:rPr>
-              <m:t>1</m:t>
-            </m:r>
-          </m:num>
-          <m:den>
-            <m:r>
-              <w:rPr>
-                <w:rFonts w:ascii="Cambria Math" w:hAnsi="Cambria Math" w:cs="Times New Roman"/>
-              </w:rPr>
-              <m:t>x</m:t>
-            </m:r>
-          </m:den>
-        </m:f>
-      </m:oMath>
-      <w:r>
-        <w:rPr>
-          <w:rFonts w:ascii="Times New Roman" w:eastAsiaTheme="minorEastAsia" w:hAnsi="Times New Roman" w:cs="Times New Roman"/>
-        </w:rPr>
-        <w:t xml:space="preserve">    -   </w:t>
-      </w:r>
-      <m:oMath>
-        <m:f>
-          <m:fPr>
-            <m:ctrlPr>
-              <w:rPr>
-                <w:rFonts w:ascii="Cambria Math" w:hAnsi="Cambria Math" w:cs="Times New Roman"/>
-                <w:i/>
-              </w:rPr>
-            </m:ctrlPr>
-          </m:fPr>
-          <m:num>
-            <m:r>
-              <w:rPr>
-                <w:rFonts w:ascii="Cambria Math" w:hAnsi="Cambria Math" w:cs="Times New Roman"/>
-              </w:rPr>
-              <m:t>5</m:t>
-            </m:r>
-          </m:num>
-          <m:den>
-            <m:r>
-              <w:rPr>
-                <w:rFonts w:ascii="Cambria Math" w:hAnsi="Cambria Math" w:cs="Times New Roman"/>
-              </w:rPr>
-              <m:t>y</m:t>
-            </m:r>
-          </m:den>
-        </m:f>
-      </m:oMath>
-      <w:r>
-        <w:rPr>
-          <w:rFonts w:ascii="Times New Roman" w:eastAsiaTheme="minorEastAsia" w:hAnsi="Times New Roman" w:cs="Times New Roman"/>
-        </w:rPr>
-        <w:t xml:space="preserve">   </w:t>
-      </w:r>
-      <w:proofErr w:type="gramStart"/>
-      <w:r>
-        <w:rPr>
-          <w:rFonts w:ascii="Times New Roman" w:eastAsiaTheme="minorEastAsia" w:hAnsi="Times New Roman" w:cs="Times New Roman"/>
-        </w:rPr>
-        <w:t>=  7</w:t>
-      </w:r>
-      <w:proofErr w:type="gramEnd"/>
-      <w:r>
-        <w:rPr>
-          <w:rFonts w:ascii="Times New Roman" w:eastAsiaTheme="minorEastAsia" w:hAnsi="Times New Roman" w:cs="Times New Roman"/>
-        </w:rPr>
-        <w:t xml:space="preserve">   . . . . (ii)  </w:t>
-      </w:r>
-    </w:p>
-    <w:p>
-      <w:pPr>
-        <w:pStyle w:val="ListParagraph"/>
-        <w:spacing w:after="0" w:line="240" w:lineRule="auto"/>
-        <w:rPr>
-          <w:rFonts w:ascii="Times New Roman" w:eastAsiaTheme="minorEastAsia" w:hAnsi="Times New Roman" w:cs="Times New Roman"/>
-        </w:rPr>
-      </w:pPr>
-      <w:r>
-        <w:rPr>
-          <w:rFonts w:ascii="Times New Roman" w:eastAsiaTheme="minorEastAsia" w:hAnsi="Times New Roman" w:cs="Times New Roman"/>
-        </w:rPr>
-        <w:t xml:space="preserve">  </w:t>
-      </w:r>
-      <m:oMath>
-        <m:f>
-          <m:fPr>
-            <m:ctrlPr>
-              <w:rPr>
-                <w:rFonts w:ascii="Cambria Math" w:hAnsi="Cambria Math" w:cs="Times New Roman"/>
-                <w:i/>
-              </w:rPr>
-            </m:ctrlPr>
-          </m:fPr>
-          <m:num>
-            <m:r>
-              <w:rPr>
-                <w:rFonts w:ascii="Cambria Math" w:hAnsi="Cambria Math" w:cs="Times New Roman"/>
-              </w:rPr>
-              <m:t>2</m:t>
-            </m:r>
-          </m:num>
-          <m:den>
-            <m:r>
-              <w:rPr>
-                <w:rFonts w:ascii="Cambria Math" w:hAnsi="Cambria Math" w:cs="Times New Roman"/>
-              </w:rPr>
-              <m:t>x</m:t>
-            </m:r>
-          </m:den>
-        </m:f>
-      </m:oMath>
-      <w:r>
-        <w:rPr>
-          <w:rFonts w:ascii="Times New Roman" w:eastAsiaTheme="minorEastAsia" w:hAnsi="Times New Roman" w:cs="Times New Roman"/>
-        </w:rPr>
-        <w:t xml:space="preserve">   +   </w:t>
-      </w:r>
-      <m:oMath>
-        <m:f>
-          <m:fPr>
-            <m:ctrlPr>
-              <w:rPr>
-                <w:rFonts w:ascii="Cambria Math" w:hAnsi="Cambria Math" w:cs="Times New Roman"/>
-                <w:i/>
-              </w:rPr>
-            </m:ctrlPr>
-          </m:fPr>
-          <m:num>
-            <m:r>
-              <w:rPr>
-                <w:rFonts w:ascii="Cambria Math" w:hAnsi="Cambria Math" w:cs="Times New Roman"/>
-              </w:rPr>
-              <m:t>1</m:t>
-            </m:r>
-          </m:num>
-          <m:den>
-            <m:r>
-              <w:rPr>
-                <w:rFonts w:ascii="Cambria Math" w:hAnsi="Cambria Math" w:cs="Times New Roman"/>
-              </w:rPr>
-              <m:t>y</m:t>
-            </m:r>
-          </m:den>
-        </m:f>
-      </m:oMath>
-      <w:r>
-        <w:rPr>
-          <w:rFonts w:ascii="Times New Roman" w:eastAsiaTheme="minorEastAsia" w:hAnsi="Times New Roman" w:cs="Times New Roman"/>
-        </w:rPr>
-        <w:t xml:space="preserve">   </w:t>
-      </w:r>
-      <w:proofErr w:type="gramStart"/>
-      <w:r>
-        <w:rPr>
-          <w:rFonts w:ascii="Times New Roman" w:eastAsiaTheme="minorEastAsia" w:hAnsi="Times New Roman" w:cs="Times New Roman"/>
-        </w:rPr>
-        <w:t>=  3</w:t>
-      </w:r>
-      <w:proofErr w:type="gramEnd"/>
-      <w:r>
-        <w:rPr>
-          <w:rFonts w:ascii="Times New Roman" w:eastAsiaTheme="minorEastAsia" w:hAnsi="Times New Roman" w:cs="Times New Roman"/>
-        </w:rPr>
-        <w:t xml:space="preserve">   . . . . (ii)</w:t>
-      </w:r>
-    </w:p>
-    <w:p>
-      <w:pPr>
-        <w:pStyle w:val="ListParagraph"/>
-        <w:spacing w:after="0" w:line="240" w:lineRule="auto"/>
-        <w:rPr>
-          <w:rFonts w:ascii="Times New Roman" w:hAnsi="Times New Roman" w:cs="Times New Roman"/>
-        </w:rPr>
-      </w:pPr>
-    </w:p>
-    <w:p>
-      <w:pPr>
-        <w:pStyle w:val="ListParagraph"/>
-        <w:numPr>
-          <w:ilvl w:val="0"/>
-          <w:numId w:val="2"/>
-        </w:numPr>
-        <w:spacing w:after="0" w:line="240" w:lineRule="auto"/>
-        <w:rPr>
-          <w:rFonts w:ascii="Times New Roman" w:hAnsi="Times New Roman" w:cs="Times New Roman"/>
-        </w:rPr>
-      </w:pPr>
-      <w:r>
-        <w:rPr>
-          <w:rFonts w:ascii="Times New Roman" w:hAnsi="Times New Roman" w:cs="Times New Roman"/>
-        </w:rPr>
-        <w:t>The 5</w:t>
-      </w:r>
-      <w:r>
-        <w:rPr>
-          <w:rFonts w:ascii="Times New Roman" w:hAnsi="Times New Roman" w:cs="Times New Roman"/>
-          <w:vertAlign w:val="superscript"/>
-        </w:rPr>
-        <w:t>th</w:t>
-      </w:r>
-      <w:r>
-        <w:rPr>
-          <w:rFonts w:ascii="Times New Roman" w:hAnsi="Times New Roman" w:cs="Times New Roman"/>
-        </w:rPr>
-        <w:t xml:space="preserve"> and 3</w:t>
-      </w:r>
-      <w:r>
-        <w:rPr>
-          <w:rFonts w:ascii="Times New Roman" w:hAnsi="Times New Roman" w:cs="Times New Roman"/>
-          <w:vertAlign w:val="superscript"/>
-        </w:rPr>
-        <w:t>rd</w:t>
-      </w:r>
-      <w:r>
-        <w:rPr>
-          <w:rFonts w:ascii="Times New Roman" w:hAnsi="Times New Roman" w:cs="Times New Roman"/>
-        </w:rPr>
-        <w:t xml:space="preserve"> term of a G.P are 48 and 12 respectively. Find</w:t>
-      </w:r>
-    </w:p>
-    <w:p>
-      <w:pPr>
-        <w:pStyle w:val="ListParagraph"/>
-        <w:numPr>
-          <w:ilvl w:val="0"/>
-          <w:numId w:val="5"/>
-        </w:numPr>
-        <w:rPr>
-          <w:rFonts w:ascii="Times New Roman" w:hAnsi="Times New Roman" w:cs="Times New Roman"/>
-        </w:rPr>
-      </w:pPr>
-      <w:r>
-        <w:rPr>
-          <w:rFonts w:ascii="Times New Roman" w:hAnsi="Times New Roman" w:cs="Times New Roman"/>
-        </w:rPr>
-        <w:t>First term and common ratio</w:t>
-      </w:r>
-    </w:p>
-    <w:p>
-      <w:pPr>
-        <w:pStyle w:val="ListParagraph"/>
-        <w:numPr>
-          <w:ilvl w:val="0"/>
-          <w:numId w:val="5"/>
-        </w:numPr>
-        <w:rPr>
-          <w:rFonts w:ascii="Times New Roman" w:hAnsi="Times New Roman" w:cs="Times New Roman"/>
-        </w:rPr>
-      </w:pPr>
-      <w:r>
-        <w:rPr>
-          <w:rFonts w:ascii="Times New Roman" w:hAnsi="Times New Roman" w:cs="Times New Roman"/>
-        </w:rPr>
-        <w:t>Sum of the first 6 terms</w:t>
-      </w:r>
-    </w:p>
-    <w:p>
-      <w:pPr>
-        <w:pStyle w:val="ListParagraph"/>
-        <w:spacing w:after="0" w:line="240" w:lineRule="auto"/>
-        <w:rPr>
-          <w:rFonts w:ascii="Times New Roman" w:hAnsi="Times New Roman" w:cs="Times New Roman"/>
-        </w:rPr>
-      </w:pPr>
-    </w:p>
-    <w:p>
-      <w:pPr>
-        <w:pStyle w:val="ListParagraph"/>
-        <w:numPr>
-          <w:ilvl w:val="0"/>
-          <w:numId w:val="2"/>
-        </w:numPr>
-        <w:spacing w:after="0" w:line="240" w:lineRule="auto"/>
-        <w:rPr>
-          <w:rFonts w:ascii="Times New Roman" w:hAnsi="Times New Roman" w:cs="Times New Roman"/>
-        </w:rPr>
-      </w:pPr>
-      <w:r>
-        <w:rPr>
-          <w:rFonts w:ascii="Times New Roman" w:hAnsi="Times New Roman" w:cs="Times New Roman"/>
-        </w:rPr>
-        <w:t>a.</w:t>
-      </w:r>
-      <w:r>
-        <w:rPr>
-          <w:rFonts w:ascii="Times New Roman" w:hAnsi="Times New Roman" w:cs="Times New Roman"/>
-        </w:rPr>
-        <w:tab/>
-        <w:t xml:space="preserve">Solve the following using completing the </w:t>
-      </w:r>
-    </w:p>
-    <w:p>
-      <w:pPr>
-        <w:pStyle w:val="ListParagraph"/>
-        <w:spacing w:after="0" w:line="240" w:lineRule="auto"/>
-        <w:rPr>
-          <w:rFonts w:ascii="Times New Roman" w:hAnsi="Times New Roman" w:cs="Times New Roman"/>
-        </w:rPr>
-      </w:pPr>
-      <w:r>
-        <w:rPr>
-          <w:rFonts w:ascii="Times New Roman" w:hAnsi="Times New Roman" w:cs="Times New Roman"/>
-        </w:rPr>
-        <w:tab/>
-      </w:r>
-      <w:proofErr w:type="gramStart"/>
-      <w:r>
-        <w:rPr>
-          <w:rFonts w:ascii="Times New Roman" w:hAnsi="Times New Roman" w:cs="Times New Roman"/>
-        </w:rPr>
-        <w:t>square</w:t>
-      </w:r>
-      <w:proofErr w:type="gramEnd"/>
-      <w:r>
-        <w:rPr>
-          <w:rFonts w:ascii="Times New Roman" w:hAnsi="Times New Roman" w:cs="Times New Roman"/>
-        </w:rPr>
-        <w:t xml:space="preserve"> method</w:t>
-      </w:r>
-    </w:p>
-    <w:p>
-      <w:pPr>
-        <w:pStyle w:val="ListParagraph"/>
-        <w:spacing w:after="0" w:line="240" w:lineRule="auto"/>
-        <w:ind w:left="1440"/>
-        <w:rPr>
-          <w:rFonts w:ascii="Times New Roman" w:hAnsi="Times New Roman" w:cs="Times New Roman"/>
-        </w:rPr>
-      </w:pPr>
-      <w:r>
-        <w:rPr>
-          <w:rFonts w:ascii="Times New Roman" w:hAnsi="Times New Roman" w:cs="Times New Roman"/>
-        </w:rPr>
-        <w:t>a</w:t>
-      </w:r>
-      <w:r>
-        <w:rPr>
-          <w:rFonts w:ascii="Times New Roman" w:hAnsi="Times New Roman" w:cs="Times New Roman"/>
-          <w:vertAlign w:val="superscript"/>
-        </w:rPr>
-        <w:t>2</w:t>
-      </w:r>
-      <w:r>
-        <w:rPr>
-          <w:rFonts w:ascii="Times New Roman" w:hAnsi="Times New Roman" w:cs="Times New Roman"/>
-        </w:rPr>
-        <w:t xml:space="preserve"> + </w:t>
-      </w:r>
-      <w:proofErr w:type="gramStart"/>
-      <w:r>
-        <w:rPr>
-          <w:rFonts w:ascii="Times New Roman" w:hAnsi="Times New Roman" w:cs="Times New Roman"/>
-        </w:rPr>
-        <w:t>4a  -</w:t>
-      </w:r>
-      <w:proofErr w:type="gramEnd"/>
-      <w:r>
-        <w:rPr>
-          <w:rFonts w:ascii="Times New Roman" w:hAnsi="Times New Roman" w:cs="Times New Roman"/>
-        </w:rPr>
-        <w:t xml:space="preserve"> 21  =  0</w:t>
-      </w:r>
-    </w:p>
-    <w:p>
-      <w:pPr>
-        <w:pStyle w:val="ListParagraph"/>
-        <w:spacing w:after="0" w:line="240" w:lineRule="auto"/>
-        <w:rPr>
-          <w:rFonts w:ascii="Times New Roman" w:hAnsi="Times New Roman" w:cs="Times New Roman"/>
-        </w:rPr>
-      </w:pPr>
-      <w:r>
-        <w:rPr>
-          <w:rFonts w:ascii="Times New Roman" w:hAnsi="Times New Roman" w:cs="Times New Roman"/>
-        </w:rPr>
-        <w:t>b.</w:t>
-      </w:r>
-      <w:r>
-        <w:rPr>
-          <w:rFonts w:ascii="Times New Roman" w:hAnsi="Times New Roman" w:cs="Times New Roman"/>
-        </w:rPr>
-        <w:tab/>
-        <w:t>Solve the following equation</w:t>
-      </w:r>
-    </w:p>
-    <w:p>
-      <w:pPr>
-        <w:pStyle w:val="ListParagraph"/>
-        <w:spacing w:after="0" w:line="240" w:lineRule="auto"/>
-        <w:rPr>
-          <w:rFonts w:ascii="Times New Roman" w:hAnsi="Times New Roman" w:cs="Times New Roman"/>
-        </w:rPr>
-      </w:pPr>
-      <w:r>
-        <w:rPr>
-          <w:rFonts w:ascii="Times New Roman" w:hAnsi="Times New Roman" w:cs="Times New Roman"/>
-        </w:rPr>
-        <w:tab/>
-      </w:r>
-      <m:oMath>
-        <m:f>
-          <m:fPr>
-            <m:ctrlPr>
-              <w:rPr>
-                <w:rFonts w:ascii="Cambria Math" w:hAnsi="Cambria Math" w:cs="Times New Roman"/>
-                <w:i/>
-              </w:rPr>
-            </m:ctrlPr>
-          </m:fPr>
-          <m:num>
-            <m:r>
-              <w:rPr>
-                <w:rFonts w:ascii="Cambria Math" w:hAnsi="Cambria Math" w:cs="Times New Roman"/>
-              </w:rPr>
-              <m:t>2m+3</m:t>
-            </m:r>
-          </m:num>
-          <m:den>
-            <m:r>
-              <w:rPr>
-                <w:rFonts w:ascii="Cambria Math" w:hAnsi="Cambria Math" w:cs="Times New Roman"/>
-              </w:rPr>
-              <m:t>2m+5</m:t>
-            </m:r>
-          </m:den>
-        </m:f>
-      </m:oMath>
-      <w:r>
-        <w:rPr>
-          <w:rFonts w:ascii="Times New Roman" w:eastAsiaTheme="minorEastAsia" w:hAnsi="Times New Roman" w:cs="Times New Roman"/>
-        </w:rPr>
-        <w:t xml:space="preserve">   =  </w:t>
-      </w:r>
-      <m:oMath>
-        <m:f>
-          <m:fPr>
-            <m:ctrlPr>
-              <w:rPr>
-                <w:rFonts w:ascii="Cambria Math" w:hAnsi="Cambria Math" w:cs="Times New Roman"/>
-                <w:i/>
-              </w:rPr>
-            </m:ctrlPr>
-          </m:fPr>
-          <m:num>
-            <m:r>
-              <w:rPr>
-                <w:rFonts w:ascii="Cambria Math" w:hAnsi="Cambria Math" w:cs="Times New Roman"/>
-              </w:rPr>
-              <m:t>m-1</m:t>
-            </m:r>
-          </m:num>
-          <m:den>
-            <m:r>
-              <w:rPr>
-                <w:rFonts w:ascii="Cambria Math" w:hAnsi="Cambria Math" w:cs="Times New Roman"/>
-              </w:rPr>
-              <m:t>m-2</m:t>
-            </m:r>
-          </m:den>
-        </m:f>
-      </m:oMath>
     </w:p>
     <w:p/>
     <w:sectPr>
@@ -14038,8 +11772,8 @@
 </file>
 
 <file path=word/numbering.xml><?xml version="1.0" encoding="utf-8"?>
-<w:numbering xmlns:wpc="http://schemas.microsoft.com/office/word/2010/wordprocessingCanvas" xmlns:mc="http://schemas.openxmlformats.org/markup-compatibility/2006" xmlns:o="urn:schemas-microsoft-com:office:office" xmlns:r="http://schemas.openxmlformats.org/officeDocument/2006/relationships" xmlns:m="http://schemas.openxmlformats.org/officeDocument/2006/math" xmlns:v="urn:schemas-microsoft-com:vml" xmlns:wp14="http://schemas.microsoft.com/office/word/2010/wordprocessingDrawing" xmlns:wp="http://schemas.openxmlformats.org/drawingml/2006/wordprocessingDrawing" xmlns:w10="urn:schemas-microsoft-com:office:word" xmlns:w="http://schemas.openxmlformats.org/wordprocessingml/2006/main" xmlns:w14="http://schemas.microsoft.com/office/word/2010/wordml" xmlns:wpg="http://schemas.microsoft.com/office/word/2010/wordprocessingGroup" xmlns:wpi="http://schemas.microsoft.com/office/word/2010/wordprocessingInk" xmlns:wne="http://schemas.microsoft.com/office/word/2006/wordml" xmlns:wps="http://schemas.microsoft.com/office/word/2010/wordprocessingShape" mc:Ignorable="w14 wp14">
-  <w:abstractNum w:abstractNumId="0">
+<w:numbering xmlns:wpc="http://schemas.microsoft.com/office/word/2010/wordprocessingCanvas" xmlns:cx="http://schemas.microsoft.com/office/drawing/2014/chartex" xmlns:cx1="http://schemas.microsoft.com/office/drawing/2015/9/8/chartex" xmlns:cx2="http://schemas.microsoft.com/office/drawing/2015/10/21/chartex" xmlns:cx3="http://schemas.microsoft.com/office/drawing/2016/5/9/chartex" xmlns:cx4="http://schemas.microsoft.com/office/drawing/2016/5/10/chartex" xmlns:cx5="http://schemas.microsoft.com/office/drawing/2016/5/11/chartex" xmlns:cx6="http://schemas.microsoft.com/office/drawing/2016/5/12/chartex" xmlns:cx7="http://schemas.microsoft.com/office/drawing/2016/5/13/chartex" xmlns:cx8="http://schemas.microsoft.com/office/drawing/2016/5/14/chartex" xmlns:mc="http://schemas.openxmlformats.org/markup-compatibility/2006" xmlns:aink="http://schemas.microsoft.com/office/drawing/2016/ink" xmlns:am3d="http://schemas.microsoft.com/office/drawing/2017/model3d" xmlns:o="urn:schemas-microsoft-com:office:office" xmlns:oel="http://schemas.microsoft.com/office/2019/extlst" xmlns:r="http://schemas.openxmlformats.org/officeDocument/2006/relationships" xmlns:m="http://schemas.openxmlformats.org/officeDocument/2006/math" xmlns:v="urn:schemas-microsoft-com:vml" xmlns:wp14="http://schemas.microsoft.com/office/word/2010/wordprocessingDrawing" xmlns:wp="http://schemas.openxmlformats.org/drawingml/2006/wordprocessingDrawing" xmlns:w10="urn:schemas-microsoft-com:office:word" xmlns:w="http://schemas.openxmlformats.org/wordprocessingml/2006/main" xmlns:w14="http://schemas.microsoft.com/office/word/2010/wordml" xmlns:w15="http://schemas.microsoft.com/office/word/2012/wordml" xmlns:w16cex="http://schemas.microsoft.com/office/word/2018/wordml/cex" xmlns:w16cid="http://schemas.microsoft.com/office/word/2016/wordml/cid" xmlns:w16="http://schemas.microsoft.com/office/word/2018/wordml" xmlns:w16du="http://schemas.microsoft.com/office/word/2023/wordml/word16du" xmlns:w16sdtdh="http://schemas.microsoft.com/office/word/2020/wordml/sdtdatahash" xmlns:w16sdtfl="http://schemas.microsoft.com/office/word/2024/wordml/sdtformatlock" xmlns:w16se="http://schemas.microsoft.com/office/word/2015/wordml/symex" xmlns:wpg="http://schemas.microsoft.com/office/word/2010/wordprocessingGroup" xmlns:wpi="http://schemas.microsoft.com/office/word/2010/wordprocessingInk" xmlns:wne="http://schemas.microsoft.com/office/word/2006/wordml" xmlns:wps="http://schemas.microsoft.com/office/word/2010/wordprocessingShape" mc:Ignorable="w14 w15 w16se w16cid w16 w16cex w16sdtdh w16sdtfl w16du wp14">
+  <w:abstractNum w:abstractNumId="0" w15:restartNumberingAfterBreak="0">
     <w:nsid w:val="02220ED8"/>
     <w:multiLevelType w:val="hybridMultilevel"/>
     <w:tmpl w:val="2F7878D6"/>
@@ -14128,7 +11862,7 @@
       </w:pPr>
     </w:lvl>
   </w:abstractNum>
-  <w:abstractNum w:abstractNumId="1">
+  <w:abstractNum w:abstractNumId="1" w15:restartNumberingAfterBreak="0">
     <w:nsid w:val="0D825C78"/>
     <w:multiLevelType w:val="hybridMultilevel"/>
     <w:tmpl w:val="312CC1A4"/>
@@ -14217,7 +11951,7 @@
       </w:pPr>
     </w:lvl>
   </w:abstractNum>
-  <w:abstractNum w:abstractNumId="2">
+  <w:abstractNum w:abstractNumId="2" w15:restartNumberingAfterBreak="0">
     <w:nsid w:val="326B6483"/>
     <w:multiLevelType w:val="hybridMultilevel"/>
     <w:tmpl w:val="40627FD0"/>
@@ -14306,7 +12040,7 @@
       </w:pPr>
     </w:lvl>
   </w:abstractNum>
-  <w:abstractNum w:abstractNumId="3">
+  <w:abstractNum w:abstractNumId="3" w15:restartNumberingAfterBreak="0">
     <w:nsid w:val="53496170"/>
     <w:multiLevelType w:val="hybridMultilevel"/>
     <w:tmpl w:val="7166E862"/>
@@ -14395,7 +12129,7 @@
       </w:pPr>
     </w:lvl>
   </w:abstractNum>
-  <w:abstractNum w:abstractNumId="4">
+  <w:abstractNum w:abstractNumId="4" w15:restartNumberingAfterBreak="0">
     <w:nsid w:val="62C2073C"/>
     <w:multiLevelType w:val="hybridMultilevel"/>
     <w:tmpl w:val="171A7F6E"/>
@@ -14484,7 +12218,7 @@
       </w:pPr>
     </w:lvl>
   </w:abstractNum>
-  <w:abstractNum w:abstractNumId="5">
+  <w:abstractNum w:abstractNumId="5" w15:restartNumberingAfterBreak="0">
     <w:nsid w:val="77FA161B"/>
     <w:multiLevelType w:val="hybridMultilevel"/>
     <w:tmpl w:val="F0E0602E"/>
@@ -14573,29 +12307,29 @@
       </w:pPr>
     </w:lvl>
   </w:abstractNum>
-  <w:num w:numId="1">
+  <w:num w:numId="1" w16cid:durableId="1915427333">
     <w:abstractNumId w:val="0"/>
   </w:num>
-  <w:num w:numId="2">
+  <w:num w:numId="2" w16cid:durableId="5794826">
     <w:abstractNumId w:val="5"/>
   </w:num>
-  <w:num w:numId="3">
+  <w:num w:numId="3" w16cid:durableId="2087874055">
     <w:abstractNumId w:val="3"/>
   </w:num>
-  <w:num w:numId="4">
+  <w:num w:numId="4" w16cid:durableId="512958015">
     <w:abstractNumId w:val="1"/>
   </w:num>
-  <w:num w:numId="5">
+  <w:num w:numId="5" w16cid:durableId="1288663746">
     <w:abstractNumId w:val="4"/>
   </w:num>
-  <w:num w:numId="6">
+  <w:num w:numId="6" w16cid:durableId="44917573">
     <w:abstractNumId w:val="2"/>
   </w:num>
 </w:numbering>
 </file>
 
 <file path=word/styles.xml><?xml version="1.0" encoding="utf-8"?>
-<w:styles xmlns:mc="http://schemas.openxmlformats.org/markup-compatibility/2006" xmlns:r="http://schemas.openxmlformats.org/officeDocument/2006/relationships" xmlns:w="http://schemas.openxmlformats.org/wordprocessingml/2006/main" xmlns:w14="http://schemas.microsoft.com/office/word/2010/wordml" mc:Ignorable="w14">
+<w:styles xmlns:mc="http://schemas.openxmlformats.org/markup-compatibility/2006" xmlns:r="http://schemas.openxmlformats.org/officeDocument/2006/relationships" xmlns:w="http://schemas.openxmlformats.org/wordprocessingml/2006/main" xmlns:w14="http://schemas.microsoft.com/office/word/2010/wordml" xmlns:w15="http://schemas.microsoft.com/office/word/2012/wordml" xmlns:w16cex="http://schemas.microsoft.com/office/word/2018/wordml/cex" xmlns:w16cid="http://schemas.microsoft.com/office/word/2016/wordml/cid" xmlns:w16="http://schemas.microsoft.com/office/word/2018/wordml" xmlns:w16du="http://schemas.microsoft.com/office/word/2023/wordml/word16du" xmlns:w16sdtdh="http://schemas.microsoft.com/office/word/2020/wordml/sdtdatahash" xmlns:w16sdtfl="http://schemas.microsoft.com/office/word/2024/wordml/sdtformatlock" xmlns:w16se="http://schemas.microsoft.com/office/word/2015/wordml/symex" mc:Ignorable="w14 w15 w16se w16cid w16 w16cex w16sdtdh w16sdtfl w16du">
   <w:docDefaults>
     <w:rPrDefault>
       <w:rPr>
@@ -14611,144 +12345,383 @@
       </w:pPr>
     </w:pPrDefault>
   </w:docDefaults>
-  <w:latentStyles w:defLockedState="0" w:defUIPriority="99" w:defSemiHidden="1" w:defUnhideWhenUsed="1" w:defQFormat="0" w:count="267">
-    <w:lsdException w:name="Normal" w:semiHidden="0" w:uiPriority="0" w:unhideWhenUsed="0" w:qFormat="1"/>
-    <w:lsdException w:name="heading 1" w:semiHidden="0" w:uiPriority="9" w:unhideWhenUsed="0" w:qFormat="1"/>
-    <w:lsdException w:name="heading 2" w:uiPriority="9" w:qFormat="1"/>
-    <w:lsdException w:name="heading 3" w:uiPriority="9" w:qFormat="1"/>
-    <w:lsdException w:name="heading 4" w:uiPriority="9" w:qFormat="1"/>
-    <w:lsdException w:name="heading 5" w:uiPriority="9" w:qFormat="1"/>
-    <w:lsdException w:name="heading 6" w:uiPriority="9" w:qFormat="1"/>
-    <w:lsdException w:name="heading 7" w:uiPriority="9" w:qFormat="1"/>
-    <w:lsdException w:name="heading 8" w:uiPriority="9" w:qFormat="1"/>
-    <w:lsdException w:name="heading 9" w:uiPriority="9" w:qFormat="1"/>
-    <w:lsdException w:name="toc 1" w:uiPriority="39"/>
-    <w:lsdException w:name="toc 2" w:uiPriority="39"/>
-    <w:lsdException w:name="toc 3" w:uiPriority="39"/>
-    <w:lsdException w:name="toc 4" w:uiPriority="39"/>
-    <w:lsdException w:name="toc 5" w:uiPriority="39"/>
-    <w:lsdException w:name="toc 6" w:uiPriority="39"/>
-    <w:lsdException w:name="toc 7" w:uiPriority="39"/>
-    <w:lsdException w:name="toc 8" w:uiPriority="39"/>
-    <w:lsdException w:name="toc 9" w:uiPriority="39"/>
-    <w:lsdException w:name="caption" w:uiPriority="35" w:qFormat="1"/>
-    <w:lsdException w:name="Title" w:semiHidden="0" w:uiPriority="10" w:unhideWhenUsed="0" w:qFormat="1"/>
-    <w:lsdException w:name="Default Paragraph Font" w:uiPriority="1"/>
-    <w:lsdException w:name="Subtitle" w:semiHidden="0" w:uiPriority="11" w:unhideWhenUsed="0" w:qFormat="1"/>
-    <w:lsdException w:name="Strong" w:semiHidden="0" w:uiPriority="22" w:unhideWhenUsed="0" w:qFormat="1"/>
-    <w:lsdException w:name="Emphasis" w:semiHidden="0" w:uiPriority="20" w:unhideWhenUsed="0" w:qFormat="1"/>
-    <w:lsdException w:name="Table Grid" w:semiHidden="0" w:uiPriority="39" w:unhideWhenUsed="0"/>
-    <w:lsdException w:name="Placeholder Text" w:unhideWhenUsed="0"/>
-    <w:lsdException w:name="No Spacing" w:semiHidden="0" w:uiPriority="1" w:unhideWhenUsed="0" w:qFormat="1"/>
-    <w:lsdException w:name="Light Shading" w:semiHidden="0" w:uiPriority="60" w:unhideWhenUsed="0"/>
-    <w:lsdException w:name="Light List" w:semiHidden="0" w:uiPriority="61" w:unhideWhenUsed="0"/>
-    <w:lsdException w:name="Light Grid" w:semiHidden="0" w:uiPriority="62" w:unhideWhenUsed="0"/>
-    <w:lsdException w:name="Medium Shading 1" w:semiHidden="0" w:uiPriority="63" w:unhideWhenUsed="0"/>
-    <w:lsdException w:name="Medium Shading 2" w:semiHidden="0" w:uiPriority="64" w:unhideWhenUsed="0"/>
-    <w:lsdException w:name="Medium List 1" w:semiHidden="0" w:uiPriority="65" w:unhideWhenUsed="0"/>
-    <w:lsdException w:name="Medium List 2" w:semiHidden="0" w:uiPriority="66" w:unhideWhenUsed="0"/>
-    <w:lsdException w:name="Medium Grid 1" w:semiHidden="0" w:uiPriority="67" w:unhideWhenUsed="0"/>
-    <w:lsdException w:name="Medium Grid 2" w:semiHidden="0" w:uiPriority="68" w:unhideWhenUsed="0"/>
-    <w:lsdException w:name="Medium Grid 3" w:semiHidden="0" w:uiPriority="69" w:unhideWhenUsed="0"/>
-    <w:lsdException w:name="Dark List" w:semiHidden="0" w:uiPriority="70" w:unhideWhenUsed="0"/>
-    <w:lsdException w:name="Colorful Shading" w:semiHidden="0" w:uiPriority="71" w:unhideWhenUsed="0"/>
-    <w:lsdException w:name="Colorful List" w:semiHidden="0" w:uiPriority="72" w:unhideWhenUsed="0"/>
-    <w:lsdException w:name="Colorful Grid" w:semiHidden="0" w:uiPriority="73" w:unhideWhenUsed="0"/>
-    <w:lsdException w:name="Light Shading Accent 1" w:semiHidden="0" w:uiPriority="60" w:unhideWhenUsed="0"/>
-    <w:lsdException w:name="Light List Accent 1" w:semiHidden="0" w:uiPriority="61" w:unhideWhenUsed="0"/>
-    <w:lsdException w:name="Light Grid Accent 1" w:semiHidden="0" w:uiPriority="62" w:unhideWhenUsed="0"/>
-    <w:lsdException w:name="Medium Shading 1 Accent 1" w:semiHidden="0" w:uiPriority="63" w:unhideWhenUsed="0"/>
-    <w:lsdException w:name="Medium Shading 2 Accent 1" w:semiHidden="0" w:uiPriority="64" w:unhideWhenUsed="0"/>
-    <w:lsdException w:name="Medium List 1 Accent 1" w:semiHidden="0" w:uiPriority="65" w:unhideWhenUsed="0"/>
-    <w:lsdException w:name="Revision" w:unhideWhenUsed="0"/>
-    <w:lsdException w:name="List Paragraph" w:semiHidden="0" w:uiPriority="34" w:unhideWhenUsed="0" w:qFormat="1"/>
-    <w:lsdException w:name="Quote" w:semiHidden="0" w:uiPriority="29" w:unhideWhenUsed="0" w:qFormat="1"/>
-    <w:lsdException w:name="Intense Quote" w:semiHidden="0" w:uiPriority="30" w:unhideWhenUsed="0" w:qFormat="1"/>
-    <w:lsdException w:name="Medium List 2 Accent 1" w:semiHidden="0" w:uiPriority="66" w:unhideWhenUsed="0"/>
-    <w:lsdException w:name="Medium Grid 1 Accent 1" w:semiHidden="0" w:uiPriority="67" w:unhideWhenUsed="0"/>
-    <w:lsdException w:name="Medium Grid 2 Accent 1" w:semiHidden="0" w:uiPriority="68" w:unhideWhenUsed="0"/>
-    <w:lsdException w:name="Medium Grid 3 Accent 1" w:semiHidden="0" w:uiPriority="69" w:unhideWhenUsed="0"/>
-    <w:lsdException w:name="Dark List Accent 1" w:semiHidden="0" w:uiPriority="70" w:unhideWhenUsed="0"/>
-    <w:lsdException w:name="Colorful Shading Accent 1" w:semiHidden="0" w:uiPriority="71" w:unhideWhenUsed="0"/>
-    <w:lsdException w:name="Colorful List Accent 1" w:semiHidden="0" w:uiPriority="72" w:unhideWhenUsed="0"/>
-    <w:lsdException w:name="Colorful Grid Accent 1" w:semiHidden="0" w:uiPriority="73" w:unhideWhenUsed="0"/>
-    <w:lsdException w:name="Light Shading Accent 2" w:semiHidden="0" w:uiPriority="60" w:unhideWhenUsed="0"/>
-    <w:lsdException w:name="Light List Accent 2" w:semiHidden="0" w:uiPriority="61" w:unhideWhenUsed="0"/>
-    <w:lsdException w:name="Light Grid Accent 2" w:semiHidden="0" w:uiPriority="62" w:unhideWhenUsed="0"/>
-    <w:lsdException w:name="Medium Shading 1 Accent 2" w:semiHidden="0" w:uiPriority="63" w:unhideWhenUsed="0"/>
-    <w:lsdException w:name="Medium Shading 2 Accent 2" w:semiHidden="0" w:uiPriority="64" w:unhideWhenUsed="0"/>
-    <w:lsdException w:name="Medium List 1 Accent 2" w:semiHidden="0" w:uiPriority="65" w:unhideWhenUsed="0"/>
-    <w:lsdException w:name="Medium List 2 Accent 2" w:semiHidden="0" w:uiPriority="66" w:unhideWhenUsed="0"/>
-    <w:lsdException w:name="Medium Grid 1 Accent 2" w:semiHidden="0" w:uiPriority="67" w:unhideWhenUsed="0"/>
-    <w:lsdException w:name="Medium Grid 2 Accent 2" w:semiHidden="0" w:uiPriority="68" w:unhideWhenUsed="0"/>
-    <w:lsdException w:name="Medium Grid 3 Accent 2" w:semiHidden="0" w:uiPriority="69" w:unhideWhenUsed="0"/>
-    <w:lsdException w:name="Dark List Accent 2" w:semiHidden="0" w:uiPriority="70" w:unhideWhenUsed="0"/>
-    <w:lsdException w:name="Colorful Shading Accent 2" w:semiHidden="0" w:uiPriority="71" w:unhideWhenUsed="0"/>
-    <w:lsdException w:name="Colorful List Accent 2" w:semiHidden="0" w:uiPriority="72" w:unhideWhenUsed="0"/>
-    <w:lsdException w:name="Colorful Grid Accent 2" w:semiHidden="0" w:uiPriority="73" w:unhideWhenUsed="0"/>
-    <w:lsdException w:name="Light Shading Accent 3" w:semiHidden="0" w:uiPriority="60" w:unhideWhenUsed="0"/>
-    <w:lsdException w:name="Light List Accent 3" w:semiHidden="0" w:uiPriority="61" w:unhideWhenUsed="0"/>
-    <w:lsdException w:name="Light Grid Accent 3" w:semiHidden="0" w:uiPriority="62" w:unhideWhenUsed="0"/>
-    <w:lsdException w:name="Medium Shading 1 Accent 3" w:semiHidden="0" w:uiPriority="63" w:unhideWhenUsed="0"/>
-    <w:lsdException w:name="Medium Shading 2 Accent 3" w:semiHidden="0" w:uiPriority="64" w:unhideWhenUsed="0"/>
-    <w:lsdException w:name="Medium List 1 Accent 3" w:semiHidden="0" w:uiPriority="65" w:unhideWhenUsed="0"/>
-    <w:lsdException w:name="Medium List 2 Accent 3" w:semiHidden="0" w:uiPriority="66" w:unhideWhenUsed="0"/>
-    <w:lsdException w:name="Medium Grid 1 Accent 3" w:semiHidden="0" w:uiPriority="67" w:unhideWhenUsed="0"/>
-    <w:lsdException w:name="Medium Grid 2 Accent 3" w:semiHidden="0" w:uiPriority="68" w:unhideWhenUsed="0"/>
-    <w:lsdException w:name="Medium Grid 3 Accent 3" w:semiHidden="0" w:uiPriority="69" w:unhideWhenUsed="0"/>
-    <w:lsdException w:name="Dark List Accent 3" w:semiHidden="0" w:uiPriority="70" w:unhideWhenUsed="0"/>
-    <w:lsdException w:name="Colorful Shading Accent 3" w:semiHidden="0" w:uiPriority="71" w:unhideWhenUsed="0"/>
-    <w:lsdException w:name="Colorful List Accent 3" w:semiHidden="0" w:uiPriority="72" w:unhideWhenUsed="0"/>
-    <w:lsdException w:name="Colorful Grid Accent 3" w:semiHidden="0" w:uiPriority="73" w:unhideWhenUsed="0"/>
-    <w:lsdException w:name="Light Shading Accent 4" w:semiHidden="0" w:uiPriority="60" w:unhideWhenUsed="0"/>
-    <w:lsdException w:name="Light List Accent 4" w:semiHidden="0" w:uiPriority="61" w:unhideWhenUsed="0"/>
-    <w:lsdException w:name="Light Grid Accent 4" w:semiHidden="0" w:uiPriority="62" w:unhideWhenUsed="0"/>
-    <w:lsdException w:name="Medium Shading 1 Accent 4" w:semiHidden="0" w:uiPriority="63" w:unhideWhenUsed="0"/>
-    <w:lsdException w:name="Medium Shading 2 Accent 4" w:semiHidden="0" w:uiPriority="64" w:unhideWhenUsed="0"/>
-    <w:lsdException w:name="Medium List 1 Accent 4" w:semiHidden="0" w:uiPriority="65" w:unhideWhenUsed="0"/>
-    <w:lsdException w:name="Medium List 2 Accent 4" w:semiHidden="0" w:uiPriority="66" w:unhideWhenUsed="0"/>
-    <w:lsdException w:name="Medium Grid 1 Accent 4" w:semiHidden="0" w:uiPriority="67" w:unhideWhenUsed="0"/>
-    <w:lsdException w:name="Medium Grid 2 Accent 4" w:semiHidden="0" w:uiPriority="68" w:unhideWhenUsed="0"/>
-    <w:lsdException w:name="Medium Grid 3 Accent 4" w:semiHidden="0" w:uiPriority="69" w:unhideWhenUsed="0"/>
-    <w:lsdException w:name="Dark List Accent 4" w:semiHidden="0" w:uiPriority="70" w:unhideWhenUsed="0"/>
-    <w:lsdException w:name="Colorful Shading Accent 4" w:semiHidden="0" w:uiPriority="71" w:unhideWhenUsed="0"/>
-    <w:lsdException w:name="Colorful List Accent 4" w:semiHidden="0" w:uiPriority="72" w:unhideWhenUsed="0"/>
-    <w:lsdException w:name="Colorful Grid Accent 4" w:semiHidden="0" w:uiPriority="73" w:unhideWhenUsed="0"/>
-    <w:lsdException w:name="Light Shading Accent 5" w:semiHidden="0" w:uiPriority="60" w:unhideWhenUsed="0"/>
-    <w:lsdException w:name="Light List Accent 5" w:semiHidden="0" w:uiPriority="61" w:unhideWhenUsed="0"/>
-    <w:lsdException w:name="Light Grid Accent 5" w:semiHidden="0" w:uiPriority="62" w:unhideWhenUsed="0"/>
-    <w:lsdException w:name="Medium Shading 1 Accent 5" w:semiHidden="0" w:uiPriority="63" w:unhideWhenUsed="0"/>
-    <w:lsdException w:name="Medium Shading 2 Accent 5" w:semiHidden="0" w:uiPriority="64" w:unhideWhenUsed="0"/>
-    <w:lsdException w:name="Medium List 1 Accent 5" w:semiHidden="0" w:uiPriority="65" w:unhideWhenUsed="0"/>
-    <w:lsdException w:name="Medium List 2 Accent 5" w:semiHidden="0" w:uiPriority="66" w:unhideWhenUsed="0"/>
-    <w:lsdException w:name="Medium Grid 1 Accent 5" w:semiHidden="0" w:uiPriority="67" w:unhideWhenUsed="0"/>
-    <w:lsdException w:name="Medium Grid 2 Accent 5" w:semiHidden="0" w:uiPriority="68" w:unhideWhenUsed="0"/>
-    <w:lsdException w:name="Medium Grid 3 Accent 5" w:semiHidden="0" w:uiPriority="69" w:unhideWhenUsed="0"/>
-    <w:lsdException w:name="Dark List Accent 5" w:semiHidden="0" w:uiPriority="70" w:unhideWhenUsed="0"/>
-    <w:lsdException w:name="Colorful Shading Accent 5" w:semiHidden="0" w:uiPriority="71" w:unhideWhenUsed="0"/>
-    <w:lsdException w:name="Colorful List Accent 5" w:semiHidden="0" w:uiPriority="72" w:unhideWhenUsed="0"/>
-    <w:lsdException w:name="Colorful Grid Accent 5" w:semiHidden="0" w:uiPriority="73" w:unhideWhenUsed="0"/>
-    <w:lsdException w:name="Light Shading Accent 6" w:semiHidden="0" w:uiPriority="60" w:unhideWhenUsed="0"/>
-    <w:lsdException w:name="Light List Accent 6" w:semiHidden="0" w:uiPriority="61" w:unhideWhenUsed="0"/>
-    <w:lsdException w:name="Light Grid Accent 6" w:semiHidden="0" w:uiPriority="62" w:unhideWhenUsed="0"/>
-    <w:lsdException w:name="Medium Shading 1 Accent 6" w:semiHidden="0" w:uiPriority="63" w:unhideWhenUsed="0"/>
-    <w:lsdException w:name="Medium Shading 2 Accent 6" w:semiHidden="0" w:uiPriority="64" w:unhideWhenUsed="0"/>
-    <w:lsdException w:name="Medium List 1 Accent 6" w:semiHidden="0" w:uiPriority="65" w:unhideWhenUsed="0"/>
-    <w:lsdException w:name="Medium List 2 Accent 6" w:semiHidden="0" w:uiPriority="66" w:unhideWhenUsed="0"/>
-    <w:lsdException w:name="Medium Grid 1 Accent 6" w:semiHidden="0" w:uiPriority="67" w:unhideWhenUsed="0"/>
-    <w:lsdException w:name="Medium Grid 2 Accent 6" w:semiHidden="0" w:uiPriority="68" w:unhideWhenUsed="0"/>
-    <w:lsdException w:name="Medium Grid 3 Accent 6" w:semiHidden="0" w:uiPriority="69" w:unhideWhenUsed="0"/>
-    <w:lsdException w:name="Dark List Accent 6" w:semiHidden="0" w:uiPriority="70" w:unhideWhenUsed="0"/>
-    <w:lsdException w:name="Colorful Shading Accent 6" w:semiHidden="0" w:uiPriority="71" w:unhideWhenUsed="0"/>
-    <w:lsdException w:name="Colorful List Accent 6" w:semiHidden="0" w:uiPriority="72" w:unhideWhenUsed="0"/>
-    <w:lsdException w:name="Colorful Grid Accent 6" w:semiHidden="0" w:uiPriority="73" w:unhideWhenUsed="0"/>
-    <w:lsdException w:name="Subtle Emphasis" w:semiHidden="0" w:uiPriority="19" w:unhideWhenUsed="0" w:qFormat="1"/>
-    <w:lsdException w:name="Intense Emphasis" w:semiHidden="0" w:uiPriority="21" w:unhideWhenUsed="0" w:qFormat="1"/>
-    <w:lsdException w:name="Subtle Reference" w:semiHidden="0" w:uiPriority="31" w:unhideWhenUsed="0" w:qFormat="1"/>
-    <w:lsdException w:name="Intense Reference" w:semiHidden="0" w:uiPriority="32" w:unhideWhenUsed="0" w:qFormat="1"/>
-    <w:lsdException w:name="Book Title" w:semiHidden="0" w:uiPriority="33" w:unhideWhenUsed="0" w:qFormat="1"/>
-    <w:lsdException w:name="Bibliography" w:uiPriority="37"/>
-    <w:lsdException w:name="TOC Heading" w:uiPriority="39" w:qFormat="1"/>
+  <w:latentStyles w:defLockedState="0" w:defUIPriority="99" w:defSemiHidden="0" w:defUnhideWhenUsed="0" w:defQFormat="0" w:count="376">
+    <w:lsdException w:name="Normal" w:uiPriority="0" w:qFormat="1"/>
+    <w:lsdException w:name="heading 1" w:uiPriority="9" w:qFormat="1"/>
+    <w:lsdException w:name="heading 2" w:semiHidden="1" w:uiPriority="9" w:unhideWhenUsed="1" w:qFormat="1"/>
+    <w:lsdException w:name="heading 3" w:semiHidden="1" w:uiPriority="9" w:unhideWhenUsed="1" w:qFormat="1"/>
+    <w:lsdException w:name="heading 4" w:semiHidden="1" w:uiPriority="9" w:unhideWhenUsed="1" w:qFormat="1"/>
+    <w:lsdException w:name="heading 5" w:semiHidden="1" w:uiPriority="9" w:unhideWhenUsed="1" w:qFormat="1"/>
+    <w:lsdException w:name="heading 6" w:semiHidden="1" w:uiPriority="9" w:unhideWhenUsed="1" w:qFormat="1"/>
+    <w:lsdException w:name="heading 7" w:semiHidden="1" w:uiPriority="9" w:unhideWhenUsed="1" w:qFormat="1"/>
+    <w:lsdException w:name="heading 8" w:semiHidden="1" w:uiPriority="9" w:unhideWhenUsed="1" w:qFormat="1"/>
+    <w:lsdException w:name="heading 9" w:semiHidden="1" w:uiPriority="9" w:unhideWhenUsed="1" w:qFormat="1"/>
+    <w:lsdException w:name="index 1" w:semiHidden="1" w:unhideWhenUsed="1"/>
+    <w:lsdException w:name="index 2" w:semiHidden="1" w:unhideWhenUsed="1"/>
+    <w:lsdException w:name="index 3" w:semiHidden="1" w:unhideWhenUsed="1"/>
+    <w:lsdException w:name="index 4" w:semiHidden="1" w:unhideWhenUsed="1"/>
+    <w:lsdException w:name="index 5" w:semiHidden="1" w:unhideWhenUsed="1"/>
+    <w:lsdException w:name="index 6" w:semiHidden="1" w:unhideWhenUsed="1"/>
+    <w:lsdException w:name="index 7" w:semiHidden="1" w:unhideWhenUsed="1"/>
+    <w:lsdException w:name="index 8" w:semiHidden="1" w:unhideWhenUsed="1"/>
+    <w:lsdException w:name="index 9" w:semiHidden="1" w:unhideWhenUsed="1"/>
+    <w:lsdException w:name="toc 1" w:semiHidden="1" w:uiPriority="39" w:unhideWhenUsed="1"/>
+    <w:lsdException w:name="toc 2" w:semiHidden="1" w:uiPriority="39" w:unhideWhenUsed="1"/>
+    <w:lsdException w:name="toc 3" w:semiHidden="1" w:uiPriority="39" w:unhideWhenUsed="1"/>
+    <w:lsdException w:name="toc 4" w:semiHidden="1" w:uiPriority="39" w:unhideWhenUsed="1"/>
+    <w:lsdException w:name="toc 5" w:semiHidden="1" w:uiPriority="39" w:unhideWhenUsed="1"/>
+    <w:lsdException w:name="toc 6" w:semiHidden="1" w:uiPriority="39" w:unhideWhenUsed="1"/>
+    <w:lsdException w:name="toc 7" w:semiHidden="1" w:uiPriority="39" w:unhideWhenUsed="1"/>
+    <w:lsdException w:name="toc 8" w:semiHidden="1" w:uiPriority="39" w:unhideWhenUsed="1"/>
+    <w:lsdException w:name="toc 9" w:semiHidden="1" w:uiPriority="39" w:unhideWhenUsed="1"/>
+    <w:lsdException w:name="Normal Indent" w:semiHidden="1" w:unhideWhenUsed="1"/>
+    <w:lsdException w:name="footnote text" w:semiHidden="1" w:unhideWhenUsed="1"/>
+    <w:lsdException w:name="annotation text" w:semiHidden="1" w:unhideWhenUsed="1"/>
+    <w:lsdException w:name="header" w:semiHidden="1" w:unhideWhenUsed="1"/>
+    <w:lsdException w:name="footer" w:semiHidden="1" w:unhideWhenUsed="1"/>
+    <w:lsdException w:name="index heading" w:semiHidden="1" w:unhideWhenUsed="1"/>
+    <w:lsdException w:name="caption" w:semiHidden="1" w:uiPriority="35" w:unhideWhenUsed="1" w:qFormat="1"/>
+    <w:lsdException w:name="table of figures" w:semiHidden="1" w:unhideWhenUsed="1"/>
+    <w:lsdException w:name="envelope address" w:semiHidden="1" w:unhideWhenUsed="1"/>
+    <w:lsdException w:name="envelope return" w:semiHidden="1" w:unhideWhenUsed="1"/>
+    <w:lsdException w:name="footnote reference" w:semiHidden="1" w:unhideWhenUsed="1"/>
+    <w:lsdException w:name="annotation reference" w:semiHidden="1" w:unhideWhenUsed="1"/>
+    <w:lsdException w:name="line number" w:semiHidden="1" w:unhideWhenUsed="1"/>
+    <w:lsdException w:name="page number" w:semiHidden="1" w:unhideWhenUsed="1"/>
+    <w:lsdException w:name="endnote reference" w:semiHidden="1" w:unhideWhenUsed="1"/>
+    <w:lsdException w:name="endnote text" w:semiHidden="1" w:unhideWhenUsed="1"/>
+    <w:lsdException w:name="table of authorities" w:semiHidden="1" w:unhideWhenUsed="1"/>
+    <w:lsdException w:name="macro" w:semiHidden="1" w:unhideWhenUsed="1"/>
+    <w:lsdException w:name="toa heading" w:semiHidden="1" w:unhideWhenUsed="1"/>
+    <w:lsdException w:name="List" w:semiHidden="1" w:unhideWhenUsed="1"/>
+    <w:lsdException w:name="List Bullet" w:semiHidden="1" w:unhideWhenUsed="1"/>
+    <w:lsdException w:name="List Number" w:semiHidden="1" w:unhideWhenUsed="1"/>
+    <w:lsdException w:name="List 2" w:semiHidden="1" w:unhideWhenUsed="1"/>
+    <w:lsdException w:name="List 3" w:semiHidden="1" w:unhideWhenUsed="1"/>
+    <w:lsdException w:name="List 4" w:semiHidden="1" w:unhideWhenUsed="1"/>
+    <w:lsdException w:name="List 5" w:semiHidden="1" w:unhideWhenUsed="1"/>
+    <w:lsdException w:name="List Bullet 2" w:semiHidden="1" w:unhideWhenUsed="1"/>
+    <w:lsdException w:name="List Bullet 3" w:semiHidden="1" w:unhideWhenUsed="1"/>
+    <w:lsdException w:name="List Bullet 4" w:semiHidden="1" w:unhideWhenUsed="1"/>
+    <w:lsdException w:name="List Bullet 5" w:semiHidden="1" w:unhideWhenUsed="1"/>
+    <w:lsdException w:name="List Number 2" w:semiHidden="1" w:unhideWhenUsed="1"/>
+    <w:lsdException w:name="List Number 3" w:semiHidden="1" w:unhideWhenUsed="1"/>
+    <w:lsdException w:name="List Number 4" w:semiHidden="1" w:unhideWhenUsed="1"/>
+    <w:lsdException w:name="List Number 5" w:semiHidden="1" w:unhideWhenUsed="1"/>
+    <w:lsdException w:name="Title" w:uiPriority="10" w:qFormat="1"/>
+    <w:lsdException w:name="Closing" w:semiHidden="1" w:unhideWhenUsed="1"/>
+    <w:lsdException w:name="Signature" w:semiHidden="1" w:unhideWhenUsed="1"/>
+    <w:lsdException w:name="Default Paragraph Font" w:semiHidden="1" w:uiPriority="1" w:unhideWhenUsed="1"/>
+    <w:lsdException w:name="Body Text" w:semiHidden="1" w:unhideWhenUsed="1"/>
+    <w:lsdException w:name="Body Text Indent" w:semiHidden="1" w:unhideWhenUsed="1"/>
+    <w:lsdException w:name="List Continue" w:semiHidden="1" w:unhideWhenUsed="1"/>
+    <w:lsdException w:name="List Continue 2" w:semiHidden="1" w:unhideWhenUsed="1"/>
+    <w:lsdException w:name="List Continue 3" w:semiHidden="1" w:unhideWhenUsed="1"/>
+    <w:lsdException w:name="List Continue 4" w:semiHidden="1" w:unhideWhenUsed="1"/>
+    <w:lsdException w:name="List Continue 5" w:semiHidden="1" w:unhideWhenUsed="1"/>
+    <w:lsdException w:name="Message Header" w:semiHidden="1" w:unhideWhenUsed="1"/>
+    <w:lsdException w:name="Subtitle" w:uiPriority="11" w:qFormat="1"/>
+    <w:lsdException w:name="Salutation" w:semiHidden="1" w:unhideWhenUsed="1"/>
+    <w:lsdException w:name="Date" w:semiHidden="1" w:unhideWhenUsed="1"/>
+    <w:lsdException w:name="Body Text First Indent" w:semiHidden="1" w:unhideWhenUsed="1"/>
+    <w:lsdException w:name="Body Text First Indent 2" w:semiHidden="1" w:unhideWhenUsed="1"/>
+    <w:lsdException w:name="Note Heading" w:semiHidden="1" w:unhideWhenUsed="1"/>
+    <w:lsdException w:name="Body Text 2" w:semiHidden="1" w:unhideWhenUsed="1"/>
+    <w:lsdException w:name="Body Text 3" w:semiHidden="1" w:unhideWhenUsed="1"/>
+    <w:lsdException w:name="Body Text Indent 2" w:semiHidden="1" w:unhideWhenUsed="1"/>
+    <w:lsdException w:name="Body Text Indent 3" w:semiHidden="1" w:unhideWhenUsed="1"/>
+    <w:lsdException w:name="Block Text" w:semiHidden="1" w:unhideWhenUsed="1"/>
+    <w:lsdException w:name="Hyperlink" w:semiHidden="1" w:unhideWhenUsed="1"/>
+    <w:lsdException w:name="FollowedHyperlink" w:semiHidden="1" w:unhideWhenUsed="1"/>
+    <w:lsdException w:name="Strong" w:uiPriority="22" w:qFormat="1"/>
+    <w:lsdException w:name="Emphasis" w:uiPriority="20" w:qFormat="1"/>
+    <w:lsdException w:name="Document Map" w:semiHidden="1" w:unhideWhenUsed="1"/>
+    <w:lsdException w:name="Plain Text" w:semiHidden="1" w:unhideWhenUsed="1"/>
+    <w:lsdException w:name="E-mail Signature" w:semiHidden="1" w:unhideWhenUsed="1"/>
+    <w:lsdException w:name="HTML Top of Form" w:semiHidden="1" w:unhideWhenUsed="1"/>
+    <w:lsdException w:name="HTML Bottom of Form" w:semiHidden="1" w:unhideWhenUsed="1"/>
+    <w:lsdException w:name="Normal (Web)" w:semiHidden="1" w:unhideWhenUsed="1"/>
+    <w:lsdException w:name="HTML Acronym" w:semiHidden="1" w:unhideWhenUsed="1"/>
+    <w:lsdException w:name="HTML Address" w:semiHidden="1" w:unhideWhenUsed="1"/>
+    <w:lsdException w:name="HTML Cite" w:semiHidden="1" w:unhideWhenUsed="1"/>
+    <w:lsdException w:name="HTML Code" w:semiHidden="1" w:unhideWhenUsed="1"/>
+    <w:lsdException w:name="HTML Definition" w:semiHidden="1" w:unhideWhenUsed="1"/>
+    <w:lsdException w:name="HTML Keyboard" w:semiHidden="1" w:unhideWhenUsed="1"/>
+    <w:lsdException w:name="HTML Preformatted" w:semiHidden="1" w:unhideWhenUsed="1"/>
+    <w:lsdException w:name="HTML Sample" w:semiHidden="1" w:unhideWhenUsed="1"/>
+    <w:lsdException w:name="HTML Typewriter" w:semiHidden="1" w:unhideWhenUsed="1"/>
+    <w:lsdException w:name="HTML Variable" w:semiHidden="1" w:unhideWhenUsed="1"/>
+    <w:lsdException w:name="Normal Table" w:semiHidden="1" w:unhideWhenUsed="1"/>
+    <w:lsdException w:name="annotation subject" w:semiHidden="1" w:unhideWhenUsed="1"/>
+    <w:lsdException w:name="No List" w:semiHidden="1" w:unhideWhenUsed="1"/>
+    <w:lsdException w:name="Outline List 1" w:semiHidden="1" w:unhideWhenUsed="1"/>
+    <w:lsdException w:name="Outline List 2" w:semiHidden="1" w:unhideWhenUsed="1"/>
+    <w:lsdException w:name="Outline List 3" w:semiHidden="1" w:unhideWhenUsed="1"/>
+    <w:lsdException w:name="Table Simple 1" w:semiHidden="1" w:unhideWhenUsed="1"/>
+    <w:lsdException w:name="Table Simple 2" w:semiHidden="1" w:unhideWhenUsed="1"/>
+    <w:lsdException w:name="Table Simple 3" w:semiHidden="1" w:unhideWhenUsed="1"/>
+    <w:lsdException w:name="Table Classic 1" w:semiHidden="1" w:unhideWhenUsed="1"/>
+    <w:lsdException w:name="Table Classic 2" w:semiHidden="1" w:unhideWhenUsed="1"/>
+    <w:lsdException w:name="Table Classic 3" w:semiHidden="1" w:unhideWhenUsed="1"/>
+    <w:lsdException w:name="Table Classic 4" w:semiHidden="1" w:unhideWhenUsed="1"/>
+    <w:lsdException w:name="Table Colorful 1" w:semiHidden="1" w:unhideWhenUsed="1"/>
+    <w:lsdException w:name="Table Colorful 2" w:semiHidden="1" w:unhideWhenUsed="1"/>
+    <w:lsdException w:name="Table Colorful 3" w:semiHidden="1" w:unhideWhenUsed="1"/>
+    <w:lsdException w:name="Table Columns 1" w:semiHidden="1" w:unhideWhenUsed="1"/>
+    <w:lsdException w:name="Table Columns 2" w:semiHidden="1" w:unhideWhenUsed="1"/>
+    <w:lsdException w:name="Table Columns 3" w:semiHidden="1" w:unhideWhenUsed="1"/>
+    <w:lsdException w:name="Table Columns 4" w:semiHidden="1" w:unhideWhenUsed="1"/>
+    <w:lsdException w:name="Table Columns 5" w:semiHidden="1" w:unhideWhenUsed="1"/>
+    <w:lsdException w:name="Table Grid 1" w:semiHidden="1" w:unhideWhenUsed="1"/>
+    <w:lsdException w:name="Table Grid 2" w:semiHidden="1" w:unhideWhenUsed="1"/>
+    <w:lsdException w:name="Table Grid 3" w:semiHidden="1" w:unhideWhenUsed="1"/>
+    <w:lsdException w:name="Table Grid 4" w:semiHidden="1" w:unhideWhenUsed="1"/>
+    <w:lsdException w:name="Table Grid 5" w:semiHidden="1" w:unhideWhenUsed="1"/>
+    <w:lsdException w:name="Table Grid 6" w:semiHidden="1" w:unhideWhenUsed="1"/>
+    <w:lsdException w:name="Table Grid 7" w:semiHidden="1" w:unhideWhenUsed="1"/>
+    <w:lsdException w:name="Table Grid 8" w:semiHidden="1" w:unhideWhenUsed="1"/>
+    <w:lsdException w:name="Table List 1" w:semiHidden="1" w:unhideWhenUsed="1"/>
+    <w:lsdException w:name="Table List 2" w:semiHidden="1" w:unhideWhenUsed="1"/>
+    <w:lsdException w:name="Table List 3" w:semiHidden="1" w:unhideWhenUsed="1"/>
+    <w:lsdException w:name="Table List 4" w:semiHidden="1" w:unhideWhenUsed="1"/>
+    <w:lsdException w:name="Table List 5" w:semiHidden="1" w:unhideWhenUsed="1"/>
+    <w:lsdException w:name="Table List 6" w:semiHidden="1" w:unhideWhenUsed="1"/>
+    <w:lsdException w:name="Table List 7" w:semiHidden="1" w:unhideWhenUsed="1"/>
+    <w:lsdException w:name="Table List 8" w:semiHidden="1" w:unhideWhenUsed="1"/>
+    <w:lsdException w:name="Table 3D effects 1" w:semiHidden="1" w:unhideWhenUsed="1"/>
+    <w:lsdException w:name="Table 3D effects 2" w:semiHidden="1" w:unhideWhenUsed="1"/>
+    <w:lsdException w:name="Table 3D effects 3" w:semiHidden="1" w:unhideWhenUsed="1"/>
+    <w:lsdException w:name="Table Contemporary" w:semiHidden="1" w:unhideWhenUsed="1"/>
+    <w:lsdException w:name="Table Elegant" w:semiHidden="1" w:unhideWhenUsed="1"/>
+    <w:lsdException w:name="Table Professional" w:semiHidden="1" w:unhideWhenUsed="1"/>
+    <w:lsdException w:name="Table Subtle 1" w:semiHidden="1" w:unhideWhenUsed="1"/>
+    <w:lsdException w:name="Table Subtle 2" w:semiHidden="1" w:unhideWhenUsed="1"/>
+    <w:lsdException w:name="Table Web 1" w:semiHidden="1" w:unhideWhenUsed="1"/>
+    <w:lsdException w:name="Table Web 2" w:semiHidden="1" w:unhideWhenUsed="1"/>
+    <w:lsdException w:name="Table Web 3" w:semiHidden="1" w:unhideWhenUsed="1"/>
+    <w:lsdException w:name="Balloon Text" w:semiHidden="1" w:unhideWhenUsed="1"/>
+    <w:lsdException w:name="Table Grid" w:uiPriority="39"/>
+    <w:lsdException w:name="Table Theme" w:semiHidden="1" w:unhideWhenUsed="1"/>
+    <w:lsdException w:name="Placeholder Text" w:semiHidden="1"/>
+    <w:lsdException w:name="No Spacing" w:uiPriority="1" w:qFormat="1"/>
+    <w:lsdException w:name="Light Shading" w:uiPriority="60"/>
+    <w:lsdException w:name="Light List" w:uiPriority="61"/>
+    <w:lsdException w:name="Light Grid" w:uiPriority="62"/>
+    <w:lsdException w:name="Medium Shading 1" w:uiPriority="63"/>
+    <w:lsdException w:name="Medium Shading 2" w:uiPriority="64"/>
+    <w:lsdException w:name="Medium List 1" w:uiPriority="65"/>
+    <w:lsdException w:name="Medium List 2" w:uiPriority="66"/>
+    <w:lsdException w:name="Medium Grid 1" w:uiPriority="67"/>
+    <w:lsdException w:name="Medium Grid 2" w:uiPriority="68"/>
+    <w:lsdException w:name="Medium Grid 3" w:uiPriority="69"/>
+    <w:lsdException w:name="Dark List" w:uiPriority="70"/>
+    <w:lsdException w:name="Colorful Shading" w:uiPriority="71"/>
+    <w:lsdException w:name="Colorful List" w:uiPriority="72"/>
+    <w:lsdException w:name="Colorful Grid" w:uiPriority="73"/>
+    <w:lsdException w:name="Light Shading Accent 1" w:uiPriority="60"/>
+    <w:lsdException w:name="Light List Accent 1" w:uiPriority="61"/>
+    <w:lsdException w:name="Light Grid Accent 1" w:uiPriority="62"/>
+    <w:lsdException w:name="Medium Shading 1 Accent 1" w:uiPriority="63"/>
+    <w:lsdException w:name="Medium Shading 2 Accent 1" w:uiPriority="64"/>
+    <w:lsdException w:name="Medium List 1 Accent 1" w:uiPriority="65"/>
+    <w:lsdException w:name="Revision" w:semiHidden="1"/>
+    <w:lsdException w:name="List Paragraph" w:uiPriority="34" w:qFormat="1"/>
+    <w:lsdException w:name="Quote" w:uiPriority="29" w:qFormat="1"/>
+    <w:lsdException w:name="Intense Quote" w:uiPriority="30" w:qFormat="1"/>
+    <w:lsdException w:name="Medium List 2 Accent 1" w:uiPriority="66"/>
+    <w:lsdException w:name="Medium Grid 1 Accent 1" w:uiPriority="67"/>
+    <w:lsdException w:name="Medium Grid 2 Accent 1" w:uiPriority="68"/>
+    <w:lsdException w:name="Medium Grid 3 Accent 1" w:uiPriority="69"/>
+    <w:lsdException w:name="Dark List Accent 1" w:uiPriority="70"/>
+    <w:lsdException w:name="Colorful Shading Accent 1" w:uiPriority="71"/>
+    <w:lsdException w:name="Colorful List Accent 1" w:uiPriority="72"/>
+    <w:lsdException w:name="Colorful Grid Accent 1" w:uiPriority="73"/>
+    <w:lsdException w:name="Light Shading Accent 2" w:uiPriority="60"/>
+    <w:lsdException w:name="Light List Accent 2" w:uiPriority="61"/>
+    <w:lsdException w:name="Light Grid Accent 2" w:uiPriority="62"/>
+    <w:lsdException w:name="Medium Shading 1 Accent 2" w:uiPriority="63"/>
+    <w:lsdException w:name="Medium Shading 2 Accent 2" w:uiPriority="64"/>
+    <w:lsdException w:name="Medium List 1 Accent 2" w:uiPriority="65"/>
+    <w:lsdException w:name="Medium List 2 Accent 2" w:uiPriority="66"/>
+    <w:lsdException w:name="Medium Grid 1 Accent 2" w:uiPriority="67"/>
+    <w:lsdException w:name="Medium Grid 2 Accent 2" w:uiPriority="68"/>
+    <w:lsdException w:name="Medium Grid 3 Accent 2" w:uiPriority="69"/>
+    <w:lsdException w:name="Dark List Accent 2" w:uiPriority="70"/>
+    <w:lsdException w:name="Colorful Shading Accent 2" w:uiPriority="71"/>
+    <w:lsdException w:name="Colorful List Accent 2" w:uiPriority="72"/>
+    <w:lsdException w:name="Colorful Grid Accent 2" w:uiPriority="73"/>
+    <w:lsdException w:name="Light Shading Accent 3" w:uiPriority="60"/>
+    <w:lsdException w:name="Light List Accent 3" w:uiPriority="61"/>
+    <w:lsdException w:name="Light Grid Accent 3" w:uiPriority="62"/>
+    <w:lsdException w:name="Medium Shading 1 Accent 3" w:uiPriority="63"/>
+    <w:lsdException w:name="Medium Shading 2 Accent 3" w:uiPriority="64"/>
+    <w:lsdException w:name="Medium List 1 Accent 3" w:uiPriority="65"/>
+    <w:lsdException w:name="Medium List 2 Accent 3" w:uiPriority="66"/>
+    <w:lsdException w:name="Medium Grid 1 Accent 3" w:uiPriority="67"/>
+    <w:lsdException w:name="Medium Grid 2 Accent 3" w:uiPriority="68"/>
+    <w:lsdException w:name="Medium Grid 3 Accent 3" w:uiPriority="69"/>
+    <w:lsdException w:name="Dark List Accent 3" w:uiPriority="70"/>
+    <w:lsdException w:name="Colorful Shading Accent 3" w:uiPriority="71"/>
+    <w:lsdException w:name="Colorful List Accent 3" w:uiPriority="72"/>
+    <w:lsdException w:name="Colorful Grid Accent 3" w:uiPriority="73"/>
+    <w:lsdException w:name="Light Shading Accent 4" w:uiPriority="60"/>
+    <w:lsdException w:name="Light List Accent 4" w:uiPriority="61"/>
+    <w:lsdException w:name="Light Grid Accent 4" w:uiPriority="62"/>
+    <w:lsdException w:name="Medium Shading 1 Accent 4" w:uiPriority="63"/>
+    <w:lsdException w:name="Medium Shading 2 Accent 4" w:uiPriority="64"/>
+    <w:lsdException w:name="Medium List 1 Accent 4" w:uiPriority="65"/>
+    <w:lsdException w:name="Medium List 2 Accent 4" w:uiPriority="66"/>
+    <w:lsdException w:name="Medium Grid 1 Accent 4" w:uiPriority="67"/>
+    <w:lsdException w:name="Medium Grid 2 Accent 4" w:uiPriority="68"/>
+    <w:lsdException w:name="Medium Grid 3 Accent 4" w:uiPriority="69"/>
+    <w:lsdException w:name="Dark List Accent 4" w:uiPriority="70"/>
+    <w:lsdException w:name="Colorful Shading Accent 4" w:uiPriority="71"/>
+    <w:lsdException w:name="Colorful List Accent 4" w:uiPriority="72"/>
+    <w:lsdException w:name="Colorful Grid Accent 4" w:uiPriority="73"/>
+    <w:lsdException w:name="Light Shading Accent 5" w:uiPriority="60"/>
+    <w:lsdException w:name="Light List Accent 5" w:uiPriority="61"/>
+    <w:lsdException w:name="Light Grid Accent 5" w:uiPriority="62"/>
+    <w:lsdException w:name="Medium Shading 1 Accent 5" w:uiPriority="63"/>
+    <w:lsdException w:name="Medium Shading 2 Accent 5" w:uiPriority="64"/>
+    <w:lsdException w:name="Medium List 1 Accent 5" w:uiPriority="65"/>
+    <w:lsdException w:name="Medium List 2 Accent 5" w:uiPriority="66"/>
+    <w:lsdException w:name="Medium Grid 1 Accent 5" w:uiPriority="67"/>
+    <w:lsdException w:name="Medium Grid 2 Accent 5" w:uiPriority="68"/>
+    <w:lsdException w:name="Medium Grid 3 Accent 5" w:uiPriority="69"/>
+    <w:lsdException w:name="Dark List Accent 5" w:uiPriority="70"/>
+    <w:lsdException w:name="Colorful Shading Accent 5" w:uiPriority="71"/>
+    <w:lsdException w:name="Colorful List Accent 5" w:uiPriority="72"/>
+    <w:lsdException w:name="Colorful Grid Accent 5" w:uiPriority="73"/>
+    <w:lsdException w:name="Light Shading Accent 6" w:uiPriority="60"/>
+    <w:lsdException w:name="Light List Accent 6" w:uiPriority="61"/>
+    <w:lsdException w:name="Light Grid Accent 6" w:uiPriority="62"/>
+    <w:lsdException w:name="Medium Shading 1 Accent 6" w:uiPriority="63"/>
+    <w:lsdException w:name="Medium Shading 2 Accent 6" w:uiPriority="64"/>
+    <w:lsdException w:name="Medium List 1 Accent 6" w:uiPriority="65"/>
+    <w:lsdException w:name="Medium List 2 Accent 6" w:uiPriority="66"/>
+    <w:lsdException w:name="Medium Grid 1 Accent 6" w:uiPriority="67"/>
+    <w:lsdException w:name="Medium Grid 2 Accent 6" w:uiPriority="68"/>
+    <w:lsdException w:name="Medium Grid 3 Accent 6" w:uiPriority="69"/>
+    <w:lsdException w:name="Dark List Accent 6" w:uiPriority="70"/>
+    <w:lsdException w:name="Colorful Shading Accent 6" w:uiPriority="71"/>
+    <w:lsdException w:name="Colorful List Accent 6" w:uiPriority="72"/>
+    <w:lsdException w:name="Colorful Grid Accent 6" w:uiPriority="73"/>
+    <w:lsdException w:name="Subtle Emphasis" w:uiPriority="19" w:qFormat="1"/>
+    <w:lsdException w:name="Intense Emphasis" w:uiPriority="21" w:qFormat="1"/>
+    <w:lsdException w:name="Subtle Reference" w:uiPriority="31" w:qFormat="1"/>
+    <w:lsdException w:name="Intense Reference" w:uiPriority="32" w:qFormat="1"/>
+    <w:lsdException w:name="Book Title" w:uiPriority="33" w:qFormat="1"/>
+    <w:lsdException w:name="Bibliography" w:semiHidden="1" w:uiPriority="37" w:unhideWhenUsed="1"/>
+    <w:lsdException w:name="TOC Heading" w:semiHidden="1" w:uiPriority="39" w:unhideWhenUsed="1" w:qFormat="1"/>
+    <w:lsdException w:name="Plain Table 1" w:uiPriority="41"/>
+    <w:lsdException w:name="Plain Table 2" w:uiPriority="42"/>
+    <w:lsdException w:name="Plain Table 3" w:uiPriority="43"/>
+    <w:lsdException w:name="Plain Table 4" w:uiPriority="44"/>
+    <w:lsdException w:name="Plain Table 5" w:uiPriority="45"/>
+    <w:lsdException w:name="Grid Table Light" w:uiPriority="40"/>
+    <w:lsdException w:name="Grid Table 1 Light" w:uiPriority="46"/>
+    <w:lsdException w:name="Grid Table 2" w:uiPriority="47"/>
+    <w:lsdException w:name="Grid Table 3" w:uiPriority="48"/>
+    <w:lsdException w:name="Grid Table 4" w:uiPriority="49"/>
+    <w:lsdException w:name="Grid Table 5 Dark" w:uiPriority="50"/>
+    <w:lsdException w:name="Grid Table 6 Colorful" w:uiPriority="51"/>
+    <w:lsdException w:name="Grid Table 7 Colorful" w:uiPriority="52"/>
+    <w:lsdException w:name="Grid Table 1 Light Accent 1" w:uiPriority="46"/>
+    <w:lsdException w:name="Grid Table 2 Accent 1" w:uiPriority="47"/>
+    <w:lsdException w:name="Grid Table 3 Accent 1" w:uiPriority="48"/>
+    <w:lsdException w:name="Grid Table 4 Accent 1" w:uiPriority="49"/>
+    <w:lsdException w:name="Grid Table 5 Dark Accent 1" w:uiPriority="50"/>
+    <w:lsdException w:name="Grid Table 6 Colorful Accent 1" w:uiPriority="51"/>
+    <w:lsdException w:name="Grid Table 7 Colorful Accent 1" w:uiPriority="52"/>
+    <w:lsdException w:name="Grid Table 1 Light Accent 2" w:uiPriority="46"/>
+    <w:lsdException w:name="Grid Table 2 Accent 2" w:uiPriority="47"/>
+    <w:lsdException w:name="Grid Table 3 Accent 2" w:uiPriority="48"/>
+    <w:lsdException w:name="Grid Table 4 Accent 2" w:uiPriority="49"/>
+    <w:lsdException w:name="Grid Table 5 Dark Accent 2" w:uiPriority="50"/>
+    <w:lsdException w:name="Grid Table 6 Colorful Accent 2" w:uiPriority="51"/>
+    <w:lsdException w:name="Grid Table 7 Colorful Accent 2" w:uiPriority="52"/>
+    <w:lsdException w:name="Grid Table 1 Light Accent 3" w:uiPriority="46"/>
+    <w:lsdException w:name="Grid Table 2 Accent 3" w:uiPriority="47"/>
+    <w:lsdException w:name="Grid Table 3 Accent 3" w:uiPriority="48"/>
+    <w:lsdException w:name="Grid Table 4 Accent 3" w:uiPriority="49"/>
+    <w:lsdException w:name="Grid Table 5 Dark Accent 3" w:uiPriority="50"/>
+    <w:lsdException w:name="Grid Table 6 Colorful Accent 3" w:uiPriority="51"/>
+    <w:lsdException w:name="Grid Table 7 Colorful Accent 3" w:uiPriority="52"/>
+    <w:lsdException w:name="Grid Table 1 Light Accent 4" w:uiPriority="46"/>
+    <w:lsdException w:name="Grid Table 2 Accent 4" w:uiPriority="47"/>
+    <w:lsdException w:name="Grid Table 3 Accent 4" w:uiPriority="48"/>
+    <w:lsdException w:name="Grid Table 4 Accent 4" w:uiPriority="49"/>
+    <w:lsdException w:name="Grid Table 5 Dark Accent 4" w:uiPriority="50"/>
+    <w:lsdException w:name="Grid Table 6 Colorful Accent 4" w:uiPriority="51"/>
+    <w:lsdException w:name="Grid Table 7 Colorful Accent 4" w:uiPriority="52"/>
+    <w:lsdException w:name="Grid Table 1 Light Accent 5" w:uiPriority="46"/>
+    <w:lsdException w:name="Grid Table 2 Accent 5" w:uiPriority="47"/>
+    <w:lsdException w:name="Grid Table 3 Accent 5" w:uiPriority="48"/>
+    <w:lsdException w:name="Grid Table 4 Accent 5" w:uiPriority="49"/>
+    <w:lsdException w:name="Grid Table 5 Dark Accent 5" w:uiPriority="50"/>
+    <w:lsdException w:name="Grid Table 6 Colorful Accent 5" w:uiPriority="51"/>
+    <w:lsdException w:name="Grid Table 7 Colorful Accent 5" w:uiPriority="52"/>
+    <w:lsdException w:name="Grid Table 1 Light Accent 6" w:uiPriority="46"/>
+    <w:lsdException w:name="Grid Table 2 Accent 6" w:uiPriority="47"/>
+    <w:lsdException w:name="Grid Table 3 Accent 6" w:uiPriority="48"/>
+    <w:lsdException w:name="Grid Table 4 Accent 6" w:uiPriority="49"/>
+    <w:lsdException w:name="Grid Table 5 Dark Accent 6" w:uiPriority="50"/>
+    <w:lsdException w:name="Grid Table 6 Colorful Accent 6" w:uiPriority="51"/>
+    <w:lsdException w:name="Grid Table 7 Colorful Accent 6" w:uiPriority="52"/>
+    <w:lsdException w:name="List Table 1 Light" w:uiPriority="46"/>
+    <w:lsdException w:name="List Table 2" w:uiPriority="47"/>
+    <w:lsdException w:name="List Table 3" w:uiPriority="48"/>
+    <w:lsdException w:name="List Table 4" w:uiPriority="49"/>
+    <w:lsdException w:name="List Table 5 Dark" w:uiPriority="50"/>
+    <w:lsdException w:name="List Table 6 Colorful" w:uiPriority="51"/>
+    <w:lsdException w:name="List Table 7 Colorful" w:uiPriority="52"/>
+    <w:lsdException w:name="List Table 1 Light Accent 1" w:uiPriority="46"/>
+    <w:lsdException w:name="List Table 2 Accent 1" w:uiPriority="47"/>
+    <w:lsdException w:name="List Table 3 Accent 1" w:uiPriority="48"/>
+    <w:lsdException w:name="List Table 4 Accent 1" w:uiPriority="49"/>
+    <w:lsdException w:name="List Table 5 Dark Accent 1" w:uiPriority="50"/>
+    <w:lsdException w:name="List Table 6 Colorful Accent 1" w:uiPriority="51"/>
+    <w:lsdException w:name="List Table 7 Colorful Accent 1" w:uiPriority="52"/>
+    <w:lsdException w:name="List Table 1 Light Accent 2" w:uiPriority="46"/>
+    <w:lsdException w:name="List Table 2 Accent 2" w:uiPriority="47"/>
+    <w:lsdException w:name="List Table 3 Accent 2" w:uiPriority="48"/>
+    <w:lsdException w:name="List Table 4 Accent 2" w:uiPriority="49"/>
+    <w:lsdException w:name="List Table 5 Dark Accent 2" w:uiPriority="50"/>
+    <w:lsdException w:name="List Table 6 Colorful Accent 2" w:uiPriority="51"/>
+    <w:lsdException w:name="List Table 7 Colorful Accent 2" w:uiPriority="52"/>
+    <w:lsdException w:name="List Table 1 Light Accent 3" w:uiPriority="46"/>
+    <w:lsdException w:name="List Table 2 Accent 3" w:uiPriority="47"/>
+    <w:lsdException w:name="List Table 3 Accent 3" w:uiPriority="48"/>
+    <w:lsdException w:name="List Table 4 Accent 3" w:uiPriority="49"/>
+    <w:lsdException w:name="List Table 5 Dark Accent 3" w:uiPriority="50"/>
+    <w:lsdException w:name="List Table 6 Colorful Accent 3" w:uiPriority="51"/>
+    <w:lsdException w:name="List Table 7 Colorful Accent 3" w:uiPriority="52"/>
+    <w:lsdException w:name="List Table 1 Light Accent 4" w:uiPriority="46"/>
+    <w:lsdException w:name="List Table 2 Accent 4" w:uiPriority="47"/>
+    <w:lsdException w:name="List Table 3 Accent 4" w:uiPriority="48"/>
+    <w:lsdException w:name="List Table 4 Accent 4" w:uiPriority="49"/>
+    <w:lsdException w:name="List Table 5 Dark Accent 4" w:uiPriority="50"/>
+    <w:lsdException w:name="List Table 6 Colorful Accent 4" w:uiPriority="51"/>
+    <w:lsdException w:name="List Table 7 Colorful Accent 4" w:uiPriority="52"/>
+    <w:lsdException w:name="List Table 1 Light Accent 5" w:uiPriority="46"/>
+    <w:lsdException w:name="List Table 2 Accent 5" w:uiPriority="47"/>
+    <w:lsdException w:name="List Table 3 Accent 5" w:uiPriority="48"/>
+    <w:lsdException w:name="List Table 4 Accent 5" w:uiPriority="49"/>
+    <w:lsdException w:name="List Table 5 Dark Accent 5" w:uiPriority="50"/>
+    <w:lsdException w:name="List Table 6 Colorful Accent 5" w:uiPriority="51"/>
+    <w:lsdException w:name="List Table 7 Colorful Accent 5" w:uiPriority="52"/>
+    <w:lsdException w:name="List Table 1 Light Accent 6" w:uiPriority="46"/>
+    <w:lsdException w:name="List Table 2 Accent 6" w:uiPriority="47"/>
+    <w:lsdException w:name="List Table 3 Accent 6" w:uiPriority="48"/>
+    <w:lsdException w:name="List Table 4 Accent 6" w:uiPriority="49"/>
+    <w:lsdException w:name="List Table 5 Dark Accent 6" w:uiPriority="50"/>
+    <w:lsdException w:name="List Table 6 Colorful Accent 6" w:uiPriority="51"/>
+    <w:lsdException w:name="List Table 7 Colorful Accent 6" w:uiPriority="52"/>
+    <w:lsdException w:name="Mention" w:semiHidden="1" w:unhideWhenUsed="1"/>
+    <w:lsdException w:name="Smart Hyperlink" w:semiHidden="1" w:unhideWhenUsed="1"/>
+    <w:lsdException w:name="Hashtag" w:semiHidden="1" w:unhideWhenUsed="1"/>
+    <w:lsdException w:name="Unresolved Mention" w:semiHidden="1" w:unhideWhenUsed="1"/>
+    <w:lsdException w:name="Smart Link" w:semiHidden="1" w:unhideWhenUsed="1"/>
   </w:latentStyles>
   <w:style w:type="paragraph" w:default="1" w:styleId="Normal">
     <w:name w:val="Normal"/>
@@ -14797,7 +12770,6 @@
       <w:lang w:val="en-US"/>
     </w:rPr>
     <w:tblPr>
-      <w:tblInd w:w="0" w:type="dxa"/>
       <w:tblBorders>
         <w:top w:val="single" w:sz="4" w:space="0" w:color="auto"/>
         <w:left w:val="single" w:sz="4" w:space="0" w:color="auto"/>
@@ -14806,287 +12778,6 @@
         <w:insideH w:val="single" w:sz="4" w:space="0" w:color="auto"/>
         <w:insideV w:val="single" w:sz="4" w:space="0" w:color="auto"/>
       </w:tblBorders>
-      <w:tblCellMar>
-        <w:top w:w="0" w:type="dxa"/>
-        <w:left w:w="108" w:type="dxa"/>
-        <w:bottom w:w="0" w:type="dxa"/>
-        <w:right w:w="108" w:type="dxa"/>
-      </w:tblCellMar>
-    </w:tblPr>
-  </w:style>
-  <w:style w:type="paragraph" w:styleId="ListParagraph">
-    <w:name w:val="List Paragraph"/>
-    <w:basedOn w:val="Normal"/>
-    <w:uiPriority w:val="34"/>
-    <w:qFormat/>
-    <w:rsid w:val="001728B0"/>
-    <w:pPr>
-      <w:ind w:left="720"/>
-      <w:contextualSpacing/>
-    </w:pPr>
-  </w:style>
-  <w:style w:type="character" w:styleId="PlaceholderText">
-    <w:name w:val="Placeholder Text"/>
-    <w:basedOn w:val="DefaultParagraphFont"/>
-    <w:uiPriority w:val="99"/>
-    <w:semiHidden/>
-    <w:rsid w:val="005852A0"/>
-    <w:rPr>
-      <w:color w:val="808080"/>
-    </w:rPr>
-  </w:style>
-  <w:style w:type="paragraph" w:styleId="BalloonText">
-    <w:name w:val="Balloon Text"/>
-    <w:basedOn w:val="Normal"/>
-    <w:link w:val="BalloonTextChar"/>
-    <w:uiPriority w:val="99"/>
-    <w:semiHidden/>
-    <w:unhideWhenUsed/>
-    <w:rsid w:val="005852A0"/>
-    <w:pPr>
-      <w:spacing w:after="0" w:line="240" w:lineRule="auto"/>
-    </w:pPr>
-    <w:rPr>
-      <w:rFonts w:ascii="Tahoma" w:hAnsi="Tahoma" w:cs="Tahoma"/>
-      <w:sz w:val="16"/>
-      <w:szCs w:val="16"/>
-    </w:rPr>
-  </w:style>
-  <w:style w:type="character" w:customStyle="1" w:styleId="BalloonTextChar">
-    <w:name w:val="Balloon Text Char"/>
-    <w:basedOn w:val="DefaultParagraphFont"/>
-    <w:link w:val="BalloonText"/>
-    <w:uiPriority w:val="99"/>
-    <w:semiHidden/>
-    <w:rsid w:val="005852A0"/>
-    <w:rPr>
-      <w:rFonts w:ascii="Tahoma" w:hAnsi="Tahoma" w:cs="Tahoma"/>
-      <w:sz w:val="16"/>
-      <w:szCs w:val="16"/>
-      <w:lang w:val="en-US"/>
-    </w:rPr>
-  </w:style>
-</w:styles>
-</file>
-
-<file path=word/stylesWithEffects.xml><?xml version="1.0" encoding="utf-8"?>
-<w:styles xmlns:wpc="http://schemas.microsoft.com/office/word/2010/wordprocessingCanvas" xmlns:mc="http://schemas.openxmlformats.org/markup-compatibility/2006" xmlns:o="urn:schemas-microsoft-com:office:office" xmlns:r="http://schemas.openxmlformats.org/officeDocument/2006/relationships" xmlns:m="http://schemas.openxmlformats.org/officeDocument/2006/math" xmlns:v="urn:schemas-microsoft-com:vml" xmlns:wp14="http://schemas.microsoft.com/office/word/2010/wordprocessingDrawing" xmlns:wp="http://schemas.openxmlformats.org/drawingml/2006/wordprocessingDrawing" xmlns:w10="urn:schemas-microsoft-com:office:word" xmlns:w="http://schemas.openxmlformats.org/wordprocessingml/2006/main" xmlns:w14="http://schemas.microsoft.com/office/word/2010/wordml" xmlns:wpg="http://schemas.microsoft.com/office/word/2010/wordprocessingGroup" xmlns:wpi="http://schemas.microsoft.com/office/word/2010/wordprocessingInk" xmlns:wne="http://schemas.microsoft.com/office/word/2006/wordml" xmlns:wps="http://schemas.microsoft.com/office/word/2010/wordprocessingShape" mc:Ignorable="w14 wp14">
-  <w:docDefaults>
-    <w:rPrDefault>
-      <w:rPr>
-        <w:rFonts w:asciiTheme="minorHAnsi" w:eastAsiaTheme="minorHAnsi" w:hAnsiTheme="minorHAnsi" w:cstheme="minorBidi"/>
-        <w:sz w:val="22"/>
-        <w:szCs w:val="22"/>
-        <w:lang w:val="en-AU" w:eastAsia="en-US" w:bidi="ar-SA"/>
-      </w:rPr>
-    </w:rPrDefault>
-    <w:pPrDefault>
-      <w:pPr>
-        <w:spacing w:after="200" w:line="276" w:lineRule="auto"/>
-      </w:pPr>
-    </w:pPrDefault>
-  </w:docDefaults>
-  <w:latentStyles w:defLockedState="0" w:defUIPriority="99" w:defSemiHidden="1" w:defUnhideWhenUsed="1" w:defQFormat="0" w:count="267">
-    <w:lsdException w:name="Normal" w:semiHidden="0" w:uiPriority="0" w:unhideWhenUsed="0" w:qFormat="1"/>
-    <w:lsdException w:name="heading 1" w:semiHidden="0" w:uiPriority="9" w:unhideWhenUsed="0" w:qFormat="1"/>
-    <w:lsdException w:name="heading 2" w:uiPriority="9" w:qFormat="1"/>
-    <w:lsdException w:name="heading 3" w:uiPriority="9" w:qFormat="1"/>
-    <w:lsdException w:name="heading 4" w:uiPriority="9" w:qFormat="1"/>
-    <w:lsdException w:name="heading 5" w:uiPriority="9" w:qFormat="1"/>
-    <w:lsdException w:name="heading 6" w:uiPriority="9" w:qFormat="1"/>
-    <w:lsdException w:name="heading 7" w:uiPriority="9" w:qFormat="1"/>
-    <w:lsdException w:name="heading 8" w:uiPriority="9" w:qFormat="1"/>
-    <w:lsdException w:name="heading 9" w:uiPriority="9" w:qFormat="1"/>
-    <w:lsdException w:name="toc 1" w:uiPriority="39"/>
-    <w:lsdException w:name="toc 2" w:uiPriority="39"/>
-    <w:lsdException w:name="toc 3" w:uiPriority="39"/>
-    <w:lsdException w:name="toc 4" w:uiPriority="39"/>
-    <w:lsdException w:name="toc 5" w:uiPriority="39"/>
-    <w:lsdException w:name="toc 6" w:uiPriority="39"/>
-    <w:lsdException w:name="toc 7" w:uiPriority="39"/>
-    <w:lsdException w:name="toc 8" w:uiPriority="39"/>
-    <w:lsdException w:name="toc 9" w:uiPriority="39"/>
-    <w:lsdException w:name="caption" w:uiPriority="35" w:qFormat="1"/>
-    <w:lsdException w:name="Title" w:semiHidden="0" w:uiPriority="10" w:unhideWhenUsed="0" w:qFormat="1"/>
-    <w:lsdException w:name="Default Paragraph Font" w:uiPriority="1"/>
-    <w:lsdException w:name="Subtitle" w:semiHidden="0" w:uiPriority="11" w:unhideWhenUsed="0" w:qFormat="1"/>
-    <w:lsdException w:name="Strong" w:semiHidden="0" w:uiPriority="22" w:unhideWhenUsed="0" w:qFormat="1"/>
-    <w:lsdException w:name="Emphasis" w:semiHidden="0" w:uiPriority="20" w:unhideWhenUsed="0" w:qFormat="1"/>
-    <w:lsdException w:name="Table Grid" w:semiHidden="0" w:uiPriority="39" w:unhideWhenUsed="0"/>
-    <w:lsdException w:name="Placeholder Text" w:unhideWhenUsed="0"/>
-    <w:lsdException w:name="No Spacing" w:semiHidden="0" w:uiPriority="1" w:unhideWhenUsed="0" w:qFormat="1"/>
-    <w:lsdException w:name="Light Shading" w:semiHidden="0" w:uiPriority="60" w:unhideWhenUsed="0"/>
-    <w:lsdException w:name="Light List" w:semiHidden="0" w:uiPriority="61" w:unhideWhenUsed="0"/>
-    <w:lsdException w:name="Light Grid" w:semiHidden="0" w:uiPriority="62" w:unhideWhenUsed="0"/>
-    <w:lsdException w:name="Medium Shading 1" w:semiHidden="0" w:uiPriority="63" w:unhideWhenUsed="0"/>
-    <w:lsdException w:name="Medium Shading 2" w:semiHidden="0" w:uiPriority="64" w:unhideWhenUsed="0"/>
-    <w:lsdException w:name="Medium List 1" w:semiHidden="0" w:uiPriority="65" w:unhideWhenUsed="0"/>
-    <w:lsdException w:name="Medium List 2" w:semiHidden="0" w:uiPriority="66" w:unhideWhenUsed="0"/>
-    <w:lsdException w:name="Medium Grid 1" w:semiHidden="0" w:uiPriority="67" w:unhideWhenUsed="0"/>
-    <w:lsdException w:name="Medium Grid 2" w:semiHidden="0" w:uiPriority="68" w:unhideWhenUsed="0"/>
-    <w:lsdException w:name="Medium Grid 3" w:semiHidden="0" w:uiPriority="69" w:unhideWhenUsed="0"/>
-    <w:lsdException w:name="Dark List" w:semiHidden="0" w:uiPriority="70" w:unhideWhenUsed="0"/>
-    <w:lsdException w:name="Colorful Shading" w:semiHidden="0" w:uiPriority="71" w:unhideWhenUsed="0"/>
-    <w:lsdException w:name="Colorful List" w:semiHidden="0" w:uiPriority="72" w:unhideWhenUsed="0"/>
-    <w:lsdException w:name="Colorful Grid" w:semiHidden="0" w:uiPriority="73" w:unhideWhenUsed="0"/>
-    <w:lsdException w:name="Light Shading Accent 1" w:semiHidden="0" w:uiPriority="60" w:unhideWhenUsed="0"/>
-    <w:lsdException w:name="Light List Accent 1" w:semiHidden="0" w:uiPriority="61" w:unhideWhenUsed="0"/>
-    <w:lsdException w:name="Light Grid Accent 1" w:semiHidden="0" w:uiPriority="62" w:unhideWhenUsed="0"/>
-    <w:lsdException w:name="Medium Shading 1 Accent 1" w:semiHidden="0" w:uiPriority="63" w:unhideWhenUsed="0"/>
-    <w:lsdException w:name="Medium Shading 2 Accent 1" w:semiHidden="0" w:uiPriority="64" w:unhideWhenUsed="0"/>
-    <w:lsdException w:name="Medium List 1 Accent 1" w:semiHidden="0" w:uiPriority="65" w:unhideWhenUsed="0"/>
-    <w:lsdException w:name="Revision" w:unhideWhenUsed="0"/>
-    <w:lsdException w:name="List Paragraph" w:semiHidden="0" w:uiPriority="34" w:unhideWhenUsed="0" w:qFormat="1"/>
-    <w:lsdException w:name="Quote" w:semiHidden="0" w:uiPriority="29" w:unhideWhenUsed="0" w:qFormat="1"/>
-    <w:lsdException w:name="Intense Quote" w:semiHidden="0" w:uiPriority="30" w:unhideWhenUsed="0" w:qFormat="1"/>
-    <w:lsdException w:name="Medium List 2 Accent 1" w:semiHidden="0" w:uiPriority="66" w:unhideWhenUsed="0"/>
-    <w:lsdException w:name="Medium Grid 1 Accent 1" w:semiHidden="0" w:uiPriority="67" w:unhideWhenUsed="0"/>
-    <w:lsdException w:name="Medium Grid 2 Accent 1" w:semiHidden="0" w:uiPriority="68" w:unhideWhenUsed="0"/>
-    <w:lsdException w:name="Medium Grid 3 Accent 1" w:semiHidden="0" w:uiPriority="69" w:unhideWhenUsed="0"/>
-    <w:lsdException w:name="Dark List Accent 1" w:semiHidden="0" w:uiPriority="70" w:unhideWhenUsed="0"/>
-    <w:lsdException w:name="Colorful Shading Accent 1" w:semiHidden="0" w:uiPriority="71" w:unhideWhenUsed="0"/>
-    <w:lsdException w:name="Colorful List Accent 1" w:semiHidden="0" w:uiPriority="72" w:unhideWhenUsed="0"/>
-    <w:lsdException w:name="Colorful Grid Accent 1" w:semiHidden="0" w:uiPriority="73" w:unhideWhenUsed="0"/>
-    <w:lsdException w:name="Light Shading Accent 2" w:semiHidden="0" w:uiPriority="60" w:unhideWhenUsed="0"/>
-    <w:lsdException w:name="Light List Accent 2" w:semiHidden="0" w:uiPriority="61" w:unhideWhenUsed="0"/>
-    <w:lsdException w:name="Light Grid Accent 2" w:semiHidden="0" w:uiPriority="62" w:unhideWhenUsed="0"/>
-    <w:lsdException w:name="Medium Shading 1 Accent 2" w:semiHidden="0" w:uiPriority="63" w:unhideWhenUsed="0"/>
-    <w:lsdException w:name="Medium Shading 2 Accent 2" w:semiHidden="0" w:uiPriority="64" w:unhideWhenUsed="0"/>
-    <w:lsdException w:name="Medium List 1 Accent 2" w:semiHidden="0" w:uiPriority="65" w:unhideWhenUsed="0"/>
-    <w:lsdException w:name="Medium List 2 Accent 2" w:semiHidden="0" w:uiPriority="66" w:unhideWhenUsed="0"/>
-    <w:lsdException w:name="Medium Grid 1 Accent 2" w:semiHidden="0" w:uiPriority="67" w:unhideWhenUsed="0"/>
-    <w:lsdException w:name="Medium Grid 2 Accent 2" w:semiHidden="0" w:uiPriority="68" w:unhideWhenUsed="0"/>
-    <w:lsdException w:name="Medium Grid 3 Accent 2" w:semiHidden="0" w:uiPriority="69" w:unhideWhenUsed="0"/>
-    <w:lsdException w:name="Dark List Accent 2" w:semiHidden="0" w:uiPriority="70" w:unhideWhenUsed="0"/>
-    <w:lsdException w:name="Colorful Shading Accent 2" w:semiHidden="0" w:uiPriority="71" w:unhideWhenUsed="0"/>
-    <w:lsdException w:name="Colorful List Accent 2" w:semiHidden="0" w:uiPriority="72" w:unhideWhenUsed="0"/>
-    <w:lsdException w:name="Colorful Grid Accent 2" w:semiHidden="0" w:uiPriority="73" w:unhideWhenUsed="0"/>
-    <w:lsdException w:name="Light Shading Accent 3" w:semiHidden="0" w:uiPriority="60" w:unhideWhenUsed="0"/>
-    <w:lsdException w:name="Light List Accent 3" w:semiHidden="0" w:uiPriority="61" w:unhideWhenUsed="0"/>
-    <w:lsdException w:name="Light Grid Accent 3" w:semiHidden="0" w:uiPriority="62" w:unhideWhenUsed="0"/>
-    <w:lsdException w:name="Medium Shading 1 Accent 3" w:semiHidden="0" w:uiPriority="63" w:unhideWhenUsed="0"/>
-    <w:lsdException w:name="Medium Shading 2 Accent 3" w:semiHidden="0" w:uiPriority="64" w:unhideWhenUsed="0"/>
-    <w:lsdException w:name="Medium List 1 Accent 3" w:semiHidden="0" w:uiPriority="65" w:unhideWhenUsed="0"/>
-    <w:lsdException w:name="Medium List 2 Accent 3" w:semiHidden="0" w:uiPriority="66" w:unhideWhenUsed="0"/>
-    <w:lsdException w:name="Medium Grid 1 Accent 3" w:semiHidden="0" w:uiPriority="67" w:unhideWhenUsed="0"/>
-    <w:lsdException w:name="Medium Grid 2 Accent 3" w:semiHidden="0" w:uiPriority="68" w:unhideWhenUsed="0"/>
-    <w:lsdException w:name="Medium Grid 3 Accent 3" w:semiHidden="0" w:uiPriority="69" w:unhideWhenUsed="0"/>
-    <w:lsdException w:name="Dark List Accent 3" w:semiHidden="0" w:uiPriority="70" w:unhideWhenUsed="0"/>
-    <w:lsdException w:name="Colorful Shading Accent 3" w:semiHidden="0" w:uiPriority="71" w:unhideWhenUsed="0"/>
-    <w:lsdException w:name="Colorful List Accent 3" w:semiHidden="0" w:uiPriority="72" w:unhideWhenUsed="0"/>
-    <w:lsdException w:name="Colorful Grid Accent 3" w:semiHidden="0" w:uiPriority="73" w:unhideWhenUsed="0"/>
-    <w:lsdException w:name="Light Shading Accent 4" w:semiHidden="0" w:uiPriority="60" w:unhideWhenUsed="0"/>
-    <w:lsdException w:name="Light List Accent 4" w:semiHidden="0" w:uiPriority="61" w:unhideWhenUsed="0"/>
-    <w:lsdException w:name="Light Grid Accent 4" w:semiHidden="0" w:uiPriority="62" w:unhideWhenUsed="0"/>
-    <w:lsdException w:name="Medium Shading 1 Accent 4" w:semiHidden="0" w:uiPriority="63" w:unhideWhenUsed="0"/>
-    <w:lsdException w:name="Medium Shading 2 Accent 4" w:semiHidden="0" w:uiPriority="64" w:unhideWhenUsed="0"/>
-    <w:lsdException w:name="Medium List 1 Accent 4" w:semiHidden="0" w:uiPriority="65" w:unhideWhenUsed="0"/>
-    <w:lsdException w:name="Medium List 2 Accent 4" w:semiHidden="0" w:uiPriority="66" w:unhideWhenUsed="0"/>
-    <w:lsdException w:name="Medium Grid 1 Accent 4" w:semiHidden="0" w:uiPriority="67" w:unhideWhenUsed="0"/>
-    <w:lsdException w:name="Medium Grid 2 Accent 4" w:semiHidden="0" w:uiPriority="68" w:unhideWhenUsed="0"/>
-    <w:lsdException w:name="Medium Grid 3 Accent 4" w:semiHidden="0" w:uiPriority="69" w:unhideWhenUsed="0"/>
-    <w:lsdException w:name="Dark List Accent 4" w:semiHidden="0" w:uiPriority="70" w:unhideWhenUsed="0"/>
-    <w:lsdException w:name="Colorful Shading Accent 4" w:semiHidden="0" w:uiPriority="71" w:unhideWhenUsed="0"/>
-    <w:lsdException w:name="Colorful List Accent 4" w:semiHidden="0" w:uiPriority="72" w:unhideWhenUsed="0"/>
-    <w:lsdException w:name="Colorful Grid Accent 4" w:semiHidden="0" w:uiPriority="73" w:unhideWhenUsed="0"/>
-    <w:lsdException w:name="Light Shading Accent 5" w:semiHidden="0" w:uiPriority="60" w:unhideWhenUsed="0"/>
-    <w:lsdException w:name="Light List Accent 5" w:semiHidden="0" w:uiPriority="61" w:unhideWhenUsed="0"/>
-    <w:lsdException w:name="Light Grid Accent 5" w:semiHidden="0" w:uiPriority="62" w:unhideWhenUsed="0"/>
-    <w:lsdException w:name="Medium Shading 1 Accent 5" w:semiHidden="0" w:uiPriority="63" w:unhideWhenUsed="0"/>
-    <w:lsdException w:name="Medium Shading 2 Accent 5" w:semiHidden="0" w:uiPriority="64" w:unhideWhenUsed="0"/>
-    <w:lsdException w:name="Medium List 1 Accent 5" w:semiHidden="0" w:uiPriority="65" w:unhideWhenUsed="0"/>
-    <w:lsdException w:name="Medium List 2 Accent 5" w:semiHidden="0" w:uiPriority="66" w:unhideWhenUsed="0"/>
-    <w:lsdException w:name="Medium Grid 1 Accent 5" w:semiHidden="0" w:uiPriority="67" w:unhideWhenUsed="0"/>
-    <w:lsdException w:name="Medium Grid 2 Accent 5" w:semiHidden="0" w:uiPriority="68" w:unhideWhenUsed="0"/>
-    <w:lsdException w:name="Medium Grid 3 Accent 5" w:semiHidden="0" w:uiPriority="69" w:unhideWhenUsed="0"/>
-    <w:lsdException w:name="Dark List Accent 5" w:semiHidden="0" w:uiPriority="70" w:unhideWhenUsed="0"/>
-    <w:lsdException w:name="Colorful Shading Accent 5" w:semiHidden="0" w:uiPriority="71" w:unhideWhenUsed="0"/>
-    <w:lsdException w:name="Colorful List Accent 5" w:semiHidden="0" w:uiPriority="72" w:unhideWhenUsed="0"/>
-    <w:lsdException w:name="Colorful Grid Accent 5" w:semiHidden="0" w:uiPriority="73" w:unhideWhenUsed="0"/>
-    <w:lsdException w:name="Light Shading Accent 6" w:semiHidden="0" w:uiPriority="60" w:unhideWhenUsed="0"/>
-    <w:lsdException w:name="Light List Accent 6" w:semiHidden="0" w:uiPriority="61" w:unhideWhenUsed="0"/>
-    <w:lsdException w:name="Light Grid Accent 6" w:semiHidden="0" w:uiPriority="62" w:unhideWhenUsed="0"/>
-    <w:lsdException w:name="Medium Shading 1 Accent 6" w:semiHidden="0" w:uiPriority="63" w:unhideWhenUsed="0"/>
-    <w:lsdException w:name="Medium Shading 2 Accent 6" w:semiHidden="0" w:uiPriority="64" w:unhideWhenUsed="0"/>
-    <w:lsdException w:name="Medium List 1 Accent 6" w:semiHidden="0" w:uiPriority="65" w:unhideWhenUsed="0"/>
-    <w:lsdException w:name="Medium List 2 Accent 6" w:semiHidden="0" w:uiPriority="66" w:unhideWhenUsed="0"/>
-    <w:lsdException w:name="Medium Grid 1 Accent 6" w:semiHidden="0" w:uiPriority="67" w:unhideWhenUsed="0"/>
-    <w:lsdException w:name="Medium Grid 2 Accent 6" w:semiHidden="0" w:uiPriority="68" w:unhideWhenUsed="0"/>
-    <w:lsdException w:name="Medium Grid 3 Accent 6" w:semiHidden="0" w:uiPriority="69" w:unhideWhenUsed="0"/>
-    <w:lsdException w:name="Dark List Accent 6" w:semiHidden="0" w:uiPriority="70" w:unhideWhenUsed="0"/>
-    <w:lsdException w:name="Colorful Shading Accent 6" w:semiHidden="0" w:uiPriority="71" w:unhideWhenUsed="0"/>
-    <w:lsdException w:name="Colorful List Accent 6" w:semiHidden="0" w:uiPriority="72" w:unhideWhenUsed="0"/>
-    <w:lsdException w:name="Colorful Grid Accent 6" w:semiHidden="0" w:uiPriority="73" w:unhideWhenUsed="0"/>
-    <w:lsdException w:name="Subtle Emphasis" w:semiHidden="0" w:uiPriority="19" w:unhideWhenUsed="0" w:qFormat="1"/>
-    <w:lsdException w:name="Intense Emphasis" w:semiHidden="0" w:uiPriority="21" w:unhideWhenUsed="0" w:qFormat="1"/>
-    <w:lsdException w:name="Subtle Reference" w:semiHidden="0" w:uiPriority="31" w:unhideWhenUsed="0" w:qFormat="1"/>
-    <w:lsdException w:name="Intense Reference" w:semiHidden="0" w:uiPriority="32" w:unhideWhenUsed="0" w:qFormat="1"/>
-    <w:lsdException w:name="Book Title" w:semiHidden="0" w:uiPriority="33" w:unhideWhenUsed="0" w:qFormat="1"/>
-    <w:lsdException w:name="Bibliography" w:uiPriority="37"/>
-    <w:lsdException w:name="TOC Heading" w:uiPriority="39" w:qFormat="1"/>
-  </w:latentStyles>
-  <w:style w:type="paragraph" w:default="1" w:styleId="Normal">
-    <w:name w:val="Normal"/>
-    <w:qFormat/>
-    <w:rsid w:val="00B00928"/>
-    <w:rPr>
-      <w:lang w:val="en-US"/>
-    </w:rPr>
-  </w:style>
-  <w:style w:type="character" w:default="1" w:styleId="DefaultParagraphFont">
-    <w:name w:val="Default Paragraph Font"/>
-    <w:uiPriority w:val="1"/>
-    <w:semiHidden/>
-    <w:unhideWhenUsed/>
-  </w:style>
-  <w:style w:type="table" w:default="1" w:styleId="TableNormal">
-    <w:name w:val="Normal Table"/>
-    <w:uiPriority w:val="99"/>
-    <w:semiHidden/>
-    <w:unhideWhenUsed/>
-    <w:tblPr>
-      <w:tblInd w:w="0" w:type="dxa"/>
-      <w:tblCellMar>
-        <w:top w:w="0" w:type="dxa"/>
-        <w:left w:w="108" w:type="dxa"/>
-        <w:bottom w:w="0" w:type="dxa"/>
-        <w:right w:w="108" w:type="dxa"/>
-      </w:tblCellMar>
-    </w:tblPr>
-  </w:style>
-  <w:style w:type="numbering" w:default="1" w:styleId="NoList">
-    <w:name w:val="No List"/>
-    <w:uiPriority w:val="99"/>
-    <w:semiHidden/>
-    <w:unhideWhenUsed/>
-  </w:style>
-  <w:style w:type="table" w:styleId="TableGrid">
-    <w:name w:val="Table Grid"/>
-    <w:basedOn w:val="TableNormal"/>
-    <w:uiPriority w:val="39"/>
-    <w:rsid w:val="00B00928"/>
-    <w:pPr>
-      <w:spacing w:after="0" w:line="240" w:lineRule="auto"/>
-    </w:pPr>
-    <w:rPr>
-      <w:lang w:val="en-US"/>
-    </w:rPr>
-    <w:tblPr>
-      <w:tblInd w:w="0" w:type="dxa"/>
-      <w:tblBorders>
-        <w:top w:val="single" w:sz="4" w:space="0" w:color="auto"/>
-        <w:left w:val="single" w:sz="4" w:space="0" w:color="auto"/>
-        <w:bottom w:val="single" w:sz="4" w:space="0" w:color="auto"/>
-        <w:right w:val="single" w:sz="4" w:space="0" w:color="auto"/>
-        <w:insideH w:val="single" w:sz="4" w:space="0" w:color="auto"/>
-        <w:insideV w:val="single" w:sz="4" w:space="0" w:color="auto"/>
-      </w:tblBorders>
-      <w:tblCellMar>
-        <w:top w:w="0" w:type="dxa"/>
-        <w:left w:w="108" w:type="dxa"/>
-        <w:bottom w:w="0" w:type="dxa"/>
-        <w:right w:w="108" w:type="dxa"/>
-      </w:tblCellMar>
     </w:tblPr>
   </w:style>
   <w:style w:type="paragraph" w:styleId="ListParagraph">

</xml_diff>